<commit_message>
Cambio al diagrama de clases
</commit_message>
<xml_diff>
--- a/Documentación.docx
+++ b/Documentación.docx
@@ -1,6 +1,6 @@
 
 <file path=word/document.xml><?xml version="1.0" encoding="utf-8"?>
-<w:document xmlns:wpc="http://schemas.microsoft.com/office/word/2010/wordprocessingCanvas" xmlns:cx="http://schemas.microsoft.com/office/drawing/2014/chartex" xmlns:cx1="http://schemas.microsoft.com/office/drawing/2015/9/8/chartex" xmlns:cx2="http://schemas.microsoft.com/office/drawing/2015/10/21/chartex" xmlns:cx3="http://schemas.microsoft.com/office/drawing/2016/5/9/chartex" xmlns:cx4="http://schemas.microsoft.com/office/drawing/2016/5/10/chartex" xmlns:cx5="http://schemas.microsoft.com/office/drawing/2016/5/11/chartex" xmlns:cx6="http://schemas.microsoft.com/office/drawing/2016/5/12/chartex" xmlns:cx7="http://schemas.microsoft.com/office/drawing/2016/5/13/chartex" xmlns:cx8="http://schemas.microsoft.com/office/drawing/2016/5/14/chartex" xmlns:mc="http://schemas.openxmlformats.org/markup-compatibility/2006" xmlns:aink="http://schemas.microsoft.com/office/drawing/2016/ink" xmlns:am3d="http://schemas.microsoft.com/office/drawing/2017/model3d" xmlns:o="urn:schemas-microsoft-com:office:office" xmlns:r="http://schemas.openxmlformats.org/officeDocument/2006/relationships" xmlns:m="http://schemas.openxmlformats.org/officeDocument/2006/math" xmlns:v="urn:schemas-microsoft-com:vml" xmlns:wp14="http://schemas.microsoft.com/office/word/2010/wordprocessingDrawing" xmlns:wp="http://schemas.openxmlformats.org/drawingml/2006/wordprocessingDrawing" xmlns:w10="urn:schemas-microsoft-com:office:word" xmlns:w="http://schemas.openxmlformats.org/wordprocessingml/2006/main" xmlns:w14="http://schemas.microsoft.com/office/word/2010/wordml" xmlns:w15="http://schemas.microsoft.com/office/word/2012/wordml" xmlns:w16cid="http://schemas.microsoft.com/office/word/2016/wordml/cid" xmlns:w16se="http://schemas.microsoft.com/office/word/2015/wordml/symex" xmlns:wpg="http://schemas.microsoft.com/office/word/2010/wordprocessingGroup" xmlns:wpi="http://schemas.microsoft.com/office/word/2010/wordprocessingInk" xmlns:wne="http://schemas.microsoft.com/office/word/2006/wordml" xmlns:wps="http://schemas.microsoft.com/office/word/2010/wordprocessingShape" mc:Ignorable="w14 w15 w16se w16cid wp14">
+<w:document xmlns:wpc="http://schemas.microsoft.com/office/word/2010/wordprocessingCanvas" xmlns:cx="http://schemas.microsoft.com/office/drawing/2014/chartex" xmlns:mc="http://schemas.openxmlformats.org/markup-compatibility/2006" xmlns:o="urn:schemas-microsoft-com:office:office" xmlns:r="http://schemas.openxmlformats.org/officeDocument/2006/relationships" xmlns:m="http://schemas.openxmlformats.org/officeDocument/2006/math" xmlns:v="urn:schemas-microsoft-com:vml" xmlns:wp14="http://schemas.microsoft.com/office/word/2010/wordprocessingDrawing" xmlns:wp="http://schemas.openxmlformats.org/drawingml/2006/wordprocessingDrawing" xmlns:w10="urn:schemas-microsoft-com:office:word" xmlns:w="http://schemas.openxmlformats.org/wordprocessingml/2006/main" xmlns:w14="http://schemas.microsoft.com/office/word/2010/wordml" xmlns:w15="http://schemas.microsoft.com/office/word/2012/wordml" xmlns:w16se="http://schemas.microsoft.com/office/word/2015/wordml/symex" xmlns:wpg="http://schemas.microsoft.com/office/word/2010/wordprocessingGroup" xmlns:wpi="http://schemas.microsoft.com/office/word/2010/wordprocessingInk" xmlns:wne="http://schemas.microsoft.com/office/word/2006/wordml" xmlns:wps="http://schemas.microsoft.com/office/word/2010/wordprocessingShape" mc:Ignorable="w14 w15 w16se wp14">
   <w:body>
     <w:p>
       <w:r>
@@ -356,7 +356,6 @@
           <w:sz w:val="24"/>
           <w:szCs w:val="24"/>
         </w:rPr>
-        <w:lastRenderedPageBreak/>
         <w:t>Estudio Inicial</w:t>
       </w:r>
     </w:p>
@@ -380,6 +379,7 @@
           <w:sz w:val="24"/>
           <w:szCs w:val="24"/>
         </w:rPr>
+        <w:lastRenderedPageBreak/>
         <w:t>Planteamiento del problema</w:t>
       </w:r>
     </w:p>
@@ -543,15 +543,7 @@
           <w:sz w:val="24"/>
           <w:szCs w:val="24"/>
         </w:rPr>
-        <w:t>Como empresa se busca ofrecer productos de software que faciliten a nuestros clientes a completar tareas de manera rápida y sencilla, así como proveer programas computacionales seguros, confiables y eficientes que satisfagan las necesidades de los usuarios</w:t>
-      </w:r>
-      <w:r>
-        <w:rPr>
-          <w:rFonts w:ascii="Times New Roman" w:eastAsia="Times New Roman" w:hAnsi="Times New Roman" w:cs="Times New Roman"/>
-          <w:sz w:val="24"/>
-          <w:szCs w:val="24"/>
-        </w:rPr>
-        <w:t>.</w:t>
+        <w:t>Como empresa se busca ofrecer productos de software que faciliten a nuestros clientes a completar tareas de manera rápida y sencilla, así como proveer programas computacionales seguros, confiables y eficientes que satisfagan las necesidades de los usuarios.</w:t>
       </w:r>
     </w:p>
     <w:p>
@@ -604,15 +596,7 @@
           <w:sz w:val="24"/>
           <w:szCs w:val="24"/>
         </w:rPr>
-        <w:t>Nuestra visión es la de ser una empresa que innove en el mundo de la tecnología y en la sociedad. Asimismo, buscamos llegar a ser uno de los desarrolladores de programas computacionales más exitosos dentro de los próximos 10 años, siendo un model</w:t>
-      </w:r>
-      <w:r>
-        <w:rPr>
-          <w:rFonts w:ascii="Times New Roman" w:eastAsia="Times New Roman" w:hAnsi="Times New Roman" w:cs="Times New Roman"/>
-          <w:sz w:val="24"/>
-          <w:szCs w:val="24"/>
-        </w:rPr>
-        <w:t>o de referencia para las organizaciones y logrando todo esto de una forma ética y satisfactoria tanto para nosotros, como para los clientes y la sociedad.</w:t>
+        <w:t>Nuestra visión es la de ser una empresa que innove en el mundo de la tecnología y en la sociedad. Asimismo, buscamos llegar a ser uno de los desarrolladores de programas computacionales más exitosos dentro de los próximos 10 años, siendo un modelo de referencia para las organizaciones y logrando todo esto de una forma ética y satisfactoria tanto para nosotros, como para los clientes y la sociedad.</w:t>
       </w:r>
     </w:p>
     <w:p>
@@ -733,15 +717,7 @@
           <w:sz w:val="24"/>
           <w:szCs w:val="24"/>
         </w:rPr>
-        <w:t xml:space="preserve">Soccer Match es una </w:t>
-      </w:r>
-      <w:r>
-        <w:rPr>
-          <w:rFonts w:ascii="Times New Roman" w:eastAsia="Times New Roman" w:hAnsi="Times New Roman" w:cs="Times New Roman"/>
-          <w:sz w:val="24"/>
-          <w:szCs w:val="24"/>
-        </w:rPr>
-        <w:t>aplicación que permite a los usuarios comunicarse con otras personas, conocidas o desconocidas, para formar equipos de fútbol y separar una cancha en una determinada fecha y hora.</w:t>
+        <w:t>Soccer Match es una aplicación que permite a los usuarios comunicarse con otras personas, conocidas o desconocidas, para formar equipos de fútbol y separar una cancha en una determinada fecha y hora.</w:t>
       </w:r>
     </w:p>
     <w:p>
@@ -785,15 +761,7 @@
           <w:sz w:val="24"/>
           <w:szCs w:val="24"/>
         </w:rPr>
-        <w:t>¿Se puede personalizar y optimizar la planificación de partidos de</w:t>
-      </w:r>
-      <w:r>
-        <w:rPr>
-          <w:rFonts w:ascii="Times New Roman" w:eastAsia="Times New Roman" w:hAnsi="Times New Roman" w:cs="Times New Roman"/>
-          <w:sz w:val="24"/>
-          <w:szCs w:val="24"/>
-        </w:rPr>
-        <w:t xml:space="preserve"> fútbol con el objetivo de facilitar a los usuarios la organización de los mismos?  </w:t>
+        <w:t xml:space="preserve">¿Se puede personalizar y optimizar la planificación de partidos de fútbol con el objetivo de facilitar a los usuarios la organización de los mismos?  </w:t>
       </w:r>
     </w:p>
     <w:p>
@@ -1799,16 +1767,7 @@
                 <w:sz w:val="24"/>
                 <w:szCs w:val="24"/>
               </w:rPr>
-              <w:t xml:space="preserve">Ver qué otras personas pueden incorporarse a la partida </w:t>
-            </w:r>
-            <w:r>
-              <w:rPr>
-                <w:rFonts w:ascii="Times New Roman" w:eastAsia="Times New Roman" w:hAnsi="Times New Roman" w:cs="Times New Roman"/>
-                <w:b/>
-                <w:sz w:val="24"/>
-                <w:szCs w:val="24"/>
-              </w:rPr>
-              <w:t>marcada.</w:t>
+              <w:t>Ver qué otras personas pueden incorporarse a la partida marcada.</w:t>
             </w:r>
             <w:r>
               <w:rPr>
@@ -2036,16 +1995,7 @@
                 <w:sz w:val="24"/>
                 <w:szCs w:val="24"/>
               </w:rPr>
-              <w:t xml:space="preserve">corregir posibles errores o cambios que se den en la información que </w:t>
-            </w:r>
-            <w:r>
-              <w:rPr>
-                <w:rFonts w:ascii="Times New Roman" w:eastAsia="Times New Roman" w:hAnsi="Times New Roman" w:cs="Times New Roman"/>
-                <w:b/>
-                <w:sz w:val="24"/>
-                <w:szCs w:val="24"/>
-              </w:rPr>
-              <w:t>antes se ha proporcionado</w:t>
+              <w:t>corregir posibles errores o cambios que se den en la información que antes se ha proporcionado</w:t>
             </w:r>
           </w:p>
         </w:tc>
@@ -2357,6 +2307,7 @@
                 <w:sz w:val="24"/>
                 <w:szCs w:val="24"/>
               </w:rPr>
+              <w:lastRenderedPageBreak/>
               <w:t>HU07</w:t>
             </w:r>
           </w:p>
@@ -2489,16 +2440,7 @@
                 <w:sz w:val="24"/>
                 <w:szCs w:val="24"/>
               </w:rPr>
-              <w:t>El us</w:t>
-            </w:r>
-            <w:r>
-              <w:rPr>
-                <w:rFonts w:ascii="Times New Roman" w:eastAsia="Times New Roman" w:hAnsi="Times New Roman" w:cs="Times New Roman"/>
-                <w:b/>
-                <w:sz w:val="24"/>
-                <w:szCs w:val="24"/>
-              </w:rPr>
-              <w:t>uario puede visualizar su lista de amigos cuando lo desee.</w:t>
+              <w:t>El usuario puede visualizar su lista de amigos cuando lo desee.</w:t>
             </w:r>
           </w:p>
         </w:tc>
@@ -2892,16 +2834,7 @@
                 <w:sz w:val="24"/>
                 <w:szCs w:val="24"/>
               </w:rPr>
-              <w:t>El usuario puede reportar a otros usuarios por condu</w:t>
-            </w:r>
-            <w:r>
-              <w:rPr>
-                <w:rFonts w:ascii="Times New Roman" w:eastAsia="Times New Roman" w:hAnsi="Times New Roman" w:cs="Times New Roman"/>
-                <w:b/>
-                <w:sz w:val="24"/>
-                <w:szCs w:val="24"/>
-              </w:rPr>
-              <w:t>ctas inapropiadas.</w:t>
+              <w:t>El usuario puede reportar a otros usuarios por conductas inapropiadas.</w:t>
             </w:r>
           </w:p>
         </w:tc>
@@ -3369,16 +3302,7 @@
                 <w:sz w:val="24"/>
                 <w:szCs w:val="24"/>
               </w:rPr>
-              <w:t>H</w:t>
-            </w:r>
-            <w:r>
-              <w:rPr>
-                <w:rFonts w:ascii="Times New Roman" w:eastAsia="Times New Roman" w:hAnsi="Times New Roman" w:cs="Times New Roman"/>
-                <w:b/>
-                <w:sz w:val="24"/>
-                <w:szCs w:val="24"/>
-              </w:rPr>
-              <w:t>U12</w:t>
+              <w:t>HU12</w:t>
             </w:r>
           </w:p>
         </w:tc>
@@ -3800,6 +3724,7 @@
                 <w:sz w:val="24"/>
                 <w:szCs w:val="24"/>
               </w:rPr>
+              <w:lastRenderedPageBreak/>
               <w:t>HU14</w:t>
             </w:r>
           </w:p>
@@ -4560,15 +4485,7 @@
                 <w:sz w:val="24"/>
                 <w:szCs w:val="24"/>
               </w:rPr>
-              <w:t xml:space="preserve">Los usuarios deben poder mandar calificar y mandar comentarios sobre el </w:t>
-            </w:r>
-            <w:r>
-              <w:rPr>
-                <w:rFonts w:ascii="Times New Roman" w:eastAsia="Times New Roman" w:hAnsi="Times New Roman" w:cs="Times New Roman"/>
-                <w:sz w:val="24"/>
-                <w:szCs w:val="24"/>
-              </w:rPr>
-              <w:t>servicio</w:t>
+              <w:t>Los usuarios deben poder mandar calificar y mandar comentarios sobre el servicio</w:t>
             </w:r>
           </w:p>
         </w:tc>
@@ -4953,15 +4870,7 @@
                 <w:sz w:val="24"/>
                 <w:szCs w:val="24"/>
               </w:rPr>
-              <w:t>El usuario debe poder encontrar grupos y us</w:t>
-            </w:r>
-            <w:r>
-              <w:rPr>
-                <w:rFonts w:ascii="Times New Roman" w:eastAsia="Times New Roman" w:hAnsi="Times New Roman" w:cs="Times New Roman"/>
-                <w:sz w:val="24"/>
-                <w:szCs w:val="24"/>
-              </w:rPr>
-              <w:t>uarios cercanos a su ubicación</w:t>
+              <w:t>El usuario debe poder encontrar grupos y usuarios cercanos a su ubicación</w:t>
             </w:r>
           </w:p>
         </w:tc>
@@ -5601,15 +5510,7 @@
                 <w:sz w:val="24"/>
                 <w:szCs w:val="24"/>
               </w:rPr>
-              <w:t>El sistema le mostrará al usuario</w:t>
-            </w:r>
-            <w:r>
-              <w:rPr>
-                <w:rFonts w:ascii="Times New Roman" w:eastAsia="Times New Roman" w:hAnsi="Times New Roman" w:cs="Times New Roman"/>
-                <w:sz w:val="24"/>
-                <w:szCs w:val="24"/>
-              </w:rPr>
-              <w:t xml:space="preserve"> el monto que debe pagar por la reserva de la cancha, dependiendo del número de jugadores y la cantidad de cupos que ocupa el jugador.</w:t>
+              <w:t>El sistema le mostrará al usuario el monto que debe pagar por la reserva de la cancha, dependiendo del número de jugadores y la cantidad de cupos que ocupa el jugador.</w:t>
             </w:r>
           </w:p>
         </w:tc>
@@ -5673,15 +5574,7 @@
                 <w:sz w:val="24"/>
                 <w:szCs w:val="24"/>
               </w:rPr>
-              <w:t>En caso no se llenen los cupos necesarios para completar un grupo, el sistema le indicará a los jugadores y les bri</w:t>
-            </w:r>
-            <w:r>
-              <w:rPr>
-                <w:rFonts w:ascii="Times New Roman" w:eastAsia="Times New Roman" w:hAnsi="Times New Roman" w:cs="Times New Roman"/>
-                <w:sz w:val="24"/>
-                <w:szCs w:val="24"/>
-              </w:rPr>
-              <w:t>ndara la opción de realizar la reserva sin el jugador faltante con el precio ajustado para cada jugador.</w:t>
+              <w:t>En caso no se llenen los cupos necesarios para completar un grupo, el sistema le indicará a los jugadores y les brindara la opción de realizar la reserva sin el jugador faltante con el precio ajustado para cada jugador.</w:t>
             </w:r>
           </w:p>
         </w:tc>
@@ -5950,15 +5843,7 @@
                 <w:sz w:val="24"/>
                 <w:szCs w:val="24"/>
               </w:rPr>
-              <w:t>Para poder hacer la reserv</w:t>
-            </w:r>
-            <w:r>
-              <w:rPr>
-                <w:rFonts w:ascii="Times New Roman" w:eastAsia="Times New Roman" w:hAnsi="Times New Roman" w:cs="Times New Roman"/>
-                <w:sz w:val="24"/>
-                <w:szCs w:val="24"/>
-              </w:rPr>
-              <w:t>a de una cancha, el pago se debe hacer por adelantado.</w:t>
+              <w:t>Para poder hacer la reserva de una cancha, el pago se debe hacer por adelantado.</w:t>
             </w:r>
           </w:p>
         </w:tc>
@@ -6214,15 +6099,7 @@
                 <w:sz w:val="24"/>
                 <w:szCs w:val="24"/>
               </w:rPr>
-              <w:t xml:space="preserve">La atención al cliente debe estar disponible para el usuario las </w:t>
-            </w:r>
-            <w:r>
-              <w:rPr>
-                <w:rFonts w:ascii="Times New Roman" w:eastAsia="Times New Roman" w:hAnsi="Times New Roman" w:cs="Times New Roman"/>
-                <w:sz w:val="24"/>
-                <w:szCs w:val="24"/>
-              </w:rPr>
-              <w:t>24 horas del día.</w:t>
+              <w:t>La atención al cliente debe estar disponible para el usuario las 24 horas del día.</w:t>
             </w:r>
           </w:p>
         </w:tc>
@@ -6606,15 +6483,7 @@
                 <w:sz w:val="24"/>
                 <w:szCs w:val="24"/>
               </w:rPr>
-              <w:t>Cada grupo creado debe tener un administrad</w:t>
-            </w:r>
-            <w:r>
-              <w:rPr>
-                <w:rFonts w:ascii="Times New Roman" w:eastAsia="Times New Roman" w:hAnsi="Times New Roman" w:cs="Times New Roman"/>
-                <w:sz w:val="24"/>
-                <w:szCs w:val="24"/>
-              </w:rPr>
-              <w:t>or</w:t>
+              <w:t>Cada grupo creado debe tener un administrador</w:t>
             </w:r>
           </w:p>
         </w:tc>
@@ -6834,13 +6703,7 @@
         <w:rPr>
           <w:rFonts w:ascii="Calibri" w:eastAsia="Calibri" w:hAnsi="Calibri" w:cs="Calibri"/>
         </w:rPr>
-        <w:t>El usuario ingresa a la aplicación y en la ventana de inicio de sesión debe ingresar sus credenciales o registrarse en caso de que aún no lo haya hecho. En el caso de que desee crear una cuenta, deberá ingresar su nombre, apellido, fecha de nacimiento, sex</w:t>
-      </w:r>
-      <w:r>
-        <w:rPr>
-          <w:rFonts w:ascii="Calibri" w:eastAsia="Calibri" w:hAnsi="Calibri" w:cs="Calibri"/>
-        </w:rPr>
-        <w:t>o y su tarjeta de crédito, los cuales son datos obligatorios para el registro. Finalmente, podrá ingresar una foto de forma opcional para su perfil e indicar sus preferencias en cuanto a los emparejamientos y zonas donde desea reservar cancha.</w:t>
+        <w:t>El usuario ingresa a la aplicación y en la ventana de inicio de sesión debe ingresar sus credenciales o registrarse en caso de que aún no lo haya hecho. En el caso de que desee crear una cuenta, deberá ingresar su nombre, apellido, fecha de nacimiento, sexo y su tarjeta de crédito, los cuales son datos obligatorios para el registro. Finalmente, podrá ingresar una foto de forma opcional para su perfil e indicar sus preferencias en cuanto a los emparejamientos y zonas donde desea reservar cancha.</w:t>
       </w:r>
     </w:p>
     <w:p>
@@ -6858,68 +6721,28 @@
         <w:rPr>
           <w:rFonts w:ascii="Calibri" w:eastAsia="Calibri" w:hAnsi="Calibri" w:cs="Calibri"/>
         </w:rPr>
-        <w:t>A la hora de</w:t>
+        <w:t xml:space="preserve">A la hora de querer realizar una reserva, el usuario debe ingresar a la opción de “Buscar equipo”, donde se le dirigirá a un lobby en el cual podrá elegir la </w:t>
       </w:r>
       <w:r>
         <w:rPr>
           <w:rFonts w:ascii="Calibri" w:eastAsia="Calibri" w:hAnsi="Calibri" w:cs="Calibri"/>
         </w:rPr>
-        <w:t xml:space="preserve"> querer realizar una reserva, el usuario debe ingresar a la opción de “Buscar equipo”, donde se le dirigirá a un lobby en el cual podrá elegir la </w:t>
+        <w:lastRenderedPageBreak/>
+        <w:t xml:space="preserve">fecha en la cual desea jugar, así como indicarle al sistema cuántos cupos cubrirá esa persona dentro de un grupo. Luego le indicará al sistema si desea buscar un grupo a los que les falten miembros o, en su defecto, crear un nuevo grupo donde ocupará el rol de administrador. Adicionalmente, el usuario que tenga el rol de administrador del grupo recibirá una notificación cada vez que se solicite unirse a su grupo y tendrá los privilegios de agregar, eliminar, silenciar, otorgar privilegios a otro usuario del grupo. En el momento en el que el grupo se llene o el usuario desee realizar la reserva únicamente con los miembros del grupo, el sistema le mostrará al administrador las canchas disponibles en el momento, para posteriormente elegir una cancha. En caso el grupo no se llene en el tiempo de 72 horas después de su creación, el sistema le mandará un mensaje al administrador indicándole que no se llenaron los </w:t>
       </w:r>
+      <w:proofErr w:type="gramStart"/>
       <w:r>
         <w:rPr>
           <w:rFonts w:ascii="Calibri" w:eastAsia="Calibri" w:hAnsi="Calibri" w:cs="Calibri"/>
         </w:rPr>
-        <w:lastRenderedPageBreak/>
-        <w:t>fecha en la cual desea jugar, así como indicarle al sistema cuántos cupos cubrirá esa persona dentro de un gru</w:t>
+        <w:t>cupos</w:t>
       </w:r>
+      <w:proofErr w:type="gramEnd"/>
       <w:r>
         <w:rPr>
           <w:rFonts w:ascii="Calibri" w:eastAsia="Calibri" w:hAnsi="Calibri" w:cs="Calibri"/>
         </w:rPr>
-        <w:t>po. Luego le indicará al sistema si desea buscar un grupo a los que les falten miembros o, en su defecto, crear un nuevo grupo donde ocupará el rol de administrador. Adicionalmente, el usuario que tenga el rol de administrador del grupo recibirá una notifi</w:t>
-      </w:r>
-      <w:r>
-        <w:rPr>
-          <w:rFonts w:ascii="Calibri" w:eastAsia="Calibri" w:hAnsi="Calibri" w:cs="Calibri"/>
-        </w:rPr>
-        <w:t>cación cada vez que se solicite unirse a su grupo y tendrá los privilegios de agregar, eliminar, silenciar, otorgar privilegios a otro usuario del grupo. En el momento en el que el grupo se llene o el usuario desee realizar la reserva únicamente con los mi</w:t>
-      </w:r>
-      <w:r>
-        <w:rPr>
-          <w:rFonts w:ascii="Calibri" w:eastAsia="Calibri" w:hAnsi="Calibri" w:cs="Calibri"/>
-        </w:rPr>
-        <w:t>embros del grupo, el sistema le mostrará al administrador las canchas disponibles en el momento, para posteriormente elegir una cancha. En caso el grupo no se llene en el tiempo de 72 horas después de su creación, el sistema le mandará un mensaje al admini</w:t>
-      </w:r>
-      <w:r>
-        <w:rPr>
-          <w:rFonts w:ascii="Calibri" w:eastAsia="Calibri" w:hAnsi="Calibri" w:cs="Calibri"/>
-        </w:rPr>
-        <w:t xml:space="preserve">strador indicándole que no se llenaron los cupos pero aún puede acceder a reservar una cancha con los miembros actuales. Posteriormente, la aplicación le enviará una notificación a cada miembro del grupo dándole a conocer que se le otorgará un plazo de 12 </w:t>
-      </w:r>
-      <w:r>
-        <w:rPr>
-          <w:rFonts w:ascii="Calibri" w:eastAsia="Calibri" w:hAnsi="Calibri" w:cs="Calibri"/>
-        </w:rPr>
-        <w:t>horas para que los usuarios se comuniquen entre sí y confirmen su asistencia dándole click al botón de “Confirmar”, de tal manera que solo así el sistema les dejará reservar una cancha y ajustará el precio para dividirlo entre los usuarios dependiendo de l</w:t>
-      </w:r>
-      <w:r>
-        <w:rPr>
-          <w:rFonts w:ascii="Calibri" w:eastAsia="Calibri" w:hAnsi="Calibri" w:cs="Calibri"/>
-        </w:rPr>
-        <w:t>a cantidad de cupos que ocupa cada uno de ellos. En caso de que no todos los usuarios confirmen su asistencia, se reportará automáticamente a los usuarios que no hayan confirmado, el grupo se eliminará y los demás usuarios podrán crear nuevamente un grupo,</w:t>
-      </w:r>
-      <w:r>
-        <w:rPr>
-          <w:rFonts w:ascii="Calibri" w:eastAsia="Calibri" w:hAnsi="Calibri" w:cs="Calibri"/>
-        </w:rPr>
-        <w:t xml:space="preserve"> o en su defecto, unirse a uno nuevo. Finalmente, luego de haberse realizado la reserva, el usuario podrá tener la opción de cancelarla dando click en el botón de “Cancelar de Reserva”, el cual solo estará habilitado hasta dos días antes de la fecha separa</w:t>
-      </w:r>
-      <w:r>
-        <w:rPr>
-          <w:rFonts w:ascii="Calibri" w:eastAsia="Calibri" w:hAnsi="Calibri" w:cs="Calibri"/>
-        </w:rPr>
-        <w:t xml:space="preserve">da. </w:t>
+        <w:t xml:space="preserve"> pero aún puede acceder a reservar una cancha con los miembros actuales. Posteriormente, la aplicación le enviará una notificación a cada miembro del grupo dándole a conocer que se le otorgará un plazo de 12 horas para que los usuarios se comuniquen entre sí y confirmen su asistencia dándole click al botón de “Confirmar”, de tal manera que solo así el sistema les dejará reservar una cancha y ajustará el precio para dividirlo entre los usuarios dependiendo de la cantidad de cupos que ocupa cada uno de ellos. En caso de que no todos los usuarios confirmen su asistencia, se reportará automáticamente a los usuarios que no hayan confirmado, el grupo se eliminará y los demás usuarios podrán crear nuevamente un grupo, o en su defecto, unirse a uno nuevo. Finalmente, luego de haberse realizado la reserva, el usuario podrá tener la opción de cancelarla dando click en el botón de “Cancelar de Reserva”, el cual solo estará habilitado hasta dos días antes de la fecha separada. </w:t>
       </w:r>
     </w:p>
     <w:p>
@@ -6935,19 +6758,7 @@
         <w:rPr>
           <w:rFonts w:ascii="Calibri" w:eastAsia="Calibri" w:hAnsi="Calibri" w:cs="Calibri"/>
         </w:rPr>
-        <w:t>Luego de terminado un partido, el usuario tendrá la opción de calificar y reportar las conductas de un jugador. Esta acción se puede ejecutar llenando un formulario que aparecerá inmediatamente después del partido o ingresando al perfil del usuario de</w:t>
-      </w:r>
-      <w:r>
-        <w:rPr>
-          <w:rFonts w:ascii="Calibri" w:eastAsia="Calibri" w:hAnsi="Calibri" w:cs="Calibri"/>
-        </w:rPr>
-        <w:t>seado y presionando el botón “Reportar”, lo cual mostrará un menú de opciones que contiene las distintas categorías de reporte. A continuación, se mostrará un cuadro de texto vacío en el cual el usuario deberá proporcionar una breve descripción de lo que d</w:t>
-      </w:r>
-      <w:r>
-        <w:rPr>
-          <w:rFonts w:ascii="Calibri" w:eastAsia="Calibri" w:hAnsi="Calibri" w:cs="Calibri"/>
-        </w:rPr>
-        <w:t>esea reportar. Finalmente se comunicará al usuario que el reporte ha sido realizado de manera exitosa.</w:t>
+        <w:t>Luego de terminado un partido, el usuario tendrá la opción de calificar y reportar las conductas de un jugador. Esta acción se puede ejecutar llenando un formulario que aparecerá inmediatamente después del partido o ingresando al perfil del usuario deseado y presionando el botón “Reportar”, lo cual mostrará un menú de opciones que contiene las distintas categorías de reporte. A continuación, se mostrará un cuadro de texto vacío en el cual el usuario deberá proporcionar una breve descripción de lo que desea reportar. Finalmente se comunicará al usuario que el reporte ha sido realizado de manera exitosa.</w:t>
       </w:r>
     </w:p>
     <w:p>
@@ -7083,25 +6894,7 @@
         <w:rPr>
           <w:rFonts w:ascii="Calibri" w:eastAsia="Calibri" w:hAnsi="Calibri" w:cs="Calibri"/>
         </w:rPr>
-        <w:t>Al final de cada mes, el asistente de facturación deberá cerrar un ciclo de facturación, para lo cual deberá poder recopila</w:t>
-      </w:r>
-      <w:r>
-        <w:rPr>
-          <w:rFonts w:ascii="Calibri" w:eastAsia="Calibri" w:hAnsi="Calibri" w:cs="Calibri"/>
-        </w:rPr>
-        <w:t>r la información de las horas y el monto que fueron reservados en cada cancha. Posteriormente, este se encargará de emitir una boleta de pago y mandársela al jefe de facturación para su revisión. En caso de ser aprobada, este último se la mandará a la empr</w:t>
-      </w:r>
-      <w:r>
-        <w:rPr>
-          <w:rFonts w:ascii="Calibri" w:eastAsia="Calibri" w:hAnsi="Calibri" w:cs="Calibri"/>
-        </w:rPr>
-        <w:t>esa cliente, a la cual el sistema notificará un comunicando que tiene una deuda pendiente y que tendrá un periodo de 15 días para realizar el pago de la boleta. En caso contrario, el jefe de facturación reenviará las boletas al asistente para un respectivo</w:t>
-      </w:r>
-      <w:r>
-        <w:rPr>
-          <w:rFonts w:ascii="Calibri" w:eastAsia="Calibri" w:hAnsi="Calibri" w:cs="Calibri"/>
-        </w:rPr>
-        <w:t xml:space="preserve"> reajuste de las mismas. </w:t>
+        <w:t xml:space="preserve">Al final de cada mes, el asistente de facturación deberá cerrar un ciclo de facturación, para lo cual deberá poder recopilar la información de las horas y el monto que fueron reservados en cada cancha. Posteriormente, este se encargará de emitir una boleta de pago y mandársela al jefe de facturación para su revisión. En caso de ser aprobada, este último se la mandará a la empresa cliente, a la cual el sistema notificará un comunicando que tiene una deuda pendiente y que tendrá un periodo de 15 días para realizar el pago de la boleta. En caso contrario, el jefe de facturación reenviará las boletas al asistente para un respectivo reajuste de las mismas. </w:t>
       </w:r>
     </w:p>
     <w:p>
@@ -7210,6 +7003,29 @@
           <w:szCs w:val="24"/>
         </w:rPr>
       </w:pPr>
+    </w:p>
+    <w:p>
+      <w:pPr>
+        <w:ind w:left="1440"/>
+        <w:rPr>
+          <w:rFonts w:ascii="Times New Roman" w:eastAsia="Times New Roman" w:hAnsi="Times New Roman" w:cs="Times New Roman"/>
+          <w:b/>
+          <w:sz w:val="24"/>
+          <w:szCs w:val="24"/>
+        </w:rPr>
+      </w:pPr>
+    </w:p>
+    <w:p>
+      <w:pPr>
+        <w:ind w:left="1440"/>
+        <w:rPr>
+          <w:rFonts w:ascii="Times New Roman" w:eastAsia="Times New Roman" w:hAnsi="Times New Roman" w:cs="Times New Roman"/>
+          <w:b/>
+          <w:sz w:val="24"/>
+          <w:szCs w:val="24"/>
+        </w:rPr>
+      </w:pPr>
+      <w:bookmarkStart w:id="1" w:name="_GoBack"/>
       <w:r>
         <w:rPr>
           <w:rFonts w:ascii="Times New Roman" w:eastAsia="Times New Roman" w:hAnsi="Times New Roman" w:cs="Times New Roman"/>
@@ -7219,34 +7035,47 @@
           <w:szCs w:val="24"/>
         </w:rPr>
         <w:drawing>
-          <wp:inline distT="114300" distB="114300" distL="114300" distR="114300">
-            <wp:extent cx="5288280" cy="4000500"/>
-            <wp:effectExtent l="0" t="0" r="7620" b="0"/>
-            <wp:docPr id="1" name="image4.jpg"/>
-            <wp:cNvGraphicFramePr/>
+          <wp:inline distT="0" distB="0" distL="0" distR="0">
+            <wp:extent cx="5733415" cy="4863661"/>
+            <wp:effectExtent l="0" t="0" r="635" b="0"/>
+            <wp:docPr id="8" name="Imagen 8" descr="C:\Users\Usuario\Desktop\Main.jpg"/>
+            <wp:cNvGraphicFramePr>
+              <a:graphicFrameLocks xmlns:a="http://schemas.openxmlformats.org/drawingml/2006/main" noChangeAspect="1"/>
+            </wp:cNvGraphicFramePr>
             <a:graphic xmlns:a="http://schemas.openxmlformats.org/drawingml/2006/main">
               <a:graphicData uri="http://schemas.openxmlformats.org/drawingml/2006/picture">
                 <pic:pic xmlns:pic="http://schemas.openxmlformats.org/drawingml/2006/picture">
                   <pic:nvPicPr>
-                    <pic:cNvPr id="0" name="image4.jpg"/>
-                    <pic:cNvPicPr preferRelativeResize="0"/>
+                    <pic:cNvPr id="0" name="Picture 1" descr="C:\Users\Usuario\Desktop\Main.jpg"/>
+                    <pic:cNvPicPr>
+                      <a:picLocks noChangeAspect="1" noChangeArrowheads="1"/>
+                    </pic:cNvPicPr>
                   </pic:nvPicPr>
                   <pic:blipFill>
-                    <a:blip r:embed="rId8"/>
+                    <a:blip r:embed="rId8">
+                      <a:extLst>
+                        <a:ext uri="{28A0092B-C50C-407E-A947-70E740481C1C}">
+                          <a14:useLocalDpi xmlns:a14="http://schemas.microsoft.com/office/drawing/2010/main" val="0"/>
+                        </a:ext>
+                      </a:extLst>
+                    </a:blip>
                     <a:srcRect/>
                     <a:stretch>
                       <a:fillRect/>
                     </a:stretch>
                   </pic:blipFill>
-                  <pic:spPr>
+                  <pic:spPr bwMode="auto">
                     <a:xfrm>
                       <a:off x="0" y="0"/>
-                      <a:ext cx="5288280" cy="4000500"/>
+                      <a:ext cx="5733415" cy="4863661"/>
                     </a:xfrm>
                     <a:prstGeom prst="rect">
                       <a:avLst/>
                     </a:prstGeom>
-                    <a:ln/>
+                    <a:noFill/>
+                    <a:ln>
+                      <a:noFill/>
+                    </a:ln>
                   </pic:spPr>
                 </pic:pic>
               </a:graphicData>
@@ -7254,28 +7083,7 @@
           </wp:inline>
         </w:drawing>
       </w:r>
-    </w:p>
-    <w:p>
-      <w:pPr>
-        <w:ind w:left="1440"/>
-        <w:rPr>
-          <w:rFonts w:ascii="Times New Roman" w:eastAsia="Times New Roman" w:hAnsi="Times New Roman" w:cs="Times New Roman"/>
-          <w:b/>
-          <w:sz w:val="24"/>
-          <w:szCs w:val="24"/>
-        </w:rPr>
-      </w:pPr>
-    </w:p>
-    <w:p>
-      <w:pPr>
-        <w:ind w:left="1440"/>
-        <w:rPr>
-          <w:rFonts w:ascii="Times New Roman" w:eastAsia="Times New Roman" w:hAnsi="Times New Roman" w:cs="Times New Roman"/>
-          <w:b/>
-          <w:sz w:val="24"/>
-          <w:szCs w:val="24"/>
-        </w:rPr>
-      </w:pPr>
+      <w:bookmarkEnd w:id="1"/>
     </w:p>
     <w:p>
       <w:pPr>
@@ -7534,7 +7342,6 @@
           <w:szCs w:val="24"/>
         </w:rPr>
       </w:pPr>
-      <w:bookmarkStart w:id="1" w:name="_GoBack"/>
       <w:r>
         <w:rPr>
           <w:rFonts w:ascii="Times New Roman" w:eastAsia="Times New Roman" w:hAnsi="Times New Roman" w:cs="Times New Roman"/>
@@ -7579,7 +7386,6 @@
           </wp:inline>
         </w:drawing>
       </w:r>
-      <w:bookmarkEnd w:id="1"/>
     </w:p>
     <w:sectPr>
       <w:pgSz w:w="11909" w:h="16834"/>
@@ -7592,7 +7398,7 @@
 </file>
 
 <file path=word/numbering.xml><?xml version="1.0" encoding="utf-8"?>
-<w:numbering xmlns:wpc="http://schemas.microsoft.com/office/word/2010/wordprocessingCanvas" xmlns:cx="http://schemas.microsoft.com/office/drawing/2014/chartex" xmlns:cx1="http://schemas.microsoft.com/office/drawing/2015/9/8/chartex" xmlns:cx2="http://schemas.microsoft.com/office/drawing/2015/10/21/chartex" xmlns:cx3="http://schemas.microsoft.com/office/drawing/2016/5/9/chartex" xmlns:cx4="http://schemas.microsoft.com/office/drawing/2016/5/10/chartex" xmlns:cx5="http://schemas.microsoft.com/office/drawing/2016/5/11/chartex" xmlns:cx6="http://schemas.microsoft.com/office/drawing/2016/5/12/chartex" xmlns:cx7="http://schemas.microsoft.com/office/drawing/2016/5/13/chartex" xmlns:cx8="http://schemas.microsoft.com/office/drawing/2016/5/14/chartex" xmlns:mc="http://schemas.openxmlformats.org/markup-compatibility/2006" xmlns:aink="http://schemas.microsoft.com/office/drawing/2016/ink" xmlns:am3d="http://schemas.microsoft.com/office/drawing/2017/model3d" xmlns:o="urn:schemas-microsoft-com:office:office" xmlns:r="http://schemas.openxmlformats.org/officeDocument/2006/relationships" xmlns:m="http://schemas.openxmlformats.org/officeDocument/2006/math" xmlns:v="urn:schemas-microsoft-com:vml" xmlns:wp14="http://schemas.microsoft.com/office/word/2010/wordprocessingDrawing" xmlns:wp="http://schemas.openxmlformats.org/drawingml/2006/wordprocessingDrawing" xmlns:w10="urn:schemas-microsoft-com:office:word" xmlns:w="http://schemas.openxmlformats.org/wordprocessingml/2006/main" xmlns:w14="http://schemas.microsoft.com/office/word/2010/wordml" xmlns:w15="http://schemas.microsoft.com/office/word/2012/wordml" xmlns:w16cid="http://schemas.microsoft.com/office/word/2016/wordml/cid" xmlns:w16se="http://schemas.microsoft.com/office/word/2015/wordml/symex" xmlns:wpg="http://schemas.microsoft.com/office/word/2010/wordprocessingGroup" xmlns:wpi="http://schemas.microsoft.com/office/word/2010/wordprocessingInk" xmlns:wne="http://schemas.microsoft.com/office/word/2006/wordml" xmlns:wps="http://schemas.microsoft.com/office/word/2010/wordprocessingShape" mc:Ignorable="w14 w15 w16se w16cid wp14">
+<w:numbering xmlns:wpc="http://schemas.microsoft.com/office/word/2010/wordprocessingCanvas" xmlns:cx="http://schemas.microsoft.com/office/drawing/2014/chartex" xmlns:mc="http://schemas.openxmlformats.org/markup-compatibility/2006" xmlns:o="urn:schemas-microsoft-com:office:office" xmlns:r="http://schemas.openxmlformats.org/officeDocument/2006/relationships" xmlns:m="http://schemas.openxmlformats.org/officeDocument/2006/math" xmlns:v="urn:schemas-microsoft-com:vml" xmlns:wp14="http://schemas.microsoft.com/office/word/2010/wordprocessingDrawing" xmlns:wp="http://schemas.openxmlformats.org/drawingml/2006/wordprocessingDrawing" xmlns:w10="urn:schemas-microsoft-com:office:word" xmlns:w="http://schemas.openxmlformats.org/wordprocessingml/2006/main" xmlns:w14="http://schemas.microsoft.com/office/word/2010/wordml" xmlns:w15="http://schemas.microsoft.com/office/word/2012/wordml" xmlns:w16se="http://schemas.microsoft.com/office/word/2015/wordml/symex" xmlns:wpg="http://schemas.microsoft.com/office/word/2010/wordprocessingGroup" xmlns:wpi="http://schemas.microsoft.com/office/word/2010/wordprocessingInk" xmlns:wne="http://schemas.microsoft.com/office/word/2006/wordml" xmlns:wps="http://schemas.microsoft.com/office/word/2010/wordprocessingShape" mc:Ignorable="w14 w15 w16se wp14">
   <w:abstractNum w:abstractNumId="0" w15:restartNumberingAfterBreak="0">
     <w:nsid w:val="04612765"/>
     <w:multiLevelType w:val="multilevel"/>
@@ -7829,14 +7635,14 @@
 </file>
 
 <file path=word/styles.xml><?xml version="1.0" encoding="utf-8"?>
-<w:styles xmlns:mc="http://schemas.openxmlformats.org/markup-compatibility/2006" xmlns:r="http://schemas.openxmlformats.org/officeDocument/2006/relationships" xmlns:w="http://schemas.openxmlformats.org/wordprocessingml/2006/main" xmlns:w14="http://schemas.microsoft.com/office/word/2010/wordml" xmlns:w15="http://schemas.microsoft.com/office/word/2012/wordml" xmlns:w16cid="http://schemas.microsoft.com/office/word/2016/wordml/cid" xmlns:w16se="http://schemas.microsoft.com/office/word/2015/wordml/symex" mc:Ignorable="w14 w15 w16se w16cid">
+<w:styles xmlns:mc="http://schemas.openxmlformats.org/markup-compatibility/2006" xmlns:r="http://schemas.openxmlformats.org/officeDocument/2006/relationships" xmlns:w="http://schemas.openxmlformats.org/wordprocessingml/2006/main" xmlns:w14="http://schemas.microsoft.com/office/word/2010/wordml" xmlns:w15="http://schemas.microsoft.com/office/word/2012/wordml" xmlns:w16se="http://schemas.microsoft.com/office/word/2015/wordml/symex" mc:Ignorable="w14 w15 w16se">
   <w:docDefaults>
     <w:rPrDefault>
       <w:rPr>
         <w:rFonts w:ascii="Arial" w:eastAsia="Arial" w:hAnsi="Arial" w:cs="Arial"/>
         <w:sz w:val="22"/>
         <w:szCs w:val="22"/>
-        <w:lang w:eastAsia="es-PE" w:bidi="ar-SA"/>
+        <w:lang w:val="es-PE" w:eastAsia="es-PE" w:bidi="ar-SA"/>
       </w:rPr>
     </w:rPrDefault>
     <w:pPrDefault>
@@ -7845,7 +7651,7 @@
       </w:pPr>
     </w:pPrDefault>
   </w:docDefaults>
-  <w:latentStyles w:defLockedState="0" w:defUIPriority="99" w:defSemiHidden="0" w:defUnhideWhenUsed="0" w:defQFormat="0" w:count="376">
+  <w:latentStyles w:defLockedState="0" w:defUIPriority="99" w:defSemiHidden="0" w:defUnhideWhenUsed="0" w:defQFormat="0" w:count="371">
     <w:lsdException w:name="Normal" w:uiPriority="0" w:qFormat="1"/>
     <w:lsdException w:name="heading 1" w:uiPriority="9" w:qFormat="1"/>
     <w:lsdException w:name="heading 2" w:semiHidden="1" w:uiPriority="9" w:unhideWhenUsed="1" w:qFormat="1"/>
@@ -8217,11 +8023,6 @@
     <w:lsdException w:name="List Table 5 Dark Accent 6" w:uiPriority="50"/>
     <w:lsdException w:name="List Table 6 Colorful Accent 6" w:uiPriority="51"/>
     <w:lsdException w:name="List Table 7 Colorful Accent 6" w:uiPriority="52"/>
-    <w:lsdException w:name="Mention" w:semiHidden="1" w:unhideWhenUsed="1"/>
-    <w:lsdException w:name="Smart Hyperlink" w:semiHidden="1" w:unhideWhenUsed="1"/>
-    <w:lsdException w:name="Hashtag" w:semiHidden="1" w:unhideWhenUsed="1"/>
-    <w:lsdException w:name="Unresolved Mention" w:semiHidden="1" w:unhideWhenUsed="1"/>
-    <w:lsdException w:name="Smart Link" w:semiHidden="1" w:unhideWhenUsed="1"/>
   </w:latentStyles>
   <w:style w:type="paragraph" w:default="1" w:styleId="Normal">
     <w:name w:val="Normal"/>

</xml_diff>

<commit_message>
Documentación: Esquema de estructura
</commit_message>
<xml_diff>
--- a/Documentación.docx
+++ b/Documentación.docx
@@ -473,7 +473,7 @@
           <w:r>
             <w:fldChar w:fldCharType="separate"/>
           </w:r>
-          <w:hyperlink w:anchor="_Toc13390638" w:history="1">
+          <w:hyperlink w:anchor="_Toc13393680" w:history="1">
             <w:r>
               <w:rPr>
                 <w:rStyle w:val="Hipervnculo"/>
@@ -514,7 +514,7 @@
                 <w:noProof/>
                 <w:webHidden/>
               </w:rPr>
-              <w:instrText xml:space="preserve"> PAGEREF _Toc13390638 \h </w:instrText>
+              <w:instrText xml:space="preserve"> PAGEREF _Toc13393680 \h </w:instrText>
             </w:r>
             <w:r>
               <w:rPr>
@@ -557,7 +557,7 @@
               <w:noProof/>
             </w:rPr>
           </w:pPr>
-          <w:hyperlink w:anchor="_Toc13390639" w:history="1">
+          <w:hyperlink w:anchor="_Toc13393681" w:history="1">
             <w:r>
               <w:rPr>
                 <w:rStyle w:val="Hipervnculo"/>
@@ -598,7 +598,7 @@
                 <w:noProof/>
                 <w:webHidden/>
               </w:rPr>
-              <w:instrText xml:space="preserve"> PAGEREF _Toc13390639 \h </w:instrText>
+              <w:instrText xml:space="preserve"> PAGEREF _Toc13393681 \h </w:instrText>
             </w:r>
             <w:r>
               <w:rPr>
@@ -641,7 +641,7 @@
               <w:noProof/>
             </w:rPr>
           </w:pPr>
-          <w:hyperlink w:anchor="_Toc13390640" w:history="1">
+          <w:hyperlink w:anchor="_Toc13393682" w:history="1">
             <w:r>
               <w:rPr>
                 <w:rStyle w:val="Hipervnculo"/>
@@ -661,7 +661,7 @@
                 <w:rStyle w:val="Hipervnculo"/>
                 <w:noProof/>
               </w:rPr>
-              <w:t>Descripción del negocio</w:t>
+              <w:t>Desarrollo del Software</w:t>
             </w:r>
             <w:r>
               <w:rPr>
@@ -682,7 +682,91 @@
                 <w:noProof/>
                 <w:webHidden/>
               </w:rPr>
-              <w:instrText xml:space="preserve"> PAGEREF _Toc13390640 \h </w:instrText>
+              <w:instrText xml:space="preserve"> PAGEREF _Toc13393682 \h </w:instrText>
+            </w:r>
+            <w:r>
+              <w:rPr>
+                <w:noProof/>
+                <w:webHidden/>
+              </w:rPr>
+            </w:r>
+            <w:r>
+              <w:rPr>
+                <w:noProof/>
+                <w:webHidden/>
+              </w:rPr>
+              <w:fldChar w:fldCharType="separate"/>
+            </w:r>
+            <w:r>
+              <w:rPr>
+                <w:noProof/>
+                <w:webHidden/>
+              </w:rPr>
+              <w:t>3</w:t>
+            </w:r>
+            <w:r>
+              <w:rPr>
+                <w:noProof/>
+                <w:webHidden/>
+              </w:rPr>
+              <w:fldChar w:fldCharType="end"/>
+            </w:r>
+          </w:hyperlink>
+        </w:p>
+        <w:p>
+          <w:pPr>
+            <w:pStyle w:val="TDC1"/>
+            <w:tabs>
+              <w:tab w:val="left" w:pos="440"/>
+              <w:tab w:val="right" w:leader="dot" w:pos="9019"/>
+            </w:tabs>
+            <w:rPr>
+              <w:rFonts w:cstheme="minorBidi"/>
+              <w:noProof/>
+            </w:rPr>
+          </w:pPr>
+          <w:hyperlink w:anchor="_Toc13393683" w:history="1">
+            <w:r>
+              <w:rPr>
+                <w:rStyle w:val="Hipervnculo"/>
+                <w:noProof/>
+              </w:rPr>
+              <w:t>3.</w:t>
+            </w:r>
+            <w:r>
+              <w:rPr>
+                <w:rFonts w:cstheme="minorBidi"/>
+                <w:noProof/>
+              </w:rPr>
+              <w:tab/>
+            </w:r>
+            <w:r>
+              <w:rPr>
+                <w:rStyle w:val="Hipervnculo"/>
+                <w:noProof/>
+              </w:rPr>
+              <w:t>Descripción del negocio</w:t>
+            </w:r>
+            <w:r>
+              <w:rPr>
+                <w:noProof/>
+                <w:webHidden/>
+              </w:rPr>
+              <w:tab/>
+            </w:r>
+            <w:r>
+              <w:rPr>
+                <w:noProof/>
+                <w:webHidden/>
+              </w:rPr>
+              <w:fldChar w:fldCharType="begin"/>
+            </w:r>
+            <w:r>
+              <w:rPr>
+                <w:noProof/>
+                <w:webHidden/>
+              </w:rPr>
+              <w:instrText xml:space="preserve"> PAGEREF _Toc13393683 \h </w:instrText>
             </w:r>
             <w:r>
               <w:rPr>
@@ -725,7 +809,7 @@
               <w:noProof/>
             </w:rPr>
           </w:pPr>
-          <w:hyperlink w:anchor="_Toc13390641" w:history="1">
+          <w:hyperlink w:anchor="_Toc13393684" w:history="1">
             <w:r>
               <w:rPr>
                 <w:rStyle w:val="Hipervnculo"/>
@@ -766,7 +850,7 @@
                 <w:noProof/>
                 <w:webHidden/>
               </w:rPr>
-              <w:instrText xml:space="preserve"> PAGEREF _Toc13390641 \h </w:instrText>
+              <w:instrText xml:space="preserve"> PAGEREF _Toc13393684 \h </w:instrText>
             </w:r>
             <w:r>
               <w:rPr>
@@ -809,7 +893,7 @@
               <w:noProof/>
             </w:rPr>
           </w:pPr>
-          <w:hyperlink w:anchor="_Toc13390642" w:history="1">
+          <w:hyperlink w:anchor="_Toc13393685" w:history="1">
             <w:r>
               <w:rPr>
                 <w:rStyle w:val="Hipervnculo"/>
@@ -850,7 +934,7 @@
                 <w:noProof/>
                 <w:webHidden/>
               </w:rPr>
-              <w:instrText xml:space="preserve"> PAGEREF _Toc13390642 \h </w:instrText>
+              <w:instrText xml:space="preserve"> PAGEREF _Toc13393685 \h </w:instrText>
             </w:r>
             <w:r>
               <w:rPr>
@@ -893,7 +977,7 @@
               <w:noProof/>
             </w:rPr>
           </w:pPr>
-          <w:hyperlink w:anchor="_Toc13390643" w:history="1">
+          <w:hyperlink w:anchor="_Toc13393686" w:history="1">
             <w:r>
               <w:rPr>
                 <w:rStyle w:val="Hipervnculo"/>
@@ -934,7 +1018,7 @@
                 <w:noProof/>
                 <w:webHidden/>
               </w:rPr>
-              <w:instrText xml:space="preserve"> PAGEREF _Toc13390643 \h </w:instrText>
+              <w:instrText xml:space="preserve"> PAGEREF _Toc13393686 \h </w:instrText>
             </w:r>
             <w:r>
               <w:rPr>
@@ -977,7 +1061,7 @@
               <w:noProof/>
             </w:rPr>
           </w:pPr>
-          <w:hyperlink w:anchor="_Toc13390644" w:history="1">
+          <w:hyperlink w:anchor="_Toc13393687" w:history="1">
             <w:r>
               <w:rPr>
                 <w:rStyle w:val="Hipervnculo"/>
@@ -1018,7 +1102,7 @@
                 <w:noProof/>
                 <w:webHidden/>
               </w:rPr>
-              <w:instrText xml:space="preserve"> PAGEREF _Toc13390644 \h </w:instrText>
+              <w:instrText xml:space="preserve"> PAGEREF _Toc13393687 \h </w:instrText>
             </w:r>
             <w:r>
               <w:rPr>
@@ -1061,7 +1145,7 @@
               <w:noProof/>
             </w:rPr>
           </w:pPr>
-          <w:hyperlink w:anchor="_Toc13390645" w:history="1">
+          <w:hyperlink w:anchor="_Toc13393688" w:history="1">
             <w:r>
               <w:rPr>
                 <w:rStyle w:val="Hipervnculo"/>
@@ -1102,7 +1186,7 @@
                 <w:noProof/>
                 <w:webHidden/>
               </w:rPr>
-              <w:instrText xml:space="preserve"> PAGEREF _Toc13390645 \h </w:instrText>
+              <w:instrText xml:space="preserve"> PAGEREF _Toc13393688 \h </w:instrText>
             </w:r>
             <w:r>
               <w:rPr>
@@ -1122,7 +1206,7 @@
                 <w:noProof/>
                 <w:webHidden/>
               </w:rPr>
-              <w:t>3</w:t>
+              <w:t>4</w:t>
             </w:r>
             <w:r>
               <w:rPr>
@@ -1145,7 +1229,7 @@
               <w:noProof/>
             </w:rPr>
           </w:pPr>
-          <w:hyperlink w:anchor="_Toc13390646" w:history="1">
+          <w:hyperlink w:anchor="_Toc13393689" w:history="1">
             <w:r>
               <w:rPr>
                 <w:rStyle w:val="Hipervnculo"/>
@@ -1186,7 +1270,7 @@
                 <w:noProof/>
                 <w:webHidden/>
               </w:rPr>
-              <w:instrText xml:space="preserve"> PAGEREF _Toc13390646 \h </w:instrText>
+              <w:instrText xml:space="preserve"> PAGEREF _Toc13393689 \h </w:instrText>
             </w:r>
             <w:r>
               <w:rPr>
@@ -1229,7 +1313,7 @@
               <w:noProof/>
             </w:rPr>
           </w:pPr>
-          <w:hyperlink w:anchor="_Toc13390647" w:history="1">
+          <w:hyperlink w:anchor="_Toc13393690" w:history="1">
             <w:r>
               <w:rPr>
                 <w:rStyle w:val="Hipervnculo"/>
@@ -1270,7 +1354,7 @@
                 <w:noProof/>
                 <w:webHidden/>
               </w:rPr>
-              <w:instrText xml:space="preserve"> PAGEREF _Toc13390647 \h </w:instrText>
+              <w:instrText xml:space="preserve"> PAGEREF _Toc13393690 \h </w:instrText>
             </w:r>
             <w:r>
               <w:rPr>
@@ -1313,7 +1397,7 @@
               <w:noProof/>
             </w:rPr>
           </w:pPr>
-          <w:hyperlink w:anchor="_Toc13390648" w:history="1">
+          <w:hyperlink w:anchor="_Toc13393691" w:history="1">
             <w:r>
               <w:rPr>
                 <w:rStyle w:val="Hipervnculo"/>
@@ -1354,7 +1438,7 @@
                 <w:noProof/>
                 <w:webHidden/>
               </w:rPr>
-              <w:instrText xml:space="preserve"> PAGEREF _Toc13390648 \h </w:instrText>
+              <w:instrText xml:space="preserve"> PAGEREF _Toc13393691 \h </w:instrText>
             </w:r>
             <w:r>
               <w:rPr>
@@ -1397,7 +1481,7 @@
               <w:noProof/>
             </w:rPr>
           </w:pPr>
-          <w:hyperlink w:anchor="_Toc13390649" w:history="1">
+          <w:hyperlink w:anchor="_Toc13393692" w:history="1">
             <w:r>
               <w:rPr>
                 <w:rStyle w:val="Hipervnculo"/>
@@ -1438,7 +1522,7 @@
                 <w:noProof/>
                 <w:webHidden/>
               </w:rPr>
-              <w:instrText xml:space="preserve"> PAGEREF _Toc13390649 \h </w:instrText>
+              <w:instrText xml:space="preserve"> PAGEREF _Toc13393692 \h </w:instrText>
             </w:r>
             <w:r>
               <w:rPr>
@@ -1481,7 +1565,7 @@
               <w:noProof/>
             </w:rPr>
           </w:pPr>
-          <w:hyperlink w:anchor="_Toc13390650" w:history="1">
+          <w:hyperlink w:anchor="_Toc13393693" w:history="1">
             <w:r>
               <w:rPr>
                 <w:rStyle w:val="Hipervnculo"/>
@@ -1522,7 +1606,7 @@
                 <w:noProof/>
                 <w:webHidden/>
               </w:rPr>
-              <w:instrText xml:space="preserve"> PAGEREF _Toc13390650 \h </w:instrText>
+              <w:instrText xml:space="preserve"> PAGEREF _Toc13393693 \h </w:instrText>
             </w:r>
             <w:r>
               <w:rPr>
@@ -1565,7 +1649,7 @@
               <w:noProof/>
             </w:rPr>
           </w:pPr>
-          <w:hyperlink w:anchor="_Toc13390651" w:history="1">
+          <w:hyperlink w:anchor="_Toc13393694" w:history="1">
             <w:r>
               <w:rPr>
                 <w:rStyle w:val="Hipervnculo"/>
@@ -1606,7 +1690,7 @@
                 <w:noProof/>
                 <w:webHidden/>
               </w:rPr>
-              <w:instrText xml:space="preserve"> PAGEREF _Toc13390651 \h </w:instrText>
+              <w:instrText xml:space="preserve"> PAGEREF _Toc13393694 \h </w:instrText>
             </w:r>
             <w:r>
               <w:rPr>
@@ -1649,13 +1733,13 @@
               <w:noProof/>
             </w:rPr>
           </w:pPr>
-          <w:hyperlink w:anchor="_Toc13390652" w:history="1">
+          <w:hyperlink w:anchor="_Toc13393695" w:history="1">
             <w:r>
               <w:rPr>
                 <w:rStyle w:val="Hipervnculo"/>
                 <w:noProof/>
               </w:rPr>
-              <w:t>3.</w:t>
+              <w:t>4.</w:t>
             </w:r>
             <w:r>
               <w:rPr>
@@ -1690,7 +1774,7 @@
                 <w:noProof/>
                 <w:webHidden/>
               </w:rPr>
-              <w:instrText xml:space="preserve"> PAGEREF _Toc13390652 \h </w:instrText>
+              <w:instrText xml:space="preserve"> PAGEREF _Toc13393695 \h </w:instrText>
             </w:r>
             <w:r>
               <w:rPr>
@@ -1710,7 +1794,7 @@
                 <w:noProof/>
                 <w:webHidden/>
               </w:rPr>
-              <w:t>4</w:t>
+              <w:t>5</w:t>
             </w:r>
             <w:r>
               <w:rPr>
@@ -1733,7 +1817,7 @@
               <w:noProof/>
             </w:rPr>
           </w:pPr>
-          <w:hyperlink w:anchor="_Toc13390653" w:history="1">
+          <w:hyperlink w:anchor="_Toc13393696" w:history="1">
             <w:r>
               <w:rPr>
                 <w:rStyle w:val="Hipervnculo"/>
@@ -1774,7 +1858,7 @@
                 <w:noProof/>
                 <w:webHidden/>
               </w:rPr>
-              <w:instrText xml:space="preserve"> PAGEREF _Toc13390653 \h </w:instrText>
+              <w:instrText xml:space="preserve"> PAGEREF _Toc13393696 \h </w:instrText>
             </w:r>
             <w:r>
               <w:rPr>
@@ -1794,7 +1878,7 @@
                 <w:noProof/>
                 <w:webHidden/>
               </w:rPr>
-              <w:t>4</w:t>
+              <w:t>5</w:t>
             </w:r>
             <w:r>
               <w:rPr>
@@ -1817,7 +1901,7 @@
               <w:noProof/>
             </w:rPr>
           </w:pPr>
-          <w:hyperlink w:anchor="_Toc13390654" w:history="1">
+          <w:hyperlink w:anchor="_Toc13393697" w:history="1">
             <w:r>
               <w:rPr>
                 <w:rStyle w:val="Hipervnculo"/>
@@ -1858,7 +1942,7 @@
                 <w:noProof/>
                 <w:webHidden/>
               </w:rPr>
-              <w:instrText xml:space="preserve"> PAGEREF _Toc13390654 \h </w:instrText>
+              <w:instrText xml:space="preserve"> PAGEREF _Toc13393697 \h </w:instrText>
             </w:r>
             <w:r>
               <w:rPr>
@@ -1901,13 +1985,13 @@
               <w:noProof/>
             </w:rPr>
           </w:pPr>
-          <w:hyperlink w:anchor="_Toc13390655" w:history="1">
+          <w:hyperlink w:anchor="_Toc13393698" w:history="1">
             <w:r>
               <w:rPr>
                 <w:rStyle w:val="Hipervnculo"/>
                 <w:noProof/>
               </w:rPr>
-              <w:t>4.</w:t>
+              <w:t>5.</w:t>
             </w:r>
             <w:r>
               <w:rPr>
@@ -1942,7 +2026,7 @@
                 <w:noProof/>
                 <w:webHidden/>
               </w:rPr>
-              <w:instrText xml:space="preserve"> PAGEREF _Toc13390655 \h </w:instrText>
+              <w:instrText xml:space="preserve"> PAGEREF _Toc13393698 \h </w:instrText>
             </w:r>
             <w:r>
               <w:rPr>
@@ -1985,7 +2069,7 @@
               <w:noProof/>
             </w:rPr>
           </w:pPr>
-          <w:hyperlink w:anchor="_Toc13390656" w:history="1">
+          <w:hyperlink w:anchor="_Toc13393699" w:history="1">
             <w:r>
               <w:rPr>
                 <w:rStyle w:val="Hipervnculo"/>
@@ -2026,7 +2110,7 @@
                 <w:noProof/>
                 <w:webHidden/>
               </w:rPr>
-              <w:instrText xml:space="preserve"> PAGEREF _Toc13390656 \h </w:instrText>
+              <w:instrText xml:space="preserve"> PAGEREF _Toc13393699 \h </w:instrText>
             </w:r>
             <w:r>
               <w:rPr>
@@ -2069,7 +2153,7 @@
               <w:noProof/>
             </w:rPr>
           </w:pPr>
-          <w:hyperlink w:anchor="_Toc13390657" w:history="1">
+          <w:hyperlink w:anchor="_Toc13393700" w:history="1">
             <w:r>
               <w:rPr>
                 <w:rStyle w:val="Hipervnculo"/>
@@ -2110,7 +2194,7 @@
                 <w:noProof/>
                 <w:webHidden/>
               </w:rPr>
-              <w:instrText xml:space="preserve"> PAGEREF _Toc13390657 \h </w:instrText>
+              <w:instrText xml:space="preserve"> PAGEREF _Toc13393700 \h </w:instrText>
             </w:r>
             <w:r>
               <w:rPr>
@@ -2153,7 +2237,7 @@
               <w:noProof/>
             </w:rPr>
           </w:pPr>
-          <w:hyperlink w:anchor="_Toc13390658" w:history="1">
+          <w:hyperlink w:anchor="_Toc13393701" w:history="1">
             <w:r>
               <w:rPr>
                 <w:rStyle w:val="Hipervnculo"/>
@@ -2194,7 +2278,7 @@
                 <w:noProof/>
                 <w:webHidden/>
               </w:rPr>
-              <w:instrText xml:space="preserve"> PAGEREF _Toc13390658 \h </w:instrText>
+              <w:instrText xml:space="preserve"> PAGEREF _Toc13393701 \h </w:instrText>
             </w:r>
             <w:r>
               <w:rPr>
@@ -2237,7 +2321,7 @@
               <w:noProof/>
             </w:rPr>
           </w:pPr>
-          <w:hyperlink w:anchor="_Toc13390659" w:history="1">
+          <w:hyperlink w:anchor="_Toc13393702" w:history="1">
             <w:r>
               <w:rPr>
                 <w:rStyle w:val="Hipervnculo"/>
@@ -2278,7 +2362,7 @@
                 <w:noProof/>
                 <w:webHidden/>
               </w:rPr>
-              <w:instrText xml:space="preserve"> PAGEREF _Toc13390659 \h </w:instrText>
+              <w:instrText xml:space="preserve"> PAGEREF _Toc13393702 \h </w:instrText>
             </w:r>
             <w:r>
               <w:rPr>
@@ -2321,7 +2405,7 @@
               <w:noProof/>
             </w:rPr>
           </w:pPr>
-          <w:hyperlink w:anchor="_Toc13390660" w:history="1">
+          <w:hyperlink w:anchor="_Toc13393703" w:history="1">
             <w:r>
               <w:rPr>
                 <w:rStyle w:val="Hipervnculo"/>
@@ -2362,7 +2446,7 @@
                 <w:noProof/>
                 <w:webHidden/>
               </w:rPr>
-              <w:instrText xml:space="preserve"> PAGEREF _Toc13390660 \h </w:instrText>
+              <w:instrText xml:space="preserve"> PAGEREF _Toc13393703 \h </w:instrText>
             </w:r>
             <w:r>
               <w:rPr>
@@ -2405,7 +2489,7 @@
               <w:noProof/>
             </w:rPr>
           </w:pPr>
-          <w:hyperlink w:anchor="_Toc13390661" w:history="1">
+          <w:hyperlink w:anchor="_Toc13393704" w:history="1">
             <w:r>
               <w:rPr>
                 <w:rStyle w:val="Hipervnculo"/>
@@ -2446,7 +2530,7 @@
                 <w:noProof/>
                 <w:webHidden/>
               </w:rPr>
-              <w:instrText xml:space="preserve"> PAGEREF _Toc13390661 \h </w:instrText>
+              <w:instrText xml:space="preserve"> PAGEREF _Toc13393704 \h </w:instrText>
             </w:r>
             <w:r>
               <w:rPr>
@@ -2489,7 +2573,7 @@
               <w:noProof/>
             </w:rPr>
           </w:pPr>
-          <w:hyperlink w:anchor="_Toc13390662" w:history="1">
+          <w:hyperlink w:anchor="_Toc13393705" w:history="1">
             <w:r>
               <w:rPr>
                 <w:rStyle w:val="Hipervnculo"/>
@@ -2530,7 +2614,7 @@
                 <w:noProof/>
                 <w:webHidden/>
               </w:rPr>
-              <w:instrText xml:space="preserve"> PAGEREF _Toc13390662 \h </w:instrText>
+              <w:instrText xml:space="preserve"> PAGEREF _Toc13393705 \h </w:instrText>
             </w:r>
             <w:r>
               <w:rPr>
@@ -2573,14 +2657,14 @@
               <w:noProof/>
             </w:rPr>
           </w:pPr>
-          <w:hyperlink w:anchor="_Toc13390663" w:history="1">
+          <w:hyperlink w:anchor="_Toc13393706" w:history="1">
             <w:r>
               <w:rPr>
                 <w:rStyle w:val="Hipervnculo"/>
                 <w:rFonts w:eastAsia="Calibri"/>
                 <w:noProof/>
               </w:rPr>
-              <w:t>5.</w:t>
+              <w:t>6.</w:t>
             </w:r>
             <w:r>
               <w:rPr>
@@ -2616,7 +2700,7 @@
                 <w:noProof/>
                 <w:webHidden/>
               </w:rPr>
-              <w:instrText xml:space="preserve"> PAGEREF _Toc13390663 \h </w:instrText>
+              <w:instrText xml:space="preserve"> PAGEREF _Toc13393706 \h </w:instrText>
             </w:r>
             <w:r>
               <w:rPr>
@@ -2636,7 +2720,7 @@
                 <w:noProof/>
                 <w:webHidden/>
               </w:rPr>
-              <w:t>17</w:t>
+              <w:t>22</w:t>
             </w:r>
             <w:r>
               <w:rPr>
@@ -2659,13 +2743,13 @@
               <w:noProof/>
             </w:rPr>
           </w:pPr>
-          <w:hyperlink w:anchor="_Toc13390664" w:history="1">
+          <w:hyperlink w:anchor="_Toc13393707" w:history="1">
             <w:r>
               <w:rPr>
                 <w:rStyle w:val="Hipervnculo"/>
                 <w:noProof/>
               </w:rPr>
-              <w:t>6.</w:t>
+              <w:t>7.</w:t>
             </w:r>
             <w:r>
               <w:rPr>
@@ -2700,7 +2784,7 @@
                 <w:noProof/>
                 <w:webHidden/>
               </w:rPr>
-              <w:instrText xml:space="preserve"> PAGEREF _Toc13390664 \h </w:instrText>
+              <w:instrText xml:space="preserve"> PAGEREF _Toc13393707 \h </w:instrText>
             </w:r>
             <w:r>
               <w:rPr>
@@ -2720,7 +2804,7 @@
                 <w:noProof/>
                 <w:webHidden/>
               </w:rPr>
-              <w:t>17</w:t>
+              <w:t>22</w:t>
             </w:r>
             <w:r>
               <w:rPr>
@@ -2743,13 +2827,13 @@
               <w:noProof/>
             </w:rPr>
           </w:pPr>
-          <w:hyperlink w:anchor="_Toc13390665" w:history="1">
+          <w:hyperlink w:anchor="_Toc13393708" w:history="1">
             <w:r>
               <w:rPr>
                 <w:rStyle w:val="Hipervnculo"/>
                 <w:noProof/>
               </w:rPr>
-              <w:t>7.</w:t>
+              <w:t>8.</w:t>
             </w:r>
             <w:r>
               <w:rPr>
@@ -2784,7 +2868,7 @@
                 <w:noProof/>
                 <w:webHidden/>
               </w:rPr>
-              <w:instrText xml:space="preserve"> PAGEREF _Toc13390665 \h </w:instrText>
+              <w:instrText xml:space="preserve"> PAGEREF _Toc13393708 \h </w:instrText>
             </w:r>
             <w:r>
               <w:rPr>
@@ -2804,7 +2888,7 @@
                 <w:noProof/>
                 <w:webHidden/>
               </w:rPr>
-              <w:t>17</w:t>
+              <w:t>22</w:t>
             </w:r>
             <w:r>
               <w:rPr>
@@ -2827,13 +2911,13 @@
               <w:noProof/>
             </w:rPr>
           </w:pPr>
-          <w:hyperlink w:anchor="_Toc13390666" w:history="1">
+          <w:hyperlink w:anchor="_Toc13393709" w:history="1">
             <w:r>
               <w:rPr>
                 <w:rStyle w:val="Hipervnculo"/>
                 <w:noProof/>
               </w:rPr>
-              <w:t>8.</w:t>
+              <w:t>9.</w:t>
             </w:r>
             <w:r>
               <w:rPr>
@@ -2868,7 +2952,7 @@
                 <w:noProof/>
                 <w:webHidden/>
               </w:rPr>
-              <w:instrText xml:space="preserve"> PAGEREF _Toc13390666 \h </w:instrText>
+              <w:instrText xml:space="preserve"> PAGEREF _Toc13393709 \h </w:instrText>
             </w:r>
             <w:r>
               <w:rPr>
@@ -2888,7 +2972,7 @@
                 <w:noProof/>
                 <w:webHidden/>
               </w:rPr>
-              <w:t>19</w:t>
+              <w:t>24</w:t>
             </w:r>
             <w:r>
               <w:rPr>
@@ -2903,7 +2987,7 @@
           <w:pPr>
             <w:pStyle w:val="TDC1"/>
             <w:tabs>
-              <w:tab w:val="left" w:pos="440"/>
+              <w:tab w:val="left" w:pos="660"/>
               <w:tab w:val="right" w:leader="dot" w:pos="9019"/>
             </w:tabs>
             <w:rPr>
@@ -2911,13 +2995,13 @@
               <w:noProof/>
             </w:rPr>
           </w:pPr>
-          <w:hyperlink w:anchor="_Toc13390667" w:history="1">
+          <w:hyperlink w:anchor="_Toc13393710" w:history="1">
             <w:r>
               <w:rPr>
                 <w:rStyle w:val="Hipervnculo"/>
                 <w:noProof/>
               </w:rPr>
-              <w:t>9.</w:t>
+              <w:t>10.</w:t>
             </w:r>
             <w:r>
               <w:rPr>
@@ -2952,7 +3036,7 @@
                 <w:noProof/>
                 <w:webHidden/>
               </w:rPr>
-              <w:instrText xml:space="preserve"> PAGEREF _Toc13390667 \h </w:instrText>
+              <w:instrText xml:space="preserve"> PAGEREF _Toc13393710 \h </w:instrText>
             </w:r>
             <w:r>
               <w:rPr>
@@ -2972,7 +3056,7 @@
                 <w:noProof/>
                 <w:webHidden/>
               </w:rPr>
-              <w:t>19</w:t>
+              <w:t>24</w:t>
             </w:r>
             <w:r>
               <w:rPr>
@@ -2995,7 +3079,7 @@
               <w:noProof/>
             </w:rPr>
           </w:pPr>
-          <w:hyperlink w:anchor="_Toc13390668" w:history="1">
+          <w:hyperlink w:anchor="_Toc13393711" w:history="1">
             <w:r>
               <w:rPr>
                 <w:rStyle w:val="Hipervnculo"/>
@@ -3036,7 +3120,7 @@
                 <w:noProof/>
                 <w:webHidden/>
               </w:rPr>
-              <w:instrText xml:space="preserve"> PAGEREF _Toc13390668 \h </w:instrText>
+              <w:instrText xml:space="preserve"> PAGEREF _Toc13393711 \h </w:instrText>
             </w:r>
             <w:r>
               <w:rPr>
@@ -3056,7 +3140,7 @@
                 <w:noProof/>
                 <w:webHidden/>
               </w:rPr>
-              <w:t>19</w:t>
+              <w:t>24</w:t>
             </w:r>
             <w:r>
               <w:rPr>
@@ -3087,7 +3171,7 @@
           <w:szCs w:val="24"/>
         </w:rPr>
       </w:pPr>
-      <w:bookmarkStart w:id="0" w:name="_Toc13390638"/>
+      <w:bookmarkStart w:id="0" w:name="_Toc13393680"/>
       <w:r>
         <w:rPr>
           <w:rFonts w:cs="Times New Roman"/>
@@ -3102,7 +3186,7 @@
       <w:pPr>
         <w:pStyle w:val="Titulo2"/>
       </w:pPr>
-      <w:bookmarkStart w:id="1" w:name="_Toc13390639"/>
+      <w:bookmarkStart w:id="1" w:name="_Toc13393681"/>
       <w:r>
         <w:t>Introducción:</w:t>
       </w:r>
@@ -3132,7 +3216,23 @@
           <w:sz w:val="24"/>
           <w:szCs w:val="24"/>
         </w:rPr>
-        <w:t xml:space="preserve">se desarrollará una aplicación web utilizando .Net para el </w:t>
+        <w:t xml:space="preserve">se desarrollará una aplicación web utilizando .Net </w:t>
+      </w:r>
+      <w:r>
+        <w:rPr>
+          <w:rFonts w:ascii="Times New Roman" w:eastAsia="Times New Roman" w:hAnsi="Times New Roman" w:cs="Times New Roman"/>
+          <w:sz w:val="24"/>
+          <w:szCs w:val="24"/>
+        </w:rPr>
+        <w:t xml:space="preserve">Core </w:t>
+      </w:r>
+      <w:r>
+        <w:rPr>
+          <w:rFonts w:ascii="Times New Roman" w:eastAsia="Times New Roman" w:hAnsi="Times New Roman" w:cs="Times New Roman"/>
+          <w:sz w:val="24"/>
+          <w:szCs w:val="24"/>
+        </w:rPr>
+        <w:t xml:space="preserve">para el </w:t>
       </w:r>
       <w:proofErr w:type="spellStart"/>
       <w:r>
@@ -3151,6 +3251,14 @@
           <w:szCs w:val="24"/>
         </w:rPr>
         <w:t xml:space="preserve"> y </w:t>
+      </w:r>
+      <w:r>
+        <w:rPr>
+          <w:rFonts w:ascii="Times New Roman" w:eastAsia="Times New Roman" w:hAnsi="Times New Roman" w:cs="Times New Roman"/>
+          <w:sz w:val="24"/>
+          <w:szCs w:val="24"/>
+        </w:rPr>
+        <w:t xml:space="preserve">el Framework </w:t>
       </w:r>
       <w:proofErr w:type="spellStart"/>
       <w:r>
@@ -3197,7 +3305,7 @@
           <w:szCs w:val="24"/>
         </w:rPr>
       </w:pPr>
-      <w:bookmarkStart w:id="2" w:name="_Toc13390640"/>
+      <w:bookmarkStart w:id="2" w:name="_Toc13393682"/>
       <w:r>
         <w:rPr>
           <w:rFonts w:cs="Times New Roman"/>
@@ -3205,6 +3313,7 @@
         </w:rPr>
         <w:t>Desarrollo del Software</w:t>
       </w:r>
+      <w:bookmarkEnd w:id="2"/>
     </w:p>
     <w:p>
       <w:pPr>
@@ -3713,7 +3822,41 @@
           <w:sz w:val="24"/>
           <w:szCs w:val="24"/>
         </w:rPr>
-        <w:t xml:space="preserve">Tecnologías: .Net y </w:t>
+        <w:t xml:space="preserve">Tecnologías: .Net </w:t>
+      </w:r>
+      <w:r>
+        <w:rPr>
+          <w:rFonts w:ascii="Times New Roman" w:hAnsi="Times New Roman" w:cs="Times New Roman"/>
+          <w:sz w:val="24"/>
+          <w:szCs w:val="24"/>
+        </w:rPr>
+        <w:t>Core (</w:t>
+      </w:r>
+      <w:proofErr w:type="spellStart"/>
+      <w:r>
+        <w:rPr>
+          <w:rFonts w:ascii="Times New Roman" w:hAnsi="Times New Roman" w:cs="Times New Roman"/>
+          <w:sz w:val="24"/>
+          <w:szCs w:val="24"/>
+        </w:rPr>
+        <w:t>Backend</w:t>
+      </w:r>
+      <w:proofErr w:type="spellEnd"/>
+      <w:r>
+        <w:rPr>
+          <w:rFonts w:ascii="Times New Roman" w:hAnsi="Times New Roman" w:cs="Times New Roman"/>
+          <w:sz w:val="24"/>
+          <w:szCs w:val="24"/>
+        </w:rPr>
+        <w:t xml:space="preserve">) </w:t>
+      </w:r>
+      <w:r>
+        <w:rPr>
+          <w:rFonts w:ascii="Times New Roman" w:hAnsi="Times New Roman" w:cs="Times New Roman"/>
+          <w:sz w:val="24"/>
+          <w:szCs w:val="24"/>
+        </w:rPr>
+        <w:t xml:space="preserve">y </w:t>
       </w:r>
       <w:proofErr w:type="spellStart"/>
       <w:r>
@@ -3732,9 +3875,69 @@
         </w:rPr>
         <w:t>e</w:t>
       </w:r>
-      <w:bookmarkStart w:id="3" w:name="_GoBack"/>
-      <w:bookmarkEnd w:id="3"/>
       <w:proofErr w:type="spellEnd"/>
+      <w:r>
+        <w:rPr>
+          <w:rFonts w:ascii="Times New Roman" w:hAnsi="Times New Roman" w:cs="Times New Roman"/>
+          <w:sz w:val="24"/>
+          <w:szCs w:val="24"/>
+        </w:rPr>
+        <w:t xml:space="preserve"> con </w:t>
+      </w:r>
+      <w:proofErr w:type="spellStart"/>
+      <w:r>
+        <w:rPr>
+          <w:rFonts w:ascii="Times New Roman" w:hAnsi="Times New Roman" w:cs="Times New Roman"/>
+          <w:sz w:val="24"/>
+          <w:szCs w:val="24"/>
+        </w:rPr>
+        <w:t>libería</w:t>
+      </w:r>
+      <w:proofErr w:type="spellEnd"/>
+      <w:r>
+        <w:rPr>
+          <w:rFonts w:ascii="Times New Roman" w:hAnsi="Times New Roman" w:cs="Times New Roman"/>
+          <w:sz w:val="24"/>
+          <w:szCs w:val="24"/>
+        </w:rPr>
+        <w:t xml:space="preserve"> </w:t>
+      </w:r>
+      <w:proofErr w:type="spellStart"/>
+      <w:r>
+        <w:rPr>
+          <w:rFonts w:ascii="Times New Roman" w:hAnsi="Times New Roman" w:cs="Times New Roman"/>
+          <w:sz w:val="24"/>
+          <w:szCs w:val="24"/>
+        </w:rPr>
+        <w:t>Vuetify</w:t>
+      </w:r>
+      <w:proofErr w:type="spellEnd"/>
+      <w:r>
+        <w:rPr>
+          <w:rFonts w:ascii="Times New Roman" w:hAnsi="Times New Roman" w:cs="Times New Roman"/>
+          <w:sz w:val="24"/>
+          <w:szCs w:val="24"/>
+        </w:rPr>
+        <w:t xml:space="preserve"> (</w:t>
+      </w:r>
+      <w:proofErr w:type="spellStart"/>
+      <w:r>
+        <w:rPr>
+          <w:rFonts w:ascii="Times New Roman" w:hAnsi="Times New Roman" w:cs="Times New Roman"/>
+          <w:sz w:val="24"/>
+          <w:szCs w:val="24"/>
+        </w:rPr>
+        <w:t>Frontend</w:t>
+      </w:r>
+      <w:proofErr w:type="spellEnd"/>
+      <w:r>
+        <w:rPr>
+          <w:rFonts w:ascii="Times New Roman" w:hAnsi="Times New Roman" w:cs="Times New Roman"/>
+          <w:sz w:val="24"/>
+          <w:szCs w:val="24"/>
+        </w:rPr>
+        <w:t>)</w:t>
+      </w:r>
     </w:p>
     <w:p>
       <w:pPr>
@@ -3744,6 +3947,7 @@
           <w:szCs w:val="24"/>
         </w:rPr>
       </w:pPr>
+      <w:bookmarkStart w:id="3" w:name="_Toc13393683"/>
       <w:r>
         <w:rPr>
           <w:rFonts w:cs="Times New Roman"/>
@@ -3758,13 +3962,13 @@
         </w:rPr>
         <w:t>del negocio</w:t>
       </w:r>
-      <w:bookmarkEnd w:id="2"/>
+      <w:bookmarkEnd w:id="3"/>
     </w:p>
     <w:p>
       <w:pPr>
         <w:pStyle w:val="Titulo2"/>
       </w:pPr>
-      <w:bookmarkStart w:id="4" w:name="_Toc13390641"/>
+      <w:bookmarkStart w:id="4" w:name="_Toc13393684"/>
       <w:r>
         <w:t>Descripción de la empresa</w:t>
       </w:r>
@@ -3774,7 +3978,7 @@
       <w:pPr>
         <w:pStyle w:val="Titulo3"/>
       </w:pPr>
-      <w:bookmarkStart w:id="5" w:name="_Toc13390642"/>
+      <w:bookmarkStart w:id="5" w:name="_Toc13393685"/>
       <w:r>
         <w:t>Razón Social</w:t>
       </w:r>
@@ -3805,7 +4009,7 @@
           <w:u w:val="none"/>
         </w:rPr>
       </w:pPr>
-      <w:bookmarkStart w:id="6" w:name="_Toc13390643"/>
+      <w:bookmarkStart w:id="6" w:name="_Toc13393686"/>
       <w:r>
         <w:t>La Organización</w:t>
       </w:r>
@@ -3847,7 +4051,7 @@
           <w:u w:val="none"/>
         </w:rPr>
       </w:pPr>
-      <w:bookmarkStart w:id="7" w:name="_Toc13390644"/>
+      <w:bookmarkStart w:id="7" w:name="_Toc13393687"/>
       <w:r>
         <w:t>Misión</w:t>
       </w:r>
@@ -3888,7 +4092,7 @@
           <w:u w:val="none"/>
         </w:rPr>
       </w:pPr>
-      <w:bookmarkStart w:id="8" w:name="_Toc13390645"/>
+      <w:bookmarkStart w:id="8" w:name="_Toc13393688"/>
       <w:r>
         <w:t>Visión</w:t>
       </w:r>
@@ -3926,7 +4130,7 @@
       <w:pPr>
         <w:pStyle w:val="Titulo2"/>
       </w:pPr>
-      <w:bookmarkStart w:id="9" w:name="_Toc13390646"/>
+      <w:bookmarkStart w:id="9" w:name="_Toc13393689"/>
       <w:r>
         <w:t>Descripción de la aplicación</w:t>
       </w:r>
@@ -3936,7 +4140,7 @@
       <w:pPr>
         <w:pStyle w:val="Titulo3"/>
       </w:pPr>
-      <w:bookmarkStart w:id="10" w:name="_Toc13390647"/>
+      <w:bookmarkStart w:id="10" w:name="_Toc13393690"/>
       <w:r>
         <w:t>Nombre de la aplicación</w:t>
       </w:r>
@@ -3964,7 +4168,7 @@
       <w:pPr>
         <w:pStyle w:val="Titulo3"/>
       </w:pPr>
-      <w:bookmarkStart w:id="11" w:name="_Toc13390648"/>
+      <w:bookmarkStart w:id="11" w:name="_Toc13393691"/>
       <w:r>
         <w:t>Problema:</w:t>
       </w:r>
@@ -4024,7 +4228,7 @@
       <w:pPr>
         <w:pStyle w:val="Titulo3"/>
       </w:pPr>
-      <w:bookmarkStart w:id="12" w:name="_Toc13390649"/>
+      <w:bookmarkStart w:id="12" w:name="_Toc13393692"/>
       <w:r>
         <w:t>La Aplicación</w:t>
       </w:r>
@@ -4052,7 +4256,7 @@
       <w:pPr>
         <w:pStyle w:val="Titulo3"/>
       </w:pPr>
-      <w:bookmarkStart w:id="13" w:name="_Toc13390650"/>
+      <w:bookmarkStart w:id="13" w:name="_Toc13393693"/>
       <w:r>
         <w:t>Motivación:</w:t>
       </w:r>
@@ -4112,7 +4316,7 @@
       <w:pPr>
         <w:pStyle w:val="Titulo3"/>
       </w:pPr>
-      <w:bookmarkStart w:id="14" w:name="_Toc13390651"/>
+      <w:bookmarkStart w:id="14" w:name="_Toc13393694"/>
       <w:proofErr w:type="spellStart"/>
       <w:r>
         <w:t>Challenge</w:t>
@@ -4140,48 +4344,19 @@
     </w:p>
     <w:p>
       <w:pPr>
-        <w:ind w:left="2160"/>
-        <w:rPr>
-          <w:rFonts w:ascii="Times New Roman" w:eastAsia="Times New Roman" w:hAnsi="Times New Roman" w:cs="Times New Roman"/>
-          <w:sz w:val="24"/>
-          <w:szCs w:val="24"/>
-        </w:rPr>
-      </w:pPr>
-    </w:p>
-    <w:p>
-      <w:pPr>
-        <w:ind w:left="2160"/>
-        <w:rPr>
-          <w:rFonts w:ascii="Times New Roman" w:eastAsia="Times New Roman" w:hAnsi="Times New Roman" w:cs="Times New Roman"/>
-          <w:sz w:val="24"/>
-          <w:szCs w:val="24"/>
-        </w:rPr>
-      </w:pPr>
-    </w:p>
-    <w:p>
-      <w:pPr>
-        <w:ind w:left="2160"/>
-        <w:rPr>
-          <w:rFonts w:ascii="Times New Roman" w:eastAsia="Times New Roman" w:hAnsi="Times New Roman" w:cs="Times New Roman"/>
-          <w:sz w:val="24"/>
-          <w:szCs w:val="24"/>
-        </w:rPr>
-      </w:pPr>
-    </w:p>
-    <w:p>
-      <w:pPr>
         <w:pStyle w:val="Titulo1"/>
         <w:rPr>
           <w:rFonts w:cs="Times New Roman"/>
           <w:szCs w:val="24"/>
         </w:rPr>
       </w:pPr>
-      <w:bookmarkStart w:id="15" w:name="_Toc13390652"/>
+      <w:bookmarkStart w:id="15" w:name="_Toc13393695"/>
       <w:r>
         <w:rPr>
           <w:rFonts w:cs="Times New Roman"/>
           <w:szCs w:val="24"/>
         </w:rPr>
+        <w:lastRenderedPageBreak/>
         <w:t>Proceso del negocio</w:t>
       </w:r>
       <w:bookmarkEnd w:id="15"/>
@@ -4190,7 +4365,7 @@
       <w:pPr>
         <w:pStyle w:val="Titulo2"/>
       </w:pPr>
-      <w:bookmarkStart w:id="16" w:name="_Toc13390653"/>
+      <w:bookmarkStart w:id="16" w:name="_Toc13393696"/>
       <w:r>
         <w:t>Proceso de Reserva de cancha:</w:t>
       </w:r>
@@ -4302,7 +4477,7 @@
       <w:pPr>
         <w:pStyle w:val="Titulo2"/>
       </w:pPr>
-      <w:bookmarkStart w:id="17" w:name="_Toc13390654"/>
+      <w:bookmarkStart w:id="17" w:name="_Toc13393697"/>
       <w:r>
         <w:t>Proceso de Facturación:</w:t>
       </w:r>
@@ -4396,7 +4571,7 @@
           <w:szCs w:val="24"/>
         </w:rPr>
       </w:pPr>
-      <w:bookmarkStart w:id="18" w:name="_Toc13390655"/>
+      <w:bookmarkStart w:id="18" w:name="_Toc13393698"/>
       <w:r>
         <w:rPr>
           <w:rFonts w:cs="Times New Roman"/>
@@ -4417,7 +4592,7 @@
       <w:pPr>
         <w:pStyle w:val="Titulo2"/>
       </w:pPr>
-      <w:bookmarkStart w:id="19" w:name="_Toc13390656"/>
+      <w:bookmarkStart w:id="19" w:name="_Toc13393699"/>
       <w:r>
         <w:t>Requisitos</w:t>
       </w:r>
@@ -5431,7 +5606,7 @@
       <w:pPr>
         <w:pStyle w:val="Titulo2"/>
       </w:pPr>
-      <w:bookmarkStart w:id="20" w:name="_Toc13390657"/>
+      <w:bookmarkStart w:id="20" w:name="_Toc13393700"/>
       <w:r>
         <w:t>Artefactos de Marco Ágil:</w:t>
       </w:r>
@@ -5441,7 +5616,7 @@
       <w:pPr>
         <w:pStyle w:val="Titulo3"/>
       </w:pPr>
-      <w:bookmarkStart w:id="21" w:name="_Toc13390658"/>
+      <w:bookmarkStart w:id="21" w:name="_Toc13393701"/>
       <w:proofErr w:type="spellStart"/>
       <w:r>
         <w:t>Product</w:t>
@@ -12613,7 +12788,7 @@
       <w:pPr>
         <w:pStyle w:val="Titulo3"/>
       </w:pPr>
-      <w:bookmarkStart w:id="22" w:name="_Toc13390659"/>
+      <w:bookmarkStart w:id="22" w:name="_Toc13393702"/>
       <w:r>
         <w:t>Sprint 1:</w:t>
       </w:r>
@@ -13147,7 +13322,7 @@
       <w:pPr>
         <w:pStyle w:val="Titulo3"/>
       </w:pPr>
-      <w:bookmarkStart w:id="23" w:name="_Toc13390660"/>
+      <w:bookmarkStart w:id="23" w:name="_Toc13393703"/>
       <w:r>
         <w:t>Sprint 2:</w:t>
       </w:r>
@@ -13712,7 +13887,7 @@
       <w:pPr>
         <w:pStyle w:val="Titulo3"/>
       </w:pPr>
-      <w:bookmarkStart w:id="24" w:name="_Toc13390661"/>
+      <w:bookmarkStart w:id="24" w:name="_Toc13393704"/>
       <w:r>
         <w:t>Sprint 3:</w:t>
       </w:r>
@@ -14285,7 +14460,7 @@
       <w:pPr>
         <w:pStyle w:val="Titulo2"/>
       </w:pPr>
-      <w:bookmarkStart w:id="25" w:name="_Toc13390662"/>
+      <w:bookmarkStart w:id="25" w:name="_Toc13393705"/>
       <w:r>
         <w:t>Historias de Usuario Detallada</w:t>
       </w:r>
@@ -27310,7 +27485,7 @@
           <w:szCs w:val="24"/>
         </w:rPr>
       </w:pPr>
-      <w:bookmarkStart w:id="26" w:name="_Toc13390663"/>
+      <w:bookmarkStart w:id="26" w:name="_Toc13393706"/>
       <w:r>
         <w:rPr>
           <w:rFonts w:eastAsia="Calibri" w:cs="Times New Roman"/>
@@ -28003,22 +28178,937 @@
           <w:szCs w:val="24"/>
         </w:rPr>
       </w:pPr>
-      <w:bookmarkStart w:id="27" w:name="_Toc13390664"/>
+      <w:bookmarkStart w:id="27" w:name="_Toc13393708"/>
       <w:r>
         <w:rPr>
           <w:rFonts w:cs="Times New Roman"/>
           <w:szCs w:val="24"/>
         </w:rPr>
-        <w:t>Casos de Uso de la Aplicación</w:t>
+        <w:lastRenderedPageBreak/>
+        <w:t xml:space="preserve">Estructura </w:t>
       </w:r>
-      <w:bookmarkEnd w:id="27"/>
+      <w:proofErr w:type="spellStart"/>
+      <w:r>
+        <w:rPr>
+          <w:rFonts w:cs="Times New Roman"/>
+          <w:szCs w:val="24"/>
+        </w:rPr>
+        <w:t>Backend</w:t>
+      </w:r>
+      <w:proofErr w:type="spellEnd"/>
+      <w:r>
+        <w:rPr>
+          <w:rFonts w:cs="Times New Roman"/>
+          <w:szCs w:val="24"/>
+        </w:rPr>
+        <w:t xml:space="preserve"> y </w:t>
+      </w:r>
+      <w:proofErr w:type="spellStart"/>
+      <w:r>
+        <w:rPr>
+          <w:rFonts w:cs="Times New Roman"/>
+          <w:szCs w:val="24"/>
+        </w:rPr>
+        <w:t>Frontend</w:t>
+      </w:r>
+      <w:proofErr w:type="spellEnd"/>
     </w:p>
     <w:p>
       <w:pPr>
-        <w:ind w:left="1440"/>
+        <w:pStyle w:val="Titulo1"/>
+        <w:numPr>
+          <w:ilvl w:val="0"/>
+          <w:numId w:val="0"/>
+        </w:numPr>
+        <w:ind w:left="720"/>
         <w:rPr>
-          <w:rFonts w:ascii="Times New Roman" w:eastAsia="Times New Roman" w:hAnsi="Times New Roman" w:cs="Times New Roman"/>
-          <w:b/>
+          <w:rFonts w:cs="Times New Roman"/>
+          <w:szCs w:val="24"/>
+        </w:rPr>
+      </w:pPr>
+      <w:r>
+        <w:rPr>
+          <w:rFonts w:cs="Times New Roman"/>
+          <w:noProof/>
+          <w:szCs w:val="24"/>
+        </w:rPr>
+        <mc:AlternateContent>
+          <mc:Choice Requires="wps">
+            <w:drawing>
+              <wp:anchor distT="0" distB="0" distL="114300" distR="114300" simplePos="0" relativeHeight="251665408" behindDoc="0" locked="0" layoutInCell="1" allowOverlap="1" wp14:anchorId="5DE3F3D7" wp14:editId="2192AF54">
+                <wp:simplePos x="0" y="0"/>
+                <wp:positionH relativeFrom="column">
+                  <wp:posOffset>1714500</wp:posOffset>
+                </wp:positionH>
+                <wp:positionV relativeFrom="paragraph">
+                  <wp:posOffset>1444626</wp:posOffset>
+                </wp:positionV>
+                <wp:extent cx="312420" cy="449580"/>
+                <wp:effectExtent l="57150" t="19050" r="68580" b="102870"/>
+                <wp:wrapNone/>
+                <wp:docPr id="28" name="Flecha: hacia abajo 28"/>
+                <wp:cNvGraphicFramePr/>
+                <a:graphic xmlns:a="http://schemas.openxmlformats.org/drawingml/2006/main">
+                  <a:graphicData uri="http://schemas.microsoft.com/office/word/2010/wordprocessingShape">
+                    <wps:wsp>
+                      <wps:cNvSpPr/>
+                      <wps:spPr>
+                        <a:xfrm>
+                          <a:off x="0" y="0"/>
+                          <a:ext cx="312420" cy="449580"/>
+                        </a:xfrm>
+                        <a:prstGeom prst="downArrow">
+                          <a:avLst/>
+                        </a:prstGeom>
+                      </wps:spPr>
+                      <wps:style>
+                        <a:lnRef idx="1">
+                          <a:schemeClr val="dk1"/>
+                        </a:lnRef>
+                        <a:fillRef idx="3">
+                          <a:schemeClr val="dk1"/>
+                        </a:fillRef>
+                        <a:effectRef idx="2">
+                          <a:schemeClr val="dk1"/>
+                        </a:effectRef>
+                        <a:fontRef idx="minor">
+                          <a:schemeClr val="lt1"/>
+                        </a:fontRef>
+                      </wps:style>
+                      <wps:bodyPr rot="0" spcFirstLastPara="0" vertOverflow="overflow" horzOverflow="overflow" vert="horz" wrap="square" lIns="91440" tIns="45720" rIns="91440" bIns="45720" numCol="1" spcCol="0" rtlCol="0" fromWordArt="0" anchor="ctr" anchorCtr="0" forceAA="0" compatLnSpc="1">
+                        <a:prstTxWarp prst="textNoShape">
+                          <a:avLst/>
+                        </a:prstTxWarp>
+                        <a:noAutofit/>
+                      </wps:bodyPr>
+                    </wps:wsp>
+                  </a:graphicData>
+                </a:graphic>
+              </wp:anchor>
+            </w:drawing>
+          </mc:Choice>
+          <mc:Fallback>
+            <w:pict>
+              <v:shapetype w14:anchorId="321BA7BF" id="_x0000_t67" coordsize="21600,21600" o:spt="67" adj="16200,5400" path="m0@0l@1@0@1,0@2,0@2@0,21600@0,10800,21600xe">
+                <v:stroke joinstyle="miter"/>
+                <v:formulas>
+                  <v:f eqn="val #0"/>
+                  <v:f eqn="val #1"/>
+                  <v:f eqn="sum height 0 #1"/>
+                  <v:f eqn="sum 10800 0 #1"/>
+                  <v:f eqn="sum width 0 #0"/>
+                  <v:f eqn="prod @4 @3 10800"/>
+                  <v:f eqn="sum width 0 @5"/>
+                </v:formulas>
+                <v:path o:connecttype="custom" o:connectlocs="10800,0;0,@0;10800,21600;21600,@0" o:connectangles="270,180,90,0" textboxrect="@1,0,@2,@6"/>
+                <v:handles>
+                  <v:h position="#1,#0" xrange="0,10800" yrange="0,21600"/>
+                </v:handles>
+              </v:shapetype>
+              <v:shape id="Flecha: hacia abajo 28" o:spid="_x0000_s1026" type="#_x0000_t67" style="position:absolute;margin-left:135pt;margin-top:113.75pt;width:24.6pt;height:35.4pt;z-index:251665408;visibility:visible;mso-wrap-style:square;mso-wrap-distance-left:9pt;mso-wrap-distance-top:0;mso-wrap-distance-right:9pt;mso-wrap-distance-bottom:0;mso-position-horizontal:absolute;mso-position-horizontal-relative:text;mso-position-vertical:absolute;mso-position-vertical-relative:text;v-text-anchor:middle" o:gfxdata="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" adj="14095" fillcolor="black [3200]" strokecolor="black [3040]">
+                <v:fill color2="gray [1616]" rotate="t" angle="180" focus="100%" type="gradient">
+                  <o:fill v:ext="view" type="gradientUnscaled"/>
+                </v:fill>
+                <v:shadow on="t" color="black" opacity="22937f" origin=",.5" offset="0,.63889mm"/>
+              </v:shape>
+            </w:pict>
+          </mc:Fallback>
+        </mc:AlternateContent>
+      </w:r>
+      <w:r>
+        <w:rPr>
+          <w:rFonts w:cs="Times New Roman"/>
+          <w:noProof/>
+          <w:szCs w:val="24"/>
+        </w:rPr>
+        <mc:AlternateContent>
+          <mc:Choice Requires="wps">
+            <w:drawing>
+              <wp:anchor distT="0" distB="0" distL="114300" distR="114300" simplePos="0" relativeHeight="251667456" behindDoc="0" locked="0" layoutInCell="1" allowOverlap="1" wp14:anchorId="762E6839" wp14:editId="21026F80">
+                <wp:simplePos x="0" y="0"/>
+                <wp:positionH relativeFrom="column">
+                  <wp:posOffset>1725930</wp:posOffset>
+                </wp:positionH>
+                <wp:positionV relativeFrom="paragraph">
+                  <wp:posOffset>2621915</wp:posOffset>
+                </wp:positionV>
+                <wp:extent cx="312420" cy="449580"/>
+                <wp:effectExtent l="57150" t="19050" r="68580" b="102870"/>
+                <wp:wrapNone/>
+                <wp:docPr id="29" name="Flecha: hacia abajo 29"/>
+                <wp:cNvGraphicFramePr/>
+                <a:graphic xmlns:a="http://schemas.openxmlformats.org/drawingml/2006/main">
+                  <a:graphicData uri="http://schemas.microsoft.com/office/word/2010/wordprocessingShape">
+                    <wps:wsp>
+                      <wps:cNvSpPr/>
+                      <wps:spPr>
+                        <a:xfrm>
+                          <a:off x="0" y="0"/>
+                          <a:ext cx="312420" cy="449580"/>
+                        </a:xfrm>
+                        <a:prstGeom prst="downArrow">
+                          <a:avLst/>
+                        </a:prstGeom>
+                      </wps:spPr>
+                      <wps:style>
+                        <a:lnRef idx="1">
+                          <a:schemeClr val="dk1"/>
+                        </a:lnRef>
+                        <a:fillRef idx="3">
+                          <a:schemeClr val="dk1"/>
+                        </a:fillRef>
+                        <a:effectRef idx="2">
+                          <a:schemeClr val="dk1"/>
+                        </a:effectRef>
+                        <a:fontRef idx="minor">
+                          <a:schemeClr val="lt1"/>
+                        </a:fontRef>
+                      </wps:style>
+                      <wps:bodyPr rot="0" spcFirstLastPara="0" vertOverflow="overflow" horzOverflow="overflow" vert="horz" wrap="square" lIns="91440" tIns="45720" rIns="91440" bIns="45720" numCol="1" spcCol="0" rtlCol="0" fromWordArt="0" anchor="ctr" anchorCtr="0" forceAA="0" compatLnSpc="1">
+                        <a:prstTxWarp prst="textNoShape">
+                          <a:avLst/>
+                        </a:prstTxWarp>
+                        <a:noAutofit/>
+                      </wps:bodyPr>
+                    </wps:wsp>
+                  </a:graphicData>
+                </a:graphic>
+              </wp:anchor>
+            </w:drawing>
+          </mc:Choice>
+          <mc:Fallback>
+            <w:pict>
+              <v:shape w14:anchorId="6FD3EB4D" id="Flecha: hacia abajo 29" o:spid="_x0000_s1026" type="#_x0000_t67" style="position:absolute;margin-left:135.9pt;margin-top:206.45pt;width:24.6pt;height:35.4pt;z-index:251667456;visibility:visible;mso-wrap-style:square;mso-wrap-distance-left:9pt;mso-wrap-distance-top:0;mso-wrap-distance-right:9pt;mso-wrap-distance-bottom:0;mso-position-horizontal:absolute;mso-position-horizontal-relative:text;mso-position-vertical:absolute;mso-position-vertical-relative:text;v-text-anchor:middle" o:gfxdata="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" adj="14095" fillcolor="black [3200]" strokecolor="black [3040]">
+                <v:fill color2="gray [1616]" rotate="t" angle="180" focus="100%" type="gradient">
+                  <o:fill v:ext="view" type="gradientUnscaled"/>
+                </v:fill>
+                <v:shadow on="t" color="black" opacity="22937f" origin=",.5" offset="0,.63889mm"/>
+              </v:shape>
+            </w:pict>
+          </mc:Fallback>
+        </mc:AlternateContent>
+      </w:r>
+      <w:r>
+        <w:rPr>
+          <w:rFonts w:cs="Times New Roman"/>
+          <w:noProof/>
+          <w:szCs w:val="24"/>
+        </w:rPr>
+        <mc:AlternateContent>
+          <mc:Choice Requires="wps">
+            <w:drawing>
+              <wp:anchor distT="0" distB="0" distL="114300" distR="114300" simplePos="0" relativeHeight="251671552" behindDoc="0" locked="0" layoutInCell="1" allowOverlap="1" wp14:anchorId="6F9A59A1" wp14:editId="16D09749">
+                <wp:simplePos x="0" y="0"/>
+                <wp:positionH relativeFrom="column">
+                  <wp:posOffset>3806190</wp:posOffset>
+                </wp:positionH>
+                <wp:positionV relativeFrom="paragraph">
+                  <wp:posOffset>1444625</wp:posOffset>
+                </wp:positionV>
+                <wp:extent cx="312420" cy="449580"/>
+                <wp:effectExtent l="57150" t="38100" r="30480" b="102870"/>
+                <wp:wrapNone/>
+                <wp:docPr id="31" name="Flecha: hacia abajo 31"/>
+                <wp:cNvGraphicFramePr/>
+                <a:graphic xmlns:a="http://schemas.openxmlformats.org/drawingml/2006/main">
+                  <a:graphicData uri="http://schemas.microsoft.com/office/word/2010/wordprocessingShape">
+                    <wps:wsp>
+                      <wps:cNvSpPr/>
+                      <wps:spPr>
+                        <a:xfrm rot="10800000">
+                          <a:off x="0" y="0"/>
+                          <a:ext cx="312420" cy="449580"/>
+                        </a:xfrm>
+                        <a:prstGeom prst="downArrow">
+                          <a:avLst/>
+                        </a:prstGeom>
+                      </wps:spPr>
+                      <wps:style>
+                        <a:lnRef idx="1">
+                          <a:schemeClr val="dk1"/>
+                        </a:lnRef>
+                        <a:fillRef idx="3">
+                          <a:schemeClr val="dk1"/>
+                        </a:fillRef>
+                        <a:effectRef idx="2">
+                          <a:schemeClr val="dk1"/>
+                        </a:effectRef>
+                        <a:fontRef idx="minor">
+                          <a:schemeClr val="lt1"/>
+                        </a:fontRef>
+                      </wps:style>
+                      <wps:bodyPr rot="0" spcFirstLastPara="0" vertOverflow="overflow" horzOverflow="overflow" vert="horz" wrap="square" lIns="91440" tIns="45720" rIns="91440" bIns="45720" numCol="1" spcCol="0" rtlCol="0" fromWordArt="0" anchor="ctr" anchorCtr="0" forceAA="0" compatLnSpc="1">
+                        <a:prstTxWarp prst="textNoShape">
+                          <a:avLst/>
+                        </a:prstTxWarp>
+                        <a:noAutofit/>
+                      </wps:bodyPr>
+                    </wps:wsp>
+                  </a:graphicData>
+                </a:graphic>
+              </wp:anchor>
+            </w:drawing>
+          </mc:Choice>
+          <mc:Fallback>
+            <w:pict>
+              <v:shape w14:anchorId="698C0D1C" id="Flecha: hacia abajo 31" o:spid="_x0000_s1026" type="#_x0000_t67" style="position:absolute;margin-left:299.7pt;margin-top:113.75pt;width:24.6pt;height:35.4pt;rotation:180;z-index:251671552;visibility:visible;mso-wrap-style:square;mso-wrap-distance-left:9pt;mso-wrap-distance-top:0;mso-wrap-distance-right:9pt;mso-wrap-distance-bottom:0;mso-position-horizontal:absolute;mso-position-horizontal-relative:text;mso-position-vertical:absolute;mso-position-vertical-relative:text;v-text-anchor:middle" o:gfxdata="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" adj="14095" fillcolor="black [3200]" strokecolor="black [3040]">
+                <v:fill color2="gray [1616]" rotate="t" angle="180" focus="100%" type="gradient">
+                  <o:fill v:ext="view" type="gradientUnscaled"/>
+                </v:fill>
+                <v:shadow on="t" color="black" opacity="22937f" origin=",.5" offset="0,.63889mm"/>
+              </v:shape>
+            </w:pict>
+          </mc:Fallback>
+        </mc:AlternateContent>
+      </w:r>
+      <w:r>
+        <w:rPr>
+          <w:rFonts w:cs="Times New Roman"/>
+          <w:noProof/>
+          <w:szCs w:val="24"/>
+        </w:rPr>
+        <mc:AlternateContent>
+          <mc:Choice Requires="wps">
+            <w:drawing>
+              <wp:anchor distT="0" distB="0" distL="114300" distR="114300" simplePos="0" relativeHeight="251669504" behindDoc="0" locked="0" layoutInCell="1" allowOverlap="1" wp14:anchorId="06B26983" wp14:editId="5E709AF6">
+                <wp:simplePos x="0" y="0"/>
+                <wp:positionH relativeFrom="column">
+                  <wp:posOffset>3790950</wp:posOffset>
+                </wp:positionH>
+                <wp:positionV relativeFrom="paragraph">
+                  <wp:posOffset>2599055</wp:posOffset>
+                </wp:positionV>
+                <wp:extent cx="312420" cy="449580"/>
+                <wp:effectExtent l="57150" t="38100" r="30480" b="102870"/>
+                <wp:wrapNone/>
+                <wp:docPr id="30" name="Flecha: hacia abajo 30"/>
+                <wp:cNvGraphicFramePr/>
+                <a:graphic xmlns:a="http://schemas.openxmlformats.org/drawingml/2006/main">
+                  <a:graphicData uri="http://schemas.microsoft.com/office/word/2010/wordprocessingShape">
+                    <wps:wsp>
+                      <wps:cNvSpPr/>
+                      <wps:spPr>
+                        <a:xfrm rot="10800000">
+                          <a:off x="0" y="0"/>
+                          <a:ext cx="312420" cy="449580"/>
+                        </a:xfrm>
+                        <a:prstGeom prst="downArrow">
+                          <a:avLst/>
+                        </a:prstGeom>
+                      </wps:spPr>
+                      <wps:style>
+                        <a:lnRef idx="1">
+                          <a:schemeClr val="dk1"/>
+                        </a:lnRef>
+                        <a:fillRef idx="3">
+                          <a:schemeClr val="dk1"/>
+                        </a:fillRef>
+                        <a:effectRef idx="2">
+                          <a:schemeClr val="dk1"/>
+                        </a:effectRef>
+                        <a:fontRef idx="minor">
+                          <a:schemeClr val="lt1"/>
+                        </a:fontRef>
+                      </wps:style>
+                      <wps:bodyPr rot="0" spcFirstLastPara="0" vertOverflow="overflow" horzOverflow="overflow" vert="horz" wrap="square" lIns="91440" tIns="45720" rIns="91440" bIns="45720" numCol="1" spcCol="0" rtlCol="0" fromWordArt="0" anchor="ctr" anchorCtr="0" forceAA="0" compatLnSpc="1">
+                        <a:prstTxWarp prst="textNoShape">
+                          <a:avLst/>
+                        </a:prstTxWarp>
+                        <a:noAutofit/>
+                      </wps:bodyPr>
+                    </wps:wsp>
+                  </a:graphicData>
+                </a:graphic>
+              </wp:anchor>
+            </w:drawing>
+          </mc:Choice>
+          <mc:Fallback>
+            <w:pict>
+              <v:shape w14:anchorId="7C30DA21" id="Flecha: hacia abajo 30" o:spid="_x0000_s1026" type="#_x0000_t67" style="position:absolute;margin-left:298.5pt;margin-top:204.65pt;width:24.6pt;height:35.4pt;rotation:180;z-index:251669504;visibility:visible;mso-wrap-style:square;mso-wrap-distance-left:9pt;mso-wrap-distance-top:0;mso-wrap-distance-right:9pt;mso-wrap-distance-bottom:0;mso-position-horizontal:absolute;mso-position-horizontal-relative:text;mso-position-vertical:absolute;mso-position-vertical-relative:text;v-text-anchor:middle" o:gfxdata="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" adj="14095" fillcolor="black [3200]" strokecolor="black [3040]">
+                <v:fill color2="gray [1616]" rotate="t" angle="180" focus="100%" type="gradient">
+                  <o:fill v:ext="view" type="gradientUnscaled"/>
+                </v:fill>
+                <v:shadow on="t" color="black" opacity="22937f" origin=",.5" offset="0,.63889mm"/>
+              </v:shape>
+            </w:pict>
+          </mc:Fallback>
+        </mc:AlternateContent>
+      </w:r>
+      <w:r>
+        <w:rPr>
+          <w:rFonts w:cs="Times New Roman"/>
+          <w:noProof/>
+          <w:szCs w:val="24"/>
+        </w:rPr>
+        <mc:AlternateContent>
+          <mc:Choice Requires="wps">
+            <w:drawing>
+              <wp:anchor distT="0" distB="0" distL="114300" distR="114300" simplePos="0" relativeHeight="251663360" behindDoc="0" locked="0" layoutInCell="1" allowOverlap="1" wp14:anchorId="5D74F1D7" wp14:editId="5DE4DF8C">
+                <wp:simplePos x="0" y="0"/>
+                <wp:positionH relativeFrom="column">
+                  <wp:posOffset>800100</wp:posOffset>
+                </wp:positionH>
+                <wp:positionV relativeFrom="paragraph">
+                  <wp:posOffset>3151505</wp:posOffset>
+                </wp:positionV>
+                <wp:extent cx="4389120" cy="521970"/>
+                <wp:effectExtent l="57150" t="19050" r="68580" b="87630"/>
+                <wp:wrapNone/>
+                <wp:docPr id="26" name="Rectángulo: esquinas redondeadas 26"/>
+                <wp:cNvGraphicFramePr/>
+                <a:graphic xmlns:a="http://schemas.openxmlformats.org/drawingml/2006/main">
+                  <a:graphicData uri="http://schemas.microsoft.com/office/word/2010/wordprocessingShape">
+                    <wps:wsp>
+                      <wps:cNvSpPr/>
+                      <wps:spPr>
+                        <a:xfrm>
+                          <a:off x="0" y="0"/>
+                          <a:ext cx="4389120" cy="521970"/>
+                        </a:xfrm>
+                        <a:prstGeom prst="roundRect">
+                          <a:avLst/>
+                        </a:prstGeom>
+                      </wps:spPr>
+                      <wps:style>
+                        <a:lnRef idx="1">
+                          <a:schemeClr val="accent5"/>
+                        </a:lnRef>
+                        <a:fillRef idx="3">
+                          <a:schemeClr val="accent5"/>
+                        </a:fillRef>
+                        <a:effectRef idx="2">
+                          <a:schemeClr val="accent5"/>
+                        </a:effectRef>
+                        <a:fontRef idx="minor">
+                          <a:schemeClr val="lt1"/>
+                        </a:fontRef>
+                      </wps:style>
+                      <wps:txbx>
+                        <w:txbxContent>
+                          <w:p>
+                            <w:pPr>
+                              <w:jc w:val="center"/>
+                              <w:rPr>
+                                <w:lang w:val="es-419"/>
+                              </w:rPr>
+                            </w:pPr>
+                            <w:r>
+                              <w:rPr>
+                                <w:lang w:val="es-419"/>
+                              </w:rPr>
+                              <w:t>FRONTEND (FRAMEWORK VUE CON LIBERÍA VUETIFY)</w:t>
+                            </w:r>
+                          </w:p>
+                        </w:txbxContent>
+                      </wps:txbx>
+                      <wps:bodyPr rot="0" spcFirstLastPara="0" vertOverflow="overflow" horzOverflow="overflow" vert="horz" wrap="square" lIns="91440" tIns="45720" rIns="91440" bIns="45720" numCol="1" spcCol="0" rtlCol="0" fromWordArt="0" anchor="ctr" anchorCtr="0" forceAA="0" compatLnSpc="1">
+                        <a:prstTxWarp prst="textNoShape">
+                          <a:avLst/>
+                        </a:prstTxWarp>
+                        <a:noAutofit/>
+                      </wps:bodyPr>
+                    </wps:wsp>
+                  </a:graphicData>
+                </a:graphic>
+                <wp14:sizeRelV relativeFrom="margin">
+                  <wp14:pctHeight>0</wp14:pctHeight>
+                </wp14:sizeRelV>
+              </wp:anchor>
+            </w:drawing>
+          </mc:Choice>
+          <mc:Fallback>
+            <w:pict>
+              <v:roundrect w14:anchorId="5D74F1D7" id="Rectángulo: esquinas redondeadas 26" o:spid="_x0000_s1026" style="position:absolute;left:0;text-align:left;margin-left:63pt;margin-top:248.15pt;width:345.6pt;height:41.1pt;z-index:251663360;visibility:visible;mso-wrap-style:square;mso-height-percent:0;mso-wrap-distance-left:9pt;mso-wrap-distance-top:0;mso-wrap-distance-right:9pt;mso-wrap-distance-bottom:0;mso-position-horizontal:absolute;mso-position-horizontal-relative:text;mso-position-vertical:absolute;mso-position-vertical-relative:text;mso-height-percent:0;mso-height-relative:margin;v-text-anchor:middle" arcsize="10923f" o:gfxdata="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" fillcolor="#4bacc6 [3208]" strokecolor="#40a7c2 [3048]">
+                <v:fill color2="#a5d5e2 [1624]" rotate="t" angle="180" focus="100%" type="gradient">
+                  <o:fill v:ext="view" type="gradientUnscaled"/>
+                </v:fill>
+                <v:shadow on="t" color="black" opacity="22937f" origin=",.5" offset="0,.63889mm"/>
+                <v:textbox>
+                  <w:txbxContent>
+                    <w:p>
+                      <w:pPr>
+                        <w:jc w:val="center"/>
+                        <w:rPr>
+                          <w:lang w:val="es-419"/>
+                        </w:rPr>
+                      </w:pPr>
+                      <w:r>
+                        <w:rPr>
+                          <w:lang w:val="es-419"/>
+                        </w:rPr>
+                        <w:t>FRONTEND (FRAMEWORK VUE CON LIBERÍA VUETIFY)</w:t>
+                      </w:r>
+                    </w:p>
+                  </w:txbxContent>
+                </v:textbox>
+              </v:roundrect>
+            </w:pict>
+          </mc:Fallback>
+        </mc:AlternateContent>
+      </w:r>
+      <w:r>
+        <w:rPr>
+          <w:rFonts w:cs="Times New Roman"/>
+          <w:noProof/>
+          <w:szCs w:val="24"/>
+        </w:rPr>
+        <mc:AlternateContent>
+          <mc:Choice Requires="wps">
+            <w:drawing>
+              <wp:anchor distT="0" distB="0" distL="114300" distR="114300" simplePos="0" relativeHeight="251661312" behindDoc="0" locked="0" layoutInCell="1" allowOverlap="1" wp14:anchorId="6BC8790E" wp14:editId="086CA932">
+                <wp:simplePos x="0" y="0"/>
+                <wp:positionH relativeFrom="column">
+                  <wp:posOffset>796290</wp:posOffset>
+                </wp:positionH>
+                <wp:positionV relativeFrom="paragraph">
+                  <wp:posOffset>1966595</wp:posOffset>
+                </wp:positionV>
+                <wp:extent cx="4389120" cy="521970"/>
+                <wp:effectExtent l="57150" t="19050" r="68580" b="87630"/>
+                <wp:wrapNone/>
+                <wp:docPr id="15" name="Rectángulo: esquinas redondeadas 15"/>
+                <wp:cNvGraphicFramePr/>
+                <a:graphic xmlns:a="http://schemas.openxmlformats.org/drawingml/2006/main">
+                  <a:graphicData uri="http://schemas.microsoft.com/office/word/2010/wordprocessingShape">
+                    <wps:wsp>
+                      <wps:cNvSpPr/>
+                      <wps:spPr>
+                        <a:xfrm>
+                          <a:off x="0" y="0"/>
+                          <a:ext cx="4389120" cy="521970"/>
+                        </a:xfrm>
+                        <a:prstGeom prst="roundRect">
+                          <a:avLst/>
+                        </a:prstGeom>
+                      </wps:spPr>
+                      <wps:style>
+                        <a:lnRef idx="1">
+                          <a:schemeClr val="accent1"/>
+                        </a:lnRef>
+                        <a:fillRef idx="3">
+                          <a:schemeClr val="accent1"/>
+                        </a:fillRef>
+                        <a:effectRef idx="2">
+                          <a:schemeClr val="accent1"/>
+                        </a:effectRef>
+                        <a:fontRef idx="minor">
+                          <a:schemeClr val="lt1"/>
+                        </a:fontRef>
+                      </wps:style>
+                      <wps:txbx>
+                        <w:txbxContent>
+                          <w:p>
+                            <w:pPr>
+                              <w:jc w:val="center"/>
+                              <w:rPr>
+                                <w:lang w:val="es-419"/>
+                              </w:rPr>
+                            </w:pPr>
+                            <w:r>
+                              <w:rPr>
+                                <w:lang w:val="es-419"/>
+                              </w:rPr>
+                              <w:t>BACKEND (.NET CORE)</w:t>
+                            </w:r>
+                          </w:p>
+                        </w:txbxContent>
+                      </wps:txbx>
+                      <wps:bodyPr rot="0" spcFirstLastPara="0" vertOverflow="overflow" horzOverflow="overflow" vert="horz" wrap="square" lIns="91440" tIns="45720" rIns="91440" bIns="45720" numCol="1" spcCol="0" rtlCol="0" fromWordArt="0" anchor="ctr" anchorCtr="0" forceAA="0" compatLnSpc="1">
+                        <a:prstTxWarp prst="textNoShape">
+                          <a:avLst/>
+                        </a:prstTxWarp>
+                        <a:noAutofit/>
+                      </wps:bodyPr>
+                    </wps:wsp>
+                  </a:graphicData>
+                </a:graphic>
+                <wp14:sizeRelV relativeFrom="margin">
+                  <wp14:pctHeight>0</wp14:pctHeight>
+                </wp14:sizeRelV>
+              </wp:anchor>
+            </w:drawing>
+          </mc:Choice>
+          <mc:Fallback>
+            <w:pict>
+              <v:roundrect w14:anchorId="6BC8790E" id="Rectángulo: esquinas redondeadas 15" o:spid="_x0000_s1027" style="position:absolute;left:0;text-align:left;margin-left:62.7pt;margin-top:154.85pt;width:345.6pt;height:41.1pt;z-index:251661312;visibility:visible;mso-wrap-style:square;mso-height-percent:0;mso-wrap-distance-left:9pt;mso-wrap-distance-top:0;mso-wrap-distance-right:9pt;mso-wrap-distance-bottom:0;mso-position-horizontal:absolute;mso-position-horizontal-relative:text;mso-position-vertical:absolute;mso-position-vertical-relative:text;mso-height-percent:0;mso-height-relative:margin;v-text-anchor:middle" arcsize="10923f" o:gfxdata="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" fillcolor="#4f81bd [3204]" strokecolor="#4579b8 [3044]">
+                <v:fill color2="#a7bfde [1620]" rotate="t" angle="180" focus="100%" type="gradient">
+                  <o:fill v:ext="view" type="gradientUnscaled"/>
+                </v:fill>
+                <v:shadow on="t" color="black" opacity="22937f" origin=",.5" offset="0,.63889mm"/>
+                <v:textbox>
+                  <w:txbxContent>
+                    <w:p>
+                      <w:pPr>
+                        <w:jc w:val="center"/>
+                        <w:rPr>
+                          <w:lang w:val="es-419"/>
+                        </w:rPr>
+                      </w:pPr>
+                      <w:r>
+                        <w:rPr>
+                          <w:lang w:val="es-419"/>
+                        </w:rPr>
+                        <w:t>BACKEND (.NET CORE)</w:t>
+                      </w:r>
+                    </w:p>
+                  </w:txbxContent>
+                </v:textbox>
+              </v:roundrect>
+            </w:pict>
+          </mc:Fallback>
+        </mc:AlternateContent>
+      </w:r>
+      <w:r>
+        <w:rPr>
+          <w:rFonts w:cs="Times New Roman"/>
+          <w:noProof/>
+          <w:szCs w:val="24"/>
+        </w:rPr>
+        <mc:AlternateContent>
+          <mc:Choice Requires="wps">
+            <w:drawing>
+              <wp:anchor distT="0" distB="0" distL="114300" distR="114300" simplePos="0" relativeHeight="251664384" behindDoc="0" locked="0" layoutInCell="1" allowOverlap="1" wp14:anchorId="5CA21688" wp14:editId="6F1BD503">
+                <wp:simplePos x="0" y="0"/>
+                <wp:positionH relativeFrom="column">
+                  <wp:posOffset>647700</wp:posOffset>
+                </wp:positionH>
+                <wp:positionV relativeFrom="paragraph">
+                  <wp:posOffset>362585</wp:posOffset>
+                </wp:positionV>
+                <wp:extent cx="1744980" cy="289560"/>
+                <wp:effectExtent l="0" t="0" r="0" b="0"/>
+                <wp:wrapNone/>
+                <wp:docPr id="27" name="Cuadro de texto 27"/>
+                <wp:cNvGraphicFramePr/>
+                <a:graphic xmlns:a="http://schemas.openxmlformats.org/drawingml/2006/main">
+                  <a:graphicData uri="http://schemas.microsoft.com/office/word/2010/wordprocessingShape">
+                    <wps:wsp>
+                      <wps:cNvSpPr txBox="1"/>
+                      <wps:spPr>
+                        <a:xfrm>
+                          <a:off x="0" y="0"/>
+                          <a:ext cx="1744980" cy="289560"/>
+                        </a:xfrm>
+                        <a:prstGeom prst="rect">
+                          <a:avLst/>
+                        </a:prstGeom>
+                        <a:noFill/>
+                        <a:ln w="6350">
+                          <a:noFill/>
+                        </a:ln>
+                      </wps:spPr>
+                      <wps:txbx>
+                        <w:txbxContent>
+                          <w:p>
+                            <w:pPr>
+                              <w:rPr>
+                                <w:color w:val="FFFFFF" w:themeColor="background1"/>
+                                <w:sz w:val="32"/>
+                                <w:szCs w:val="32"/>
+                                <w:lang w:val="es-419"/>
+                              </w:rPr>
+                            </w:pPr>
+                            <w:r>
+                              <w:rPr>
+                                <w:color w:val="FFFFFF" w:themeColor="background1"/>
+                                <w:sz w:val="32"/>
+                                <w:szCs w:val="32"/>
+                                <w:lang w:val="es-419"/>
+                              </w:rPr>
+                              <w:t>Servidor</w:t>
+                            </w:r>
+                          </w:p>
+                        </w:txbxContent>
+                      </wps:txbx>
+                      <wps:bodyPr rot="0" spcFirstLastPara="0" vertOverflow="overflow" horzOverflow="overflow" vert="horz" wrap="square" lIns="91440" tIns="45720" rIns="91440" bIns="45720" numCol="1" spcCol="0" rtlCol="0" fromWordArt="0" anchor="t" anchorCtr="0" forceAA="0" compatLnSpc="1">
+                        <a:prstTxWarp prst="textNoShape">
+                          <a:avLst/>
+                        </a:prstTxWarp>
+                        <a:noAutofit/>
+                      </wps:bodyPr>
+                    </wps:wsp>
+                  </a:graphicData>
+                </a:graphic>
+              </wp:anchor>
+            </w:drawing>
+          </mc:Choice>
+          <mc:Fallback>
+            <w:pict>
+              <v:shapetype w14:anchorId="5CA21688" id="_x0000_t202" coordsize="21600,21600" o:spt="202" path="m,l,21600r21600,l21600,xe">
+                <v:stroke joinstyle="miter"/>
+                <v:path gradientshapeok="t" o:connecttype="rect"/>
+              </v:shapetype>
+              <v:shape id="Cuadro de texto 27" o:spid="_x0000_s1028" type="#_x0000_t202" style="position:absolute;left:0;text-align:left;margin-left:51pt;margin-top:28.55pt;width:137.4pt;height:22.8pt;z-index:251664384;visibility:visible;mso-wrap-style:square;mso-wrap-distance-left:9pt;mso-wrap-distance-top:0;mso-wrap-distance-right:9pt;mso-wrap-distance-bottom:0;mso-position-horizontal:absolute;mso-position-horizontal-relative:text;mso-position-vertical:absolute;mso-position-vertical-relative:text;v-text-anchor:top" o:gfxdata="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" filled="f" stroked="f" strokeweight=".5pt">
+                <v:textbox>
+                  <w:txbxContent>
+                    <w:p>
+                      <w:pPr>
+                        <w:rPr>
+                          <w:color w:val="FFFFFF" w:themeColor="background1"/>
+                          <w:sz w:val="32"/>
+                          <w:szCs w:val="32"/>
+                          <w:lang w:val="es-419"/>
+                        </w:rPr>
+                      </w:pPr>
+                      <w:r>
+                        <w:rPr>
+                          <w:color w:val="FFFFFF" w:themeColor="background1"/>
+                          <w:sz w:val="32"/>
+                          <w:szCs w:val="32"/>
+                          <w:lang w:val="es-419"/>
+                        </w:rPr>
+                        <w:t>Servidor</w:t>
+                      </w:r>
+                    </w:p>
+                  </w:txbxContent>
+                </v:textbox>
+              </v:shape>
+            </w:pict>
+          </mc:Fallback>
+        </mc:AlternateContent>
+      </w:r>
+      <w:r>
+        <w:rPr>
+          <w:rFonts w:cs="Times New Roman"/>
+          <w:noProof/>
+          <w:szCs w:val="24"/>
+        </w:rPr>
+        <mc:AlternateContent>
+          <mc:Choice Requires="wps">
+            <w:drawing>
+              <wp:anchor distT="0" distB="0" distL="114300" distR="114300" simplePos="0" relativeHeight="251659264" behindDoc="0" locked="0" layoutInCell="1" allowOverlap="1" wp14:anchorId="481060F9" wp14:editId="1FAE39BD">
+                <wp:simplePos x="0" y="0"/>
+                <wp:positionH relativeFrom="column">
+                  <wp:posOffset>796290</wp:posOffset>
+                </wp:positionH>
+                <wp:positionV relativeFrom="paragraph">
+                  <wp:posOffset>838835</wp:posOffset>
+                </wp:positionV>
+                <wp:extent cx="4389120" cy="521970"/>
+                <wp:effectExtent l="57150" t="19050" r="68580" b="87630"/>
+                <wp:wrapNone/>
+                <wp:docPr id="12" name="Rectángulo: esquinas redondeadas 12"/>
+                <wp:cNvGraphicFramePr/>
+                <a:graphic xmlns:a="http://schemas.openxmlformats.org/drawingml/2006/main">
+                  <a:graphicData uri="http://schemas.microsoft.com/office/word/2010/wordprocessingShape">
+                    <wps:wsp>
+                      <wps:cNvSpPr/>
+                      <wps:spPr>
+                        <a:xfrm>
+                          <a:off x="0" y="0"/>
+                          <a:ext cx="4389120" cy="521970"/>
+                        </a:xfrm>
+                        <a:prstGeom prst="roundRect">
+                          <a:avLst/>
+                        </a:prstGeom>
+                      </wps:spPr>
+                      <wps:style>
+                        <a:lnRef idx="1">
+                          <a:schemeClr val="accent6"/>
+                        </a:lnRef>
+                        <a:fillRef idx="3">
+                          <a:schemeClr val="accent6"/>
+                        </a:fillRef>
+                        <a:effectRef idx="2">
+                          <a:schemeClr val="accent6"/>
+                        </a:effectRef>
+                        <a:fontRef idx="minor">
+                          <a:schemeClr val="lt1"/>
+                        </a:fontRef>
+                      </wps:style>
+                      <wps:txbx>
+                        <w:txbxContent>
+                          <w:p>
+                            <w:pPr>
+                              <w:jc w:val="center"/>
+                              <w:rPr>
+                                <w:lang w:val="es-419"/>
+                              </w:rPr>
+                            </w:pPr>
+                            <w:r>
+                              <w:rPr>
+                                <w:lang w:val="es-419"/>
+                              </w:rPr>
+                              <w:t>BASE DE DATOS (MSSQL SERVER)</w:t>
+                            </w:r>
+                          </w:p>
+                        </w:txbxContent>
+                      </wps:txbx>
+                      <wps:bodyPr rot="0" spcFirstLastPara="0" vertOverflow="overflow" horzOverflow="overflow" vert="horz" wrap="square" lIns="91440" tIns="45720" rIns="91440" bIns="45720" numCol="1" spcCol="0" rtlCol="0" fromWordArt="0" anchor="ctr" anchorCtr="0" forceAA="0" compatLnSpc="1">
+                        <a:prstTxWarp prst="textNoShape">
+                          <a:avLst/>
+                        </a:prstTxWarp>
+                        <a:noAutofit/>
+                      </wps:bodyPr>
+                    </wps:wsp>
+                  </a:graphicData>
+                </a:graphic>
+                <wp14:sizeRelV relativeFrom="margin">
+                  <wp14:pctHeight>0</wp14:pctHeight>
+                </wp14:sizeRelV>
+              </wp:anchor>
+            </w:drawing>
+          </mc:Choice>
+          <mc:Fallback>
+            <w:pict>
+              <v:roundrect w14:anchorId="481060F9" id="Rectángulo: esquinas redondeadas 12" o:spid="_x0000_s1029" style="position:absolute;left:0;text-align:left;margin-left:62.7pt;margin-top:66.05pt;width:345.6pt;height:41.1pt;z-index:251659264;visibility:visible;mso-wrap-style:square;mso-height-percent:0;mso-wrap-distance-left:9pt;mso-wrap-distance-top:0;mso-wrap-distance-right:9pt;mso-wrap-distance-bottom:0;mso-position-horizontal:absolute;mso-position-horizontal-relative:text;mso-position-vertical:absolute;mso-position-vertical-relative:text;mso-height-percent:0;mso-height-relative:margin;v-text-anchor:middle" arcsize="10923f" o:gfxdata="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" fillcolor="#f79646 [3209]" strokecolor="#f68c36 [3049]">
+                <v:fill color2="#fbcaa2 [1625]" rotate="t" angle="180" focus="100%" type="gradient">
+                  <o:fill v:ext="view" type="gradientUnscaled"/>
+                </v:fill>
+                <v:shadow on="t" color="black" opacity="22937f" origin=",.5" offset="0,.63889mm"/>
+                <v:textbox>
+                  <w:txbxContent>
+                    <w:p>
+                      <w:pPr>
+                        <w:jc w:val="center"/>
+                        <w:rPr>
+                          <w:lang w:val="es-419"/>
+                        </w:rPr>
+                      </w:pPr>
+                      <w:r>
+                        <w:rPr>
+                          <w:lang w:val="es-419"/>
+                        </w:rPr>
+                        <w:t>BASE DE DATOS (MSSQL SERVER)</w:t>
+                      </w:r>
+                    </w:p>
+                  </w:txbxContent>
+                </v:textbox>
+              </v:roundrect>
+            </w:pict>
+          </mc:Fallback>
+        </mc:AlternateContent>
+      </w:r>
+      <w:r>
+        <w:rPr>
+          <w:rFonts w:cs="Times New Roman"/>
+          <w:noProof/>
+          <w:szCs w:val="24"/>
+        </w:rPr>
+        <mc:AlternateContent>
+          <mc:Choice Requires="wps">
+            <w:drawing>
+              <wp:inline distT="0" distB="0" distL="0" distR="0" wp14:anchorId="4D4B7BF5" wp14:editId="5F390CE9">
+                <wp:extent cx="4945380" cy="3996690"/>
+                <wp:effectExtent l="0" t="0" r="26670" b="22860"/>
+                <wp:docPr id="8" name="Rectángulo 8"/>
+                <wp:cNvGraphicFramePr/>
+                <a:graphic xmlns:a="http://schemas.openxmlformats.org/drawingml/2006/main">
+                  <a:graphicData uri="http://schemas.microsoft.com/office/word/2010/wordprocessingShape">
+                    <wps:wsp>
+                      <wps:cNvSpPr/>
+                      <wps:spPr>
+                        <a:xfrm>
+                          <a:off x="0" y="0"/>
+                          <a:ext cx="4945380" cy="3996690"/>
+                        </a:xfrm>
+                        <a:prstGeom prst="rect">
+                          <a:avLst/>
+                        </a:prstGeom>
+                      </wps:spPr>
+                      <wps:style>
+                        <a:lnRef idx="2">
+                          <a:schemeClr val="accent5">
+                            <a:shade val="50000"/>
+                          </a:schemeClr>
+                        </a:lnRef>
+                        <a:fillRef idx="1">
+                          <a:schemeClr val="accent5"/>
+                        </a:fillRef>
+                        <a:effectRef idx="0">
+                          <a:schemeClr val="accent5"/>
+                        </a:effectRef>
+                        <a:fontRef idx="minor">
+                          <a:schemeClr val="lt1"/>
+                        </a:fontRef>
+                      </wps:style>
+                      <wps:bodyPr rot="0" spcFirstLastPara="0" vertOverflow="overflow" horzOverflow="overflow" vert="horz" wrap="square" lIns="91440" tIns="45720" rIns="91440" bIns="45720" numCol="1" spcCol="0" rtlCol="0" fromWordArt="0" anchor="ctr" anchorCtr="0" forceAA="0" compatLnSpc="1">
+                        <a:prstTxWarp prst="textNoShape">
+                          <a:avLst/>
+                        </a:prstTxWarp>
+                        <a:noAutofit/>
+                      </wps:bodyPr>
+                    </wps:wsp>
+                  </a:graphicData>
+                </a:graphic>
+              </wp:inline>
+            </w:drawing>
+          </mc:Choice>
+          <mc:Fallback>
+            <w:pict>
+              <v:rect w14:anchorId="4FC98607" id="Rectángulo 8" o:spid="_x0000_s1026" style="width:389.4pt;height:314.7pt;visibility:visible;mso-wrap-style:square;mso-left-percent:-10001;mso-top-percent:-10001;mso-position-horizontal:absolute;mso-position-horizontal-relative:char;mso-position-vertical:absolute;mso-position-vertical-relative:line;mso-left-percent:-10001;mso-top-percent:-10001;v-text-anchor:middle" o:gfxdata="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" fillcolor="#4bacc6 [3208]" strokecolor="#205867 [1608]" strokeweight="2pt">
+                <w10:anchorlock/>
+              </v:rect>
+            </w:pict>
+          </mc:Fallback>
+        </mc:AlternateContent>
+      </w:r>
+    </w:p>
+    <w:p>
+      <w:pPr>
+        <w:pStyle w:val="Sinespaciado"/>
+        <w:rPr>
+          <w:rFonts w:ascii="Times New Roman" w:hAnsi="Times New Roman" w:cs="Times New Roman"/>
+          <w:sz w:val="24"/>
+          <w:szCs w:val="24"/>
+        </w:rPr>
+      </w:pPr>
+      <w:r>
+        <w:rPr>
+          <w:rFonts w:ascii="Times New Roman" w:hAnsi="Times New Roman" w:cs="Times New Roman"/>
+          <w:sz w:val="24"/>
+          <w:szCs w:val="24"/>
+        </w:rPr>
+        <w:tab/>
+      </w:r>
+    </w:p>
+    <w:p>
+      <w:pPr>
+        <w:pStyle w:val="Sinespaciado"/>
+        <w:rPr>
+          <w:rFonts w:ascii="Times New Roman" w:hAnsi="Times New Roman" w:cs="Times New Roman"/>
+          <w:sz w:val="24"/>
+          <w:szCs w:val="24"/>
+        </w:rPr>
+      </w:pPr>
+      <w:r>
+        <w:rPr>
+          <w:rFonts w:ascii="Times New Roman" w:hAnsi="Times New Roman" w:cs="Times New Roman"/>
+          <w:sz w:val="24"/>
+          <w:szCs w:val="24"/>
+        </w:rPr>
+        <w:tab/>
+        <w:t>Base de Datos:</w:t>
+      </w:r>
+    </w:p>
+    <w:p>
+      <w:pPr>
+        <w:pStyle w:val="Sinespaciado"/>
+        <w:numPr>
+          <w:ilvl w:val="0"/>
+          <w:numId w:val="16"/>
+        </w:numPr>
+        <w:rPr>
+          <w:rFonts w:ascii="Times New Roman" w:hAnsi="Times New Roman" w:cs="Times New Roman"/>
+          <w:sz w:val="24"/>
+          <w:szCs w:val="24"/>
+        </w:rPr>
+      </w:pPr>
+      <w:r>
+        <w:rPr>
+          <w:rFonts w:ascii="Times New Roman" w:hAnsi="Times New Roman" w:cs="Times New Roman"/>
+          <w:sz w:val="24"/>
+          <w:szCs w:val="24"/>
+        </w:rPr>
+        <w:t>Para el presente proyecto se usará la base de datos de MSSQL Server.</w:t>
+      </w:r>
+    </w:p>
+    <w:p>
+      <w:pPr>
+        <w:pStyle w:val="Sinespaciado"/>
+        <w:ind w:left="720"/>
+        <w:rPr>
+          <w:rFonts w:ascii="Times New Roman" w:hAnsi="Times New Roman" w:cs="Times New Roman"/>
           <w:sz w:val="24"/>
           <w:szCs w:val="24"/>
         </w:rPr>
@@ -28026,14 +29116,334 @@
     </w:p>
     <w:p>
       <w:pPr>
-        <w:ind w:left="1440"/>
+        <w:pStyle w:val="Sinespaciado"/>
+        <w:ind w:left="720"/>
         <w:rPr>
-          <w:rFonts w:ascii="Times New Roman" w:eastAsia="Times New Roman" w:hAnsi="Times New Roman" w:cs="Times New Roman"/>
-          <w:b/>
+          <w:rFonts w:ascii="Times New Roman" w:hAnsi="Times New Roman" w:cs="Times New Roman"/>
           <w:sz w:val="24"/>
           <w:szCs w:val="24"/>
         </w:rPr>
       </w:pPr>
+      <w:proofErr w:type="spellStart"/>
+      <w:r>
+        <w:rPr>
+          <w:rFonts w:ascii="Times New Roman" w:hAnsi="Times New Roman" w:cs="Times New Roman"/>
+          <w:sz w:val="24"/>
+          <w:szCs w:val="24"/>
+        </w:rPr>
+        <w:t>Backend</w:t>
+      </w:r>
+      <w:proofErr w:type="spellEnd"/>
+      <w:r>
+        <w:rPr>
+          <w:rFonts w:ascii="Times New Roman" w:hAnsi="Times New Roman" w:cs="Times New Roman"/>
+          <w:sz w:val="24"/>
+          <w:szCs w:val="24"/>
+        </w:rPr>
+        <w:t>:</w:t>
+      </w:r>
+    </w:p>
+    <w:p>
+      <w:pPr>
+        <w:pStyle w:val="Sinespaciado"/>
+        <w:numPr>
+          <w:ilvl w:val="0"/>
+          <w:numId w:val="16"/>
+        </w:numPr>
+        <w:rPr>
+          <w:rFonts w:ascii="Times New Roman" w:hAnsi="Times New Roman" w:cs="Times New Roman"/>
+          <w:sz w:val="24"/>
+          <w:szCs w:val="24"/>
+        </w:rPr>
+      </w:pPr>
+      <w:r>
+        <w:rPr>
+          <w:rFonts w:ascii="Times New Roman" w:hAnsi="Times New Roman" w:cs="Times New Roman"/>
+          <w:sz w:val="24"/>
+          <w:szCs w:val="24"/>
+        </w:rPr>
+        <w:t xml:space="preserve">En el </w:t>
+      </w:r>
+      <w:proofErr w:type="spellStart"/>
+      <w:r>
+        <w:rPr>
+          <w:rFonts w:ascii="Times New Roman" w:hAnsi="Times New Roman" w:cs="Times New Roman"/>
+          <w:sz w:val="24"/>
+          <w:szCs w:val="24"/>
+        </w:rPr>
+        <w:t>Backend</w:t>
+      </w:r>
+      <w:proofErr w:type="spellEnd"/>
+      <w:r>
+        <w:rPr>
+          <w:rFonts w:ascii="Times New Roman" w:hAnsi="Times New Roman" w:cs="Times New Roman"/>
+          <w:sz w:val="24"/>
+          <w:szCs w:val="24"/>
+        </w:rPr>
+        <w:t xml:space="preserve"> se piensa implementar un modelo por capas, contando con el </w:t>
+      </w:r>
+      <w:proofErr w:type="spellStart"/>
+      <w:r>
+        <w:rPr>
+          <w:rFonts w:ascii="Times New Roman" w:hAnsi="Times New Roman" w:cs="Times New Roman"/>
+          <w:sz w:val="24"/>
+          <w:szCs w:val="24"/>
+        </w:rPr>
+        <w:t>domain</w:t>
+      </w:r>
+      <w:proofErr w:type="spellEnd"/>
+      <w:r>
+        <w:rPr>
+          <w:rFonts w:ascii="Times New Roman" w:hAnsi="Times New Roman" w:cs="Times New Roman"/>
+          <w:sz w:val="24"/>
+          <w:szCs w:val="24"/>
+        </w:rPr>
+        <w:t xml:space="preserve">, </w:t>
+      </w:r>
+      <w:proofErr w:type="spellStart"/>
+      <w:r>
+        <w:rPr>
+          <w:rFonts w:ascii="Times New Roman" w:hAnsi="Times New Roman" w:cs="Times New Roman"/>
+          <w:sz w:val="24"/>
+          <w:szCs w:val="24"/>
+        </w:rPr>
+        <w:t>service</w:t>
+      </w:r>
+      <w:proofErr w:type="spellEnd"/>
+      <w:r>
+        <w:rPr>
+          <w:rFonts w:ascii="Times New Roman" w:hAnsi="Times New Roman" w:cs="Times New Roman"/>
+          <w:sz w:val="24"/>
+          <w:szCs w:val="24"/>
+        </w:rPr>
+        <w:t xml:space="preserve"> y </w:t>
+      </w:r>
+      <w:proofErr w:type="spellStart"/>
+      <w:r>
+        <w:rPr>
+          <w:rFonts w:ascii="Times New Roman" w:hAnsi="Times New Roman" w:cs="Times New Roman"/>
+          <w:sz w:val="24"/>
+          <w:szCs w:val="24"/>
+        </w:rPr>
+        <w:t>respository</w:t>
+      </w:r>
+      <w:proofErr w:type="spellEnd"/>
+      <w:r>
+        <w:rPr>
+          <w:rFonts w:ascii="Times New Roman" w:hAnsi="Times New Roman" w:cs="Times New Roman"/>
+          <w:sz w:val="24"/>
+          <w:szCs w:val="24"/>
+        </w:rPr>
+        <w:t>. Asimismo, la tecnología a usar en esta sección será la de .Net Core.</w:t>
+      </w:r>
+    </w:p>
+    <w:p>
+      <w:pPr>
+        <w:pStyle w:val="Sinespaciado"/>
+        <w:ind w:left="1080"/>
+        <w:rPr>
+          <w:rFonts w:ascii="Times New Roman" w:hAnsi="Times New Roman" w:cs="Times New Roman"/>
+          <w:sz w:val="24"/>
+          <w:szCs w:val="24"/>
+        </w:rPr>
+      </w:pPr>
+    </w:p>
+    <w:p>
+      <w:pPr>
+        <w:pStyle w:val="Sinespaciado"/>
+        <w:ind w:left="720"/>
+        <w:rPr>
+          <w:rFonts w:ascii="Times New Roman" w:hAnsi="Times New Roman" w:cs="Times New Roman"/>
+          <w:sz w:val="24"/>
+          <w:szCs w:val="24"/>
+        </w:rPr>
+      </w:pPr>
+      <w:proofErr w:type="spellStart"/>
+      <w:r>
+        <w:rPr>
+          <w:rFonts w:ascii="Times New Roman" w:hAnsi="Times New Roman" w:cs="Times New Roman"/>
+          <w:sz w:val="24"/>
+          <w:szCs w:val="24"/>
+        </w:rPr>
+        <w:t>Frontend</w:t>
+      </w:r>
+      <w:proofErr w:type="spellEnd"/>
+      <w:r>
+        <w:rPr>
+          <w:rFonts w:ascii="Times New Roman" w:hAnsi="Times New Roman" w:cs="Times New Roman"/>
+          <w:sz w:val="24"/>
+          <w:szCs w:val="24"/>
+        </w:rPr>
+        <w:t>:</w:t>
+      </w:r>
+    </w:p>
+    <w:p>
+      <w:pPr>
+        <w:pStyle w:val="Sinespaciado"/>
+        <w:numPr>
+          <w:ilvl w:val="0"/>
+          <w:numId w:val="16"/>
+        </w:numPr>
+        <w:rPr>
+          <w:rFonts w:ascii="Times New Roman" w:hAnsi="Times New Roman" w:cs="Times New Roman"/>
+          <w:sz w:val="24"/>
+          <w:szCs w:val="24"/>
+        </w:rPr>
+      </w:pPr>
+      <w:r>
+        <w:rPr>
+          <w:rFonts w:ascii="Times New Roman" w:hAnsi="Times New Roman" w:cs="Times New Roman"/>
+          <w:sz w:val="24"/>
+          <w:szCs w:val="24"/>
+        </w:rPr>
+        <w:t xml:space="preserve">Para el </w:t>
+      </w:r>
+      <w:proofErr w:type="spellStart"/>
+      <w:r>
+        <w:rPr>
+          <w:rFonts w:ascii="Times New Roman" w:hAnsi="Times New Roman" w:cs="Times New Roman"/>
+          <w:sz w:val="24"/>
+          <w:szCs w:val="24"/>
+        </w:rPr>
+        <w:t>Frontend</w:t>
+      </w:r>
+      <w:proofErr w:type="spellEnd"/>
+      <w:r>
+        <w:rPr>
+          <w:rFonts w:ascii="Times New Roman" w:hAnsi="Times New Roman" w:cs="Times New Roman"/>
+          <w:sz w:val="24"/>
+          <w:szCs w:val="24"/>
+        </w:rPr>
+        <w:t xml:space="preserve"> se implementará una vista a usando la librería </w:t>
+      </w:r>
+      <w:proofErr w:type="spellStart"/>
+      <w:r>
+        <w:rPr>
+          <w:rFonts w:ascii="Times New Roman" w:hAnsi="Times New Roman" w:cs="Times New Roman"/>
+          <w:sz w:val="24"/>
+          <w:szCs w:val="24"/>
+        </w:rPr>
+        <w:t>Vuetify</w:t>
+      </w:r>
+      <w:proofErr w:type="spellEnd"/>
+      <w:r>
+        <w:rPr>
+          <w:rFonts w:ascii="Times New Roman" w:hAnsi="Times New Roman" w:cs="Times New Roman"/>
+          <w:sz w:val="24"/>
+          <w:szCs w:val="24"/>
+        </w:rPr>
+        <w:t xml:space="preserve"> del Framework </w:t>
+      </w:r>
+      <w:proofErr w:type="spellStart"/>
+      <w:r>
+        <w:rPr>
+          <w:rFonts w:ascii="Times New Roman" w:hAnsi="Times New Roman" w:cs="Times New Roman"/>
+          <w:sz w:val="24"/>
+          <w:szCs w:val="24"/>
+        </w:rPr>
+        <w:t>Vue</w:t>
+      </w:r>
+      <w:proofErr w:type="spellEnd"/>
+      <w:r>
+        <w:rPr>
+          <w:rFonts w:ascii="Times New Roman" w:hAnsi="Times New Roman" w:cs="Times New Roman"/>
+          <w:sz w:val="24"/>
+          <w:szCs w:val="24"/>
+        </w:rPr>
+        <w:t>.</w:t>
+      </w:r>
+    </w:p>
+    <w:p>
+      <w:pPr>
+        <w:pStyle w:val="Sinespaciado"/>
+        <w:rPr>
+          <w:rFonts w:ascii="Times New Roman" w:hAnsi="Times New Roman" w:cs="Times New Roman"/>
+          <w:sz w:val="24"/>
+          <w:szCs w:val="24"/>
+        </w:rPr>
+      </w:pPr>
+    </w:p>
+    <w:p>
+      <w:pPr>
+        <w:pStyle w:val="Sinespaciado"/>
+        <w:rPr>
+          <w:rFonts w:ascii="Times New Roman" w:hAnsi="Times New Roman" w:cs="Times New Roman"/>
+          <w:sz w:val="24"/>
+          <w:szCs w:val="24"/>
+        </w:rPr>
+      </w:pPr>
+    </w:p>
+    <w:p>
+      <w:pPr>
+        <w:pStyle w:val="Sinespaciado"/>
+        <w:rPr>
+          <w:rFonts w:ascii="Times New Roman" w:hAnsi="Times New Roman" w:cs="Times New Roman"/>
+          <w:sz w:val="24"/>
+          <w:szCs w:val="24"/>
+        </w:rPr>
+      </w:pPr>
+    </w:p>
+    <w:p>
+      <w:pPr>
+        <w:pStyle w:val="Sinespaciado"/>
+        <w:rPr>
+          <w:rFonts w:ascii="Times New Roman" w:hAnsi="Times New Roman" w:cs="Times New Roman"/>
+          <w:sz w:val="24"/>
+          <w:szCs w:val="24"/>
+        </w:rPr>
+      </w:pPr>
+    </w:p>
+    <w:p>
+      <w:pPr>
+        <w:pStyle w:val="Sinespaciado"/>
+        <w:rPr>
+          <w:rFonts w:ascii="Times New Roman" w:hAnsi="Times New Roman" w:cs="Times New Roman"/>
+          <w:sz w:val="24"/>
+          <w:szCs w:val="24"/>
+        </w:rPr>
+      </w:pPr>
+    </w:p>
+    <w:p>
+      <w:pPr>
+        <w:pStyle w:val="Sinespaciado"/>
+        <w:rPr>
+          <w:rFonts w:ascii="Times New Roman" w:hAnsi="Times New Roman" w:cs="Times New Roman"/>
+          <w:sz w:val="24"/>
+          <w:szCs w:val="24"/>
+        </w:rPr>
+      </w:pPr>
+    </w:p>
+    <w:p>
+      <w:pPr>
+        <w:pStyle w:val="Sinespaciado"/>
+        <w:rPr>
+          <w:rFonts w:ascii="Times New Roman" w:hAnsi="Times New Roman" w:cs="Times New Roman"/>
+          <w:sz w:val="24"/>
+          <w:szCs w:val="24"/>
+        </w:rPr>
+      </w:pPr>
+    </w:p>
+    <w:p>
+      <w:pPr>
+        <w:pStyle w:val="Sinespaciado"/>
+        <w:rPr>
+          <w:rFonts w:ascii="Times New Roman" w:hAnsi="Times New Roman" w:cs="Times New Roman"/>
+          <w:sz w:val="24"/>
+          <w:szCs w:val="24"/>
+        </w:rPr>
+      </w:pPr>
+    </w:p>
+    <w:p>
+      <w:pPr>
+        <w:pStyle w:val="Sinespaciado"/>
+        <w:rPr>
+          <w:rFonts w:ascii="Times New Roman" w:hAnsi="Times New Roman" w:cs="Times New Roman"/>
+          <w:sz w:val="24"/>
+          <w:szCs w:val="24"/>
+        </w:rPr>
+      </w:pPr>
+      <w:bookmarkStart w:id="28" w:name="_GoBack"/>
+      <w:bookmarkEnd w:id="28"/>
     </w:p>
     <w:p>
       <w:pPr>
@@ -28043,15 +29453,15 @@
           <w:szCs w:val="24"/>
         </w:rPr>
       </w:pPr>
-      <w:bookmarkStart w:id="28" w:name="_Toc13390665"/>
       <w:r>
         <w:rPr>
           <w:rFonts w:cs="Times New Roman"/>
           <w:szCs w:val="24"/>
         </w:rPr>
+        <w:lastRenderedPageBreak/>
         <w:t>Modelo inicial de la Base de Datos</w:t>
       </w:r>
-      <w:bookmarkEnd w:id="28"/>
+      <w:bookmarkEnd w:id="27"/>
     </w:p>
     <w:p>
       <w:pPr>
@@ -28082,7 +29492,6 @@
           <w:sz w:val="32"/>
           <w:szCs w:val="32"/>
         </w:rPr>
-        <w:lastRenderedPageBreak/>
         <w:drawing>
           <wp:inline distT="0" distB="0" distL="0" distR="0" wp14:anchorId="2E8E7B2F" wp14:editId="48D1B18F">
             <wp:extent cx="8186206" cy="4706620"/>
@@ -28134,7 +29543,7 @@
           <w:szCs w:val="24"/>
         </w:rPr>
       </w:pPr>
-      <w:bookmarkStart w:id="29" w:name="_Toc13390666"/>
+      <w:bookmarkStart w:id="29" w:name="_Toc13393709"/>
       <w:r>
         <w:rPr>
           <w:rFonts w:cs="Times New Roman"/>
@@ -28228,7 +29637,23 @@
           <w:sz w:val="24"/>
           <w:szCs w:val="24"/>
         </w:rPr>
-        <w:t xml:space="preserve"> hecha con .Net y </w:t>
+        <w:t xml:space="preserve"> hecha con .Net </w:t>
+      </w:r>
+      <w:r>
+        <w:rPr>
+          <w:rFonts w:ascii="Times New Roman" w:eastAsia="Times New Roman" w:hAnsi="Times New Roman" w:cs="Times New Roman"/>
+          <w:sz w:val="24"/>
+          <w:szCs w:val="24"/>
+        </w:rPr>
+        <w:t xml:space="preserve">Core </w:t>
+      </w:r>
+      <w:r>
+        <w:rPr>
+          <w:rFonts w:ascii="Times New Roman" w:eastAsia="Times New Roman" w:hAnsi="Times New Roman" w:cs="Times New Roman"/>
+          <w:sz w:val="24"/>
+          <w:szCs w:val="24"/>
+        </w:rPr>
+        <w:t xml:space="preserve">y </w:t>
       </w:r>
       <w:proofErr w:type="spellStart"/>
       <w:r>
@@ -28247,6 +29672,14 @@
           <w:szCs w:val="24"/>
         </w:rPr>
         <w:t xml:space="preserve"> hecha con </w:t>
+      </w:r>
+      <w:r>
+        <w:rPr>
+          <w:rFonts w:ascii="Times New Roman" w:eastAsia="Times New Roman" w:hAnsi="Times New Roman" w:cs="Times New Roman"/>
+          <w:sz w:val="24"/>
+          <w:szCs w:val="24"/>
+        </w:rPr>
+        <w:t xml:space="preserve">el Framework </w:t>
       </w:r>
       <w:proofErr w:type="spellStart"/>
       <w:r>
@@ -28275,7 +29708,7 @@
           <w:szCs w:val="24"/>
         </w:rPr>
       </w:pPr>
-      <w:bookmarkStart w:id="30" w:name="_Toc13390667"/>
+      <w:bookmarkStart w:id="30" w:name="_Toc13393710"/>
       <w:r>
         <w:rPr>
           <w:rFonts w:cs="Times New Roman"/>
@@ -28289,7 +29722,7 @@
       <w:pPr>
         <w:pStyle w:val="Titulo2"/>
       </w:pPr>
-      <w:bookmarkStart w:id="31" w:name="_Toc13390668"/>
+      <w:bookmarkStart w:id="31" w:name="_Toc13393711"/>
       <w:proofErr w:type="spellStart"/>
       <w:r>
         <w:t>Github</w:t>
@@ -28538,6 +29971,119 @@
     </w:lvl>
   </w:abstractNum>
   <w:abstractNum w:abstractNumId="1" w15:restartNumberingAfterBreak="0">
+    <w:nsid w:val="2A320C32"/>
+    <w:multiLevelType w:val="hybridMultilevel"/>
+    <w:tmpl w:val="8BD2773C"/>
+    <w:lvl w:ilvl="0" w:tplc="F7AAC888">
+      <w:start w:val="2"/>
+      <w:numFmt w:val="bullet"/>
+      <w:lvlText w:val="-"/>
+      <w:lvlJc w:val="left"/>
+      <w:pPr>
+        <w:ind w:left="1080" w:hanging="360"/>
+      </w:pPr>
+      <w:rPr>
+        <w:rFonts w:ascii="Times New Roman" w:eastAsia="Arial" w:hAnsi="Times New Roman" w:cs="Times New Roman" w:hint="default"/>
+      </w:rPr>
+    </w:lvl>
+    <w:lvl w:ilvl="1" w:tplc="280A0003" w:tentative="1">
+      <w:start w:val="1"/>
+      <w:numFmt w:val="bullet"/>
+      <w:lvlText w:val="o"/>
+      <w:lvlJc w:val="left"/>
+      <w:pPr>
+        <w:ind w:left="1800" w:hanging="360"/>
+      </w:pPr>
+      <w:rPr>
+        <w:rFonts w:ascii="Courier New" w:hAnsi="Courier New" w:cs="Courier New" w:hint="default"/>
+      </w:rPr>
+    </w:lvl>
+    <w:lvl w:ilvl="2" w:tplc="280A0005" w:tentative="1">
+      <w:start w:val="1"/>
+      <w:numFmt w:val="bullet"/>
+      <w:lvlText w:val=""/>
+      <w:lvlJc w:val="left"/>
+      <w:pPr>
+        <w:ind w:left="2520" w:hanging="360"/>
+      </w:pPr>
+      <w:rPr>
+        <w:rFonts w:ascii="Wingdings" w:hAnsi="Wingdings" w:hint="default"/>
+      </w:rPr>
+    </w:lvl>
+    <w:lvl w:ilvl="3" w:tplc="280A0001" w:tentative="1">
+      <w:start w:val="1"/>
+      <w:numFmt w:val="bullet"/>
+      <w:lvlText w:val=""/>
+      <w:lvlJc w:val="left"/>
+      <w:pPr>
+        <w:ind w:left="3240" w:hanging="360"/>
+      </w:pPr>
+      <w:rPr>
+        <w:rFonts w:ascii="Symbol" w:hAnsi="Symbol" w:hint="default"/>
+      </w:rPr>
+    </w:lvl>
+    <w:lvl w:ilvl="4" w:tplc="280A0003" w:tentative="1">
+      <w:start w:val="1"/>
+      <w:numFmt w:val="bullet"/>
+      <w:lvlText w:val="o"/>
+      <w:lvlJc w:val="left"/>
+      <w:pPr>
+        <w:ind w:left="3960" w:hanging="360"/>
+      </w:pPr>
+      <w:rPr>
+        <w:rFonts w:ascii="Courier New" w:hAnsi="Courier New" w:cs="Courier New" w:hint="default"/>
+      </w:rPr>
+    </w:lvl>
+    <w:lvl w:ilvl="5" w:tplc="280A0005" w:tentative="1">
+      <w:start w:val="1"/>
+      <w:numFmt w:val="bullet"/>
+      <w:lvlText w:val=""/>
+      <w:lvlJc w:val="left"/>
+      <w:pPr>
+        <w:ind w:left="4680" w:hanging="360"/>
+      </w:pPr>
+      <w:rPr>
+        <w:rFonts w:ascii="Wingdings" w:hAnsi="Wingdings" w:hint="default"/>
+      </w:rPr>
+    </w:lvl>
+    <w:lvl w:ilvl="6" w:tplc="280A0001" w:tentative="1">
+      <w:start w:val="1"/>
+      <w:numFmt w:val="bullet"/>
+      <w:lvlText w:val=""/>
+      <w:lvlJc w:val="left"/>
+      <w:pPr>
+        <w:ind w:left="5400" w:hanging="360"/>
+      </w:pPr>
+      <w:rPr>
+        <w:rFonts w:ascii="Symbol" w:hAnsi="Symbol" w:hint="default"/>
+      </w:rPr>
+    </w:lvl>
+    <w:lvl w:ilvl="7" w:tplc="280A0003" w:tentative="1">
+      <w:start w:val="1"/>
+      <w:numFmt w:val="bullet"/>
+      <w:lvlText w:val="o"/>
+      <w:lvlJc w:val="left"/>
+      <w:pPr>
+        <w:ind w:left="6120" w:hanging="360"/>
+      </w:pPr>
+      <w:rPr>
+        <w:rFonts w:ascii="Courier New" w:hAnsi="Courier New" w:cs="Courier New" w:hint="default"/>
+      </w:rPr>
+    </w:lvl>
+    <w:lvl w:ilvl="8" w:tplc="280A0005" w:tentative="1">
+      <w:start w:val="1"/>
+      <w:numFmt w:val="bullet"/>
+      <w:lvlText w:val=""/>
+      <w:lvlJc w:val="left"/>
+      <w:pPr>
+        <w:ind w:left="6840" w:hanging="360"/>
+      </w:pPr>
+      <w:rPr>
+        <w:rFonts w:ascii="Wingdings" w:hAnsi="Wingdings" w:hint="default"/>
+      </w:rPr>
+    </w:lvl>
+  </w:abstractNum>
+  <w:abstractNum w:abstractNumId="2" w15:restartNumberingAfterBreak="0">
     <w:nsid w:val="39DB5099"/>
     <w:multiLevelType w:val="hybridMultilevel"/>
     <w:tmpl w:val="6A0834E6"/>
@@ -28650,7 +30196,7 @@
       </w:rPr>
     </w:lvl>
   </w:abstractNum>
-  <w:abstractNum w:abstractNumId="2" w15:restartNumberingAfterBreak="0">
+  <w:abstractNum w:abstractNumId="3" w15:restartNumberingAfterBreak="0">
     <w:nsid w:val="3D2B5080"/>
     <w:multiLevelType w:val="hybridMultilevel"/>
     <w:tmpl w:val="8A545A88"/>
@@ -28763,7 +30309,7 @@
       </w:rPr>
     </w:lvl>
   </w:abstractNum>
-  <w:abstractNum w:abstractNumId="3" w15:restartNumberingAfterBreak="0">
+  <w:abstractNum w:abstractNumId="4" w15:restartNumberingAfterBreak="0">
     <w:nsid w:val="4A3231F9"/>
     <w:multiLevelType w:val="multilevel"/>
     <w:tmpl w:val="B59216EA"/>
@@ -28876,7 +30422,7 @@
       </w:rPr>
     </w:lvl>
   </w:abstractNum>
-  <w:abstractNum w:abstractNumId="4" w15:restartNumberingAfterBreak="0">
+  <w:abstractNum w:abstractNumId="5" w15:restartNumberingAfterBreak="0">
     <w:nsid w:val="4B233EB2"/>
     <w:multiLevelType w:val="multilevel"/>
     <w:tmpl w:val="E6E8D520"/>
@@ -28989,7 +30535,7 @@
       </w:rPr>
     </w:lvl>
   </w:abstractNum>
-  <w:abstractNum w:abstractNumId="5" w15:restartNumberingAfterBreak="0">
+  <w:abstractNum w:abstractNumId="6" w15:restartNumberingAfterBreak="0">
     <w:nsid w:val="4E42779F"/>
     <w:multiLevelType w:val="multilevel"/>
     <w:tmpl w:val="DED8C5EA"/>
@@ -29102,7 +30648,7 @@
       </w:rPr>
     </w:lvl>
   </w:abstractNum>
-  <w:abstractNum w:abstractNumId="6" w15:restartNumberingAfterBreak="0">
+  <w:abstractNum w:abstractNumId="7" w15:restartNumberingAfterBreak="0">
     <w:nsid w:val="536B0596"/>
     <w:multiLevelType w:val="multilevel"/>
     <w:tmpl w:val="D54C58F4"/>
@@ -29215,7 +30761,7 @@
       </w:rPr>
     </w:lvl>
   </w:abstractNum>
-  <w:abstractNum w:abstractNumId="7" w15:restartNumberingAfterBreak="0">
+  <w:abstractNum w:abstractNumId="8" w15:restartNumberingAfterBreak="0">
     <w:nsid w:val="5E44271B"/>
     <w:multiLevelType w:val="multilevel"/>
     <w:tmpl w:val="365A6B1E"/>
@@ -29331,7 +30877,7 @@
       </w:rPr>
     </w:lvl>
   </w:abstractNum>
-  <w:abstractNum w:abstractNumId="8" w15:restartNumberingAfterBreak="0">
+  <w:abstractNum w:abstractNumId="9" w15:restartNumberingAfterBreak="0">
     <w:nsid w:val="639F1FD1"/>
     <w:multiLevelType w:val="multilevel"/>
     <w:tmpl w:val="78BA0B2C"/>
@@ -29420,7 +30966,7 @@
       </w:pPr>
     </w:lvl>
   </w:abstractNum>
-  <w:abstractNum w:abstractNumId="9" w15:restartNumberingAfterBreak="0">
+  <w:abstractNum w:abstractNumId="10" w15:restartNumberingAfterBreak="0">
     <w:nsid w:val="66EE139A"/>
     <w:multiLevelType w:val="hybridMultilevel"/>
     <w:tmpl w:val="F4305864"/>
@@ -29509,7 +31055,7 @@
       </w:pPr>
     </w:lvl>
   </w:abstractNum>
-  <w:abstractNum w:abstractNumId="10" w15:restartNumberingAfterBreak="0">
+  <w:abstractNum w:abstractNumId="11" w15:restartNumberingAfterBreak="0">
     <w:nsid w:val="758E1C4B"/>
     <w:multiLevelType w:val="hybridMultilevel"/>
     <w:tmpl w:val="1E9495AA"/>
@@ -29598,7 +31144,7 @@
       </w:pPr>
     </w:lvl>
   </w:abstractNum>
-  <w:abstractNum w:abstractNumId="11" w15:restartNumberingAfterBreak="0">
+  <w:abstractNum w:abstractNumId="12" w15:restartNumberingAfterBreak="0">
     <w:nsid w:val="7885580A"/>
     <w:multiLevelType w:val="hybridMultilevel"/>
     <w:tmpl w:val="A6AC9176"/>
@@ -29684,7 +31230,7 @@
       </w:pPr>
     </w:lvl>
   </w:abstractNum>
-  <w:abstractNum w:abstractNumId="12" w15:restartNumberingAfterBreak="0">
+  <w:abstractNum w:abstractNumId="13" w15:restartNumberingAfterBreak="0">
     <w:nsid w:val="788B40DC"/>
     <w:multiLevelType w:val="hybridMultilevel"/>
     <w:tmpl w:val="EA0A3C6C"/>
@@ -29773,7 +31319,7 @@
       </w:pPr>
     </w:lvl>
   </w:abstractNum>
-  <w:abstractNum w:abstractNumId="13" w15:restartNumberingAfterBreak="0">
+  <w:abstractNum w:abstractNumId="14" w15:restartNumberingAfterBreak="0">
     <w:nsid w:val="7B2C261A"/>
     <w:multiLevelType w:val="multilevel"/>
     <w:tmpl w:val="C7B03BE4"/>
@@ -29886,7 +31432,7 @@
       </w:rPr>
     </w:lvl>
   </w:abstractNum>
-  <w:abstractNum w:abstractNumId="14" w15:restartNumberingAfterBreak="0">
+  <w:abstractNum w:abstractNumId="15" w15:restartNumberingAfterBreak="0">
     <w:nsid w:val="7B524474"/>
     <w:multiLevelType w:val="multilevel"/>
     <w:tmpl w:val="CB6446E2"/>
@@ -30000,48 +31546,51 @@
     </w:lvl>
   </w:abstractNum>
   <w:num w:numId="1">
-    <w:abstractNumId w:val="4"/>
+    <w:abstractNumId w:val="5"/>
   </w:num>
   <w:num w:numId="2">
-    <w:abstractNumId w:val="7"/>
+    <w:abstractNumId w:val="8"/>
   </w:num>
   <w:num w:numId="3">
     <w:abstractNumId w:val="0"/>
   </w:num>
   <w:num w:numId="4">
+    <w:abstractNumId w:val="10"/>
+  </w:num>
+  <w:num w:numId="5">
+    <w:abstractNumId w:val="7"/>
+  </w:num>
+  <w:num w:numId="6">
+    <w:abstractNumId w:val="12"/>
+  </w:num>
+  <w:num w:numId="7">
+    <w:abstractNumId w:val="14"/>
+  </w:num>
+  <w:num w:numId="8">
+    <w:abstractNumId w:val="15"/>
+  </w:num>
+  <w:num w:numId="9">
+    <w:abstractNumId w:val="6"/>
+  </w:num>
+  <w:num w:numId="10">
+    <w:abstractNumId w:val="4"/>
+  </w:num>
+  <w:num w:numId="11">
     <w:abstractNumId w:val="9"/>
   </w:num>
-  <w:num w:numId="5">
-    <w:abstractNumId w:val="6"/>
+  <w:num w:numId="12">
+    <w:abstractNumId w:val="3"/>
   </w:num>
-  <w:num w:numId="6">
+  <w:num w:numId="13">
+    <w:abstractNumId w:val="13"/>
+  </w:num>
+  <w:num w:numId="14">
     <w:abstractNumId w:val="11"/>
   </w:num>
-  <w:num w:numId="7">
-    <w:abstractNumId w:val="13"/>
-  </w:num>
-  <w:num w:numId="8">
-    <w:abstractNumId w:val="14"/>
-  </w:num>
-  <w:num w:numId="9">
-    <w:abstractNumId w:val="5"/>
-  </w:num>
-  <w:num w:numId="10">
-    <w:abstractNumId w:val="3"/>
-  </w:num>
-  <w:num w:numId="11">
-    <w:abstractNumId w:val="8"/>
-  </w:num>
-  <w:num w:numId="12">
+  <w:num w:numId="15">
     <w:abstractNumId w:val="2"/>
   </w:num>
-  <w:num w:numId="13">
-    <w:abstractNumId w:val="12"/>
-  </w:num>
-  <w:num w:numId="14">
-    <w:abstractNumId w:val="10"/>
-  </w:num>
-  <w:num w:numId="15">
+  <w:num w:numId="16">
     <w:abstractNumId w:val="1"/>
   </w:num>
 </w:numbering>
@@ -31589,7 +33138,7 @@
 </file>
 
 <file path=customXml/itemProps1.xml><?xml version="1.0" encoding="utf-8"?>
-<ds:datastoreItem xmlns:ds="http://schemas.openxmlformats.org/officeDocument/2006/customXml" ds:itemID="{1B26951A-2C2C-4421-A1DA-0DFAA47BC513}">
+<ds:datastoreItem xmlns:ds="http://schemas.openxmlformats.org/officeDocument/2006/customXml" ds:itemID="{D9AA12FA-B6ED-4076-BFEA-8A7DDCF65430}">
   <ds:schemaRefs>
     <ds:schemaRef ds:uri="http://schemas.openxmlformats.org/officeDocument/2006/bibliography"/>
   </ds:schemaRefs>

</xml_diff>

<commit_message>
Documentacion: Tabla de Contenidos
</commit_message>
<xml_diff>
--- a/Documentación.docx
+++ b/Documentación.docx
@@ -473,7 +473,7 @@
           <w:r>
             <w:fldChar w:fldCharType="separate"/>
           </w:r>
-          <w:hyperlink w:anchor="_Toc13393680" w:history="1">
+          <w:hyperlink w:anchor="_Toc13395754" w:history="1">
             <w:r>
               <w:rPr>
                 <w:rStyle w:val="Hipervnculo"/>
@@ -514,7 +514,7 @@
                 <w:noProof/>
                 <w:webHidden/>
               </w:rPr>
-              <w:instrText xml:space="preserve"> PAGEREF _Toc13393680 \h </w:instrText>
+              <w:instrText xml:space="preserve"> PAGEREF _Toc13395754 \h </w:instrText>
             </w:r>
             <w:r>
               <w:rPr>
@@ -557,7 +557,7 @@
               <w:noProof/>
             </w:rPr>
           </w:pPr>
-          <w:hyperlink w:anchor="_Toc13393681" w:history="1">
+          <w:hyperlink w:anchor="_Toc13395755" w:history="1">
             <w:r>
               <w:rPr>
                 <w:rStyle w:val="Hipervnculo"/>
@@ -598,7 +598,7 @@
                 <w:noProof/>
                 <w:webHidden/>
               </w:rPr>
-              <w:instrText xml:space="preserve"> PAGEREF _Toc13393681 \h </w:instrText>
+              <w:instrText xml:space="preserve"> PAGEREF _Toc13395755 \h </w:instrText>
             </w:r>
             <w:r>
               <w:rPr>
@@ -641,7 +641,7 @@
               <w:noProof/>
             </w:rPr>
           </w:pPr>
-          <w:hyperlink w:anchor="_Toc13393682" w:history="1">
+          <w:hyperlink w:anchor="_Toc13395756" w:history="1">
             <w:r>
               <w:rPr>
                 <w:rStyle w:val="Hipervnculo"/>
@@ -682,7 +682,7 @@
                 <w:noProof/>
                 <w:webHidden/>
               </w:rPr>
-              <w:instrText xml:space="preserve"> PAGEREF _Toc13393682 \h </w:instrText>
+              <w:instrText xml:space="preserve"> PAGEREF _Toc13395756 \h </w:instrText>
             </w:r>
             <w:r>
               <w:rPr>
@@ -725,7 +725,7 @@
               <w:noProof/>
             </w:rPr>
           </w:pPr>
-          <w:hyperlink w:anchor="_Toc13393683" w:history="1">
+          <w:hyperlink w:anchor="_Toc13395757" w:history="1">
             <w:r>
               <w:rPr>
                 <w:rStyle w:val="Hipervnculo"/>
@@ -766,7 +766,7 @@
                 <w:noProof/>
                 <w:webHidden/>
               </w:rPr>
-              <w:instrText xml:space="preserve"> PAGEREF _Toc13393683 \h </w:instrText>
+              <w:instrText xml:space="preserve"> PAGEREF _Toc13395757 \h </w:instrText>
             </w:r>
             <w:r>
               <w:rPr>
@@ -809,7 +809,7 @@
               <w:noProof/>
             </w:rPr>
           </w:pPr>
-          <w:hyperlink w:anchor="_Toc13393684" w:history="1">
+          <w:hyperlink w:anchor="_Toc13395758" w:history="1">
             <w:r>
               <w:rPr>
                 <w:rStyle w:val="Hipervnculo"/>
@@ -850,7 +850,7 @@
                 <w:noProof/>
                 <w:webHidden/>
               </w:rPr>
-              <w:instrText xml:space="preserve"> PAGEREF _Toc13393684 \h </w:instrText>
+              <w:instrText xml:space="preserve"> PAGEREF _Toc13395758 \h </w:instrText>
             </w:r>
             <w:r>
               <w:rPr>
@@ -893,7 +893,7 @@
               <w:noProof/>
             </w:rPr>
           </w:pPr>
-          <w:hyperlink w:anchor="_Toc13393685" w:history="1">
+          <w:hyperlink w:anchor="_Toc13395759" w:history="1">
             <w:r>
               <w:rPr>
                 <w:rStyle w:val="Hipervnculo"/>
@@ -934,7 +934,7 @@
                 <w:noProof/>
                 <w:webHidden/>
               </w:rPr>
-              <w:instrText xml:space="preserve"> PAGEREF _Toc13393685 \h </w:instrText>
+              <w:instrText xml:space="preserve"> PAGEREF _Toc13395759 \h </w:instrText>
             </w:r>
             <w:r>
               <w:rPr>
@@ -977,7 +977,7 @@
               <w:noProof/>
             </w:rPr>
           </w:pPr>
-          <w:hyperlink w:anchor="_Toc13393686" w:history="1">
+          <w:hyperlink w:anchor="_Toc13395760" w:history="1">
             <w:r>
               <w:rPr>
                 <w:rStyle w:val="Hipervnculo"/>
@@ -1018,7 +1018,7 @@
                 <w:noProof/>
                 <w:webHidden/>
               </w:rPr>
-              <w:instrText xml:space="preserve"> PAGEREF _Toc13393686 \h </w:instrText>
+              <w:instrText xml:space="preserve"> PAGEREF _Toc13395760 \h </w:instrText>
             </w:r>
             <w:r>
               <w:rPr>
@@ -1061,7 +1061,7 @@
               <w:noProof/>
             </w:rPr>
           </w:pPr>
-          <w:hyperlink w:anchor="_Toc13393687" w:history="1">
+          <w:hyperlink w:anchor="_Toc13395761" w:history="1">
             <w:r>
               <w:rPr>
                 <w:rStyle w:val="Hipervnculo"/>
@@ -1102,7 +1102,7 @@
                 <w:noProof/>
                 <w:webHidden/>
               </w:rPr>
-              <w:instrText xml:space="preserve"> PAGEREF _Toc13393687 \h </w:instrText>
+              <w:instrText xml:space="preserve"> PAGEREF _Toc13395761 \h </w:instrText>
             </w:r>
             <w:r>
               <w:rPr>
@@ -1145,7 +1145,7 @@
               <w:noProof/>
             </w:rPr>
           </w:pPr>
-          <w:hyperlink w:anchor="_Toc13393688" w:history="1">
+          <w:hyperlink w:anchor="_Toc13395762" w:history="1">
             <w:r>
               <w:rPr>
                 <w:rStyle w:val="Hipervnculo"/>
@@ -1186,7 +1186,7 @@
                 <w:noProof/>
                 <w:webHidden/>
               </w:rPr>
-              <w:instrText xml:space="preserve"> PAGEREF _Toc13393688 \h </w:instrText>
+              <w:instrText xml:space="preserve"> PAGEREF _Toc13395762 \h </w:instrText>
             </w:r>
             <w:r>
               <w:rPr>
@@ -1229,7 +1229,7 @@
               <w:noProof/>
             </w:rPr>
           </w:pPr>
-          <w:hyperlink w:anchor="_Toc13393689" w:history="1">
+          <w:hyperlink w:anchor="_Toc13395763" w:history="1">
             <w:r>
               <w:rPr>
                 <w:rStyle w:val="Hipervnculo"/>
@@ -1270,7 +1270,7 @@
                 <w:noProof/>
                 <w:webHidden/>
               </w:rPr>
-              <w:instrText xml:space="preserve"> PAGEREF _Toc13393689 \h </w:instrText>
+              <w:instrText xml:space="preserve"> PAGEREF _Toc13395763 \h </w:instrText>
             </w:r>
             <w:r>
               <w:rPr>
@@ -1313,7 +1313,7 @@
               <w:noProof/>
             </w:rPr>
           </w:pPr>
-          <w:hyperlink w:anchor="_Toc13393690" w:history="1">
+          <w:hyperlink w:anchor="_Toc13395764" w:history="1">
             <w:r>
               <w:rPr>
                 <w:rStyle w:val="Hipervnculo"/>
@@ -1354,7 +1354,7 @@
                 <w:noProof/>
                 <w:webHidden/>
               </w:rPr>
-              <w:instrText xml:space="preserve"> PAGEREF _Toc13393690 \h </w:instrText>
+              <w:instrText xml:space="preserve"> PAGEREF _Toc13395764 \h </w:instrText>
             </w:r>
             <w:r>
               <w:rPr>
@@ -1397,7 +1397,7 @@
               <w:noProof/>
             </w:rPr>
           </w:pPr>
-          <w:hyperlink w:anchor="_Toc13393691" w:history="1">
+          <w:hyperlink w:anchor="_Toc13395765" w:history="1">
             <w:r>
               <w:rPr>
                 <w:rStyle w:val="Hipervnculo"/>
@@ -1438,7 +1438,7 @@
                 <w:noProof/>
                 <w:webHidden/>
               </w:rPr>
-              <w:instrText xml:space="preserve"> PAGEREF _Toc13393691 \h </w:instrText>
+              <w:instrText xml:space="preserve"> PAGEREF _Toc13395765 \h </w:instrText>
             </w:r>
             <w:r>
               <w:rPr>
@@ -1481,7 +1481,7 @@
               <w:noProof/>
             </w:rPr>
           </w:pPr>
-          <w:hyperlink w:anchor="_Toc13393692" w:history="1">
+          <w:hyperlink w:anchor="_Toc13395766" w:history="1">
             <w:r>
               <w:rPr>
                 <w:rStyle w:val="Hipervnculo"/>
@@ -1522,7 +1522,7 @@
                 <w:noProof/>
                 <w:webHidden/>
               </w:rPr>
-              <w:instrText xml:space="preserve"> PAGEREF _Toc13393692 \h </w:instrText>
+              <w:instrText xml:space="preserve"> PAGEREF _Toc13395766 \h </w:instrText>
             </w:r>
             <w:r>
               <w:rPr>
@@ -1565,7 +1565,7 @@
               <w:noProof/>
             </w:rPr>
           </w:pPr>
-          <w:hyperlink w:anchor="_Toc13393693" w:history="1">
+          <w:hyperlink w:anchor="_Toc13395767" w:history="1">
             <w:r>
               <w:rPr>
                 <w:rStyle w:val="Hipervnculo"/>
@@ -1606,7 +1606,7 @@
                 <w:noProof/>
                 <w:webHidden/>
               </w:rPr>
-              <w:instrText xml:space="preserve"> PAGEREF _Toc13393693 \h </w:instrText>
+              <w:instrText xml:space="preserve"> PAGEREF _Toc13395767 \h </w:instrText>
             </w:r>
             <w:r>
               <w:rPr>
@@ -1649,7 +1649,7 @@
               <w:noProof/>
             </w:rPr>
           </w:pPr>
-          <w:hyperlink w:anchor="_Toc13393694" w:history="1">
+          <w:hyperlink w:anchor="_Toc13395768" w:history="1">
             <w:r>
               <w:rPr>
                 <w:rStyle w:val="Hipervnculo"/>
@@ -1690,7 +1690,7 @@
                 <w:noProof/>
                 <w:webHidden/>
               </w:rPr>
-              <w:instrText xml:space="preserve"> PAGEREF _Toc13393694 \h </w:instrText>
+              <w:instrText xml:space="preserve"> PAGEREF _Toc13395768 \h </w:instrText>
             </w:r>
             <w:r>
               <w:rPr>
@@ -1733,7 +1733,7 @@
               <w:noProof/>
             </w:rPr>
           </w:pPr>
-          <w:hyperlink w:anchor="_Toc13393695" w:history="1">
+          <w:hyperlink w:anchor="_Toc13395769" w:history="1">
             <w:r>
               <w:rPr>
                 <w:rStyle w:val="Hipervnculo"/>
@@ -1774,7 +1774,7 @@
                 <w:noProof/>
                 <w:webHidden/>
               </w:rPr>
-              <w:instrText xml:space="preserve"> PAGEREF _Toc13393695 \h </w:instrText>
+              <w:instrText xml:space="preserve"> PAGEREF _Toc13395769 \h </w:instrText>
             </w:r>
             <w:r>
               <w:rPr>
@@ -1817,7 +1817,7 @@
               <w:noProof/>
             </w:rPr>
           </w:pPr>
-          <w:hyperlink w:anchor="_Toc13393696" w:history="1">
+          <w:hyperlink w:anchor="_Toc13395770" w:history="1">
             <w:r>
               <w:rPr>
                 <w:rStyle w:val="Hipervnculo"/>
@@ -1858,7 +1858,7 @@
                 <w:noProof/>
                 <w:webHidden/>
               </w:rPr>
-              <w:instrText xml:space="preserve"> PAGEREF _Toc13393696 \h </w:instrText>
+              <w:instrText xml:space="preserve"> PAGEREF _Toc13395770 \h </w:instrText>
             </w:r>
             <w:r>
               <w:rPr>
@@ -1901,7 +1901,7 @@
               <w:noProof/>
             </w:rPr>
           </w:pPr>
-          <w:hyperlink w:anchor="_Toc13393697" w:history="1">
+          <w:hyperlink w:anchor="_Toc13395771" w:history="1">
             <w:r>
               <w:rPr>
                 <w:rStyle w:val="Hipervnculo"/>
@@ -1942,7 +1942,7 @@
                 <w:noProof/>
                 <w:webHidden/>
               </w:rPr>
-              <w:instrText xml:space="preserve"> PAGEREF _Toc13393697 \h </w:instrText>
+              <w:instrText xml:space="preserve"> PAGEREF _Toc13395771 \h </w:instrText>
             </w:r>
             <w:r>
               <w:rPr>
@@ -1985,7 +1985,7 @@
               <w:noProof/>
             </w:rPr>
           </w:pPr>
-          <w:hyperlink w:anchor="_Toc13393698" w:history="1">
+          <w:hyperlink w:anchor="_Toc13395772" w:history="1">
             <w:r>
               <w:rPr>
                 <w:rStyle w:val="Hipervnculo"/>
@@ -2026,7 +2026,7 @@
                 <w:noProof/>
                 <w:webHidden/>
               </w:rPr>
-              <w:instrText xml:space="preserve"> PAGEREF _Toc13393698 \h </w:instrText>
+              <w:instrText xml:space="preserve"> PAGEREF _Toc13395772 \h </w:instrText>
             </w:r>
             <w:r>
               <w:rPr>
@@ -2069,7 +2069,7 @@
               <w:noProof/>
             </w:rPr>
           </w:pPr>
-          <w:hyperlink w:anchor="_Toc13393699" w:history="1">
+          <w:hyperlink w:anchor="_Toc13395773" w:history="1">
             <w:r>
               <w:rPr>
                 <w:rStyle w:val="Hipervnculo"/>
@@ -2110,7 +2110,7 @@
                 <w:noProof/>
                 <w:webHidden/>
               </w:rPr>
-              <w:instrText xml:space="preserve"> PAGEREF _Toc13393699 \h </w:instrText>
+              <w:instrText xml:space="preserve"> PAGEREF _Toc13395773 \h </w:instrText>
             </w:r>
             <w:r>
               <w:rPr>
@@ -2153,7 +2153,7 @@
               <w:noProof/>
             </w:rPr>
           </w:pPr>
-          <w:hyperlink w:anchor="_Toc13393700" w:history="1">
+          <w:hyperlink w:anchor="_Toc13395774" w:history="1">
             <w:r>
               <w:rPr>
                 <w:rStyle w:val="Hipervnculo"/>
@@ -2194,7 +2194,7 @@
                 <w:noProof/>
                 <w:webHidden/>
               </w:rPr>
-              <w:instrText xml:space="preserve"> PAGEREF _Toc13393700 \h </w:instrText>
+              <w:instrText xml:space="preserve"> PAGEREF _Toc13395774 \h </w:instrText>
             </w:r>
             <w:r>
               <w:rPr>
@@ -2237,7 +2237,7 @@
               <w:noProof/>
             </w:rPr>
           </w:pPr>
-          <w:hyperlink w:anchor="_Toc13393701" w:history="1">
+          <w:hyperlink w:anchor="_Toc13395775" w:history="1">
             <w:r>
               <w:rPr>
                 <w:rStyle w:val="Hipervnculo"/>
@@ -2278,7 +2278,7 @@
                 <w:noProof/>
                 <w:webHidden/>
               </w:rPr>
-              <w:instrText xml:space="preserve"> PAGEREF _Toc13393701 \h </w:instrText>
+              <w:instrText xml:space="preserve"> PAGEREF _Toc13395775 \h </w:instrText>
             </w:r>
             <w:r>
               <w:rPr>
@@ -2321,7 +2321,7 @@
               <w:noProof/>
             </w:rPr>
           </w:pPr>
-          <w:hyperlink w:anchor="_Toc13393702" w:history="1">
+          <w:hyperlink w:anchor="_Toc13395776" w:history="1">
             <w:r>
               <w:rPr>
                 <w:rStyle w:val="Hipervnculo"/>
@@ -2362,7 +2362,7 @@
                 <w:noProof/>
                 <w:webHidden/>
               </w:rPr>
-              <w:instrText xml:space="preserve"> PAGEREF _Toc13393702 \h </w:instrText>
+              <w:instrText xml:space="preserve"> PAGEREF _Toc13395776 \h </w:instrText>
             </w:r>
             <w:r>
               <w:rPr>
@@ -2405,7 +2405,7 @@
               <w:noProof/>
             </w:rPr>
           </w:pPr>
-          <w:hyperlink w:anchor="_Toc13393703" w:history="1">
+          <w:hyperlink w:anchor="_Toc13395777" w:history="1">
             <w:r>
               <w:rPr>
                 <w:rStyle w:val="Hipervnculo"/>
@@ -2446,7 +2446,7 @@
                 <w:noProof/>
                 <w:webHidden/>
               </w:rPr>
-              <w:instrText xml:space="preserve"> PAGEREF _Toc13393703 \h </w:instrText>
+              <w:instrText xml:space="preserve"> PAGEREF _Toc13395777 \h </w:instrText>
             </w:r>
             <w:r>
               <w:rPr>
@@ -2489,7 +2489,7 @@
               <w:noProof/>
             </w:rPr>
           </w:pPr>
-          <w:hyperlink w:anchor="_Toc13393704" w:history="1">
+          <w:hyperlink w:anchor="_Toc13395778" w:history="1">
             <w:r>
               <w:rPr>
                 <w:rStyle w:val="Hipervnculo"/>
@@ -2530,7 +2530,7 @@
                 <w:noProof/>
                 <w:webHidden/>
               </w:rPr>
-              <w:instrText xml:space="preserve"> PAGEREF _Toc13393704 \h </w:instrText>
+              <w:instrText xml:space="preserve"> PAGEREF _Toc13395778 \h </w:instrText>
             </w:r>
             <w:r>
               <w:rPr>
@@ -2573,7 +2573,7 @@
               <w:noProof/>
             </w:rPr>
           </w:pPr>
-          <w:hyperlink w:anchor="_Toc13393705" w:history="1">
+          <w:hyperlink w:anchor="_Toc13395779" w:history="1">
             <w:r>
               <w:rPr>
                 <w:rStyle w:val="Hipervnculo"/>
@@ -2614,7 +2614,7 @@
                 <w:noProof/>
                 <w:webHidden/>
               </w:rPr>
-              <w:instrText xml:space="preserve"> PAGEREF _Toc13393705 \h </w:instrText>
+              <w:instrText xml:space="preserve"> PAGEREF _Toc13395779 \h </w:instrText>
             </w:r>
             <w:r>
               <w:rPr>
@@ -2657,7 +2657,7 @@
               <w:noProof/>
             </w:rPr>
           </w:pPr>
-          <w:hyperlink w:anchor="_Toc13393706" w:history="1">
+          <w:hyperlink w:anchor="_Toc13395780" w:history="1">
             <w:r>
               <w:rPr>
                 <w:rStyle w:val="Hipervnculo"/>
@@ -2700,7 +2700,7 @@
                 <w:noProof/>
                 <w:webHidden/>
               </w:rPr>
-              <w:instrText xml:space="preserve"> PAGEREF _Toc13393706 \h </w:instrText>
+              <w:instrText xml:space="preserve"> PAGEREF _Toc13395780 \h </w:instrText>
             </w:r>
             <w:r>
               <w:rPr>
@@ -2743,7 +2743,7 @@
               <w:noProof/>
             </w:rPr>
           </w:pPr>
-          <w:hyperlink w:anchor="_Toc13393707" w:history="1">
+          <w:hyperlink w:anchor="_Toc13395781" w:history="1">
             <w:r>
               <w:rPr>
                 <w:rStyle w:val="Hipervnculo"/>
@@ -2763,7 +2763,21 @@
                 <w:rStyle w:val="Hipervnculo"/>
                 <w:noProof/>
               </w:rPr>
-              <w:t>Casos de Uso de la Aplicación</w:t>
+              <w:t>Estructura Backend</w:t>
+            </w:r>
+            <w:r>
+              <w:rPr>
+                <w:rStyle w:val="Hipervnculo"/>
+                <w:noProof/>
+              </w:rPr>
+              <w:t xml:space="preserve"> </w:t>
+            </w:r>
+            <w:r>
+              <w:rPr>
+                <w:rStyle w:val="Hipervnculo"/>
+                <w:noProof/>
+              </w:rPr>
+              <w:t>y Frontend</w:t>
             </w:r>
             <w:r>
               <w:rPr>
@@ -2784,7 +2798,7 @@
                 <w:noProof/>
                 <w:webHidden/>
               </w:rPr>
-              <w:instrText xml:space="preserve"> PAGEREF _Toc13393707 \h </w:instrText>
+              <w:instrText xml:space="preserve"> PAGEREF _Toc13395781 \h </w:instrText>
             </w:r>
             <w:r>
               <w:rPr>
@@ -2804,7 +2818,69 @@
                 <w:noProof/>
                 <w:webHidden/>
               </w:rPr>
-              <w:t>22</w:t>
+              <w:t>23</w:t>
+            </w:r>
+            <w:r>
+              <w:rPr>
+                <w:noProof/>
+                <w:webHidden/>
+              </w:rPr>
+              <w:fldChar w:fldCharType="end"/>
+            </w:r>
+          </w:hyperlink>
+        </w:p>
+        <w:p>
+          <w:pPr>
+            <w:pStyle w:val="TDC1"/>
+            <w:tabs>
+              <w:tab w:val="right" w:leader="dot" w:pos="9019"/>
+            </w:tabs>
+            <w:rPr>
+              <w:rFonts w:cstheme="minorBidi"/>
+              <w:noProof/>
+            </w:rPr>
+          </w:pPr>
+          <w:hyperlink w:anchor="_Toc13395782" w:history="1">
+            <w:r>
+              <w:rPr>
+                <w:noProof/>
+                <w:webHidden/>
+              </w:rPr>
+              <w:tab/>
+            </w:r>
+            <w:r>
+              <w:rPr>
+                <w:noProof/>
+                <w:webHidden/>
+              </w:rPr>
+              <w:fldChar w:fldCharType="begin"/>
+            </w:r>
+            <w:r>
+              <w:rPr>
+                <w:noProof/>
+                <w:webHidden/>
+              </w:rPr>
+              <w:instrText xml:space="preserve"> PAGEREF _Toc13395782 \h </w:instrText>
+            </w:r>
+            <w:r>
+              <w:rPr>
+                <w:noProof/>
+                <w:webHidden/>
+              </w:rPr>
+            </w:r>
+            <w:r>
+              <w:rPr>
+                <w:noProof/>
+                <w:webHidden/>
+              </w:rPr>
+              <w:fldChar w:fldCharType="separate"/>
+            </w:r>
+            <w:r>
+              <w:rPr>
+                <w:noProof/>
+                <w:webHidden/>
+              </w:rPr>
+              <w:t>23</w:t>
             </w:r>
             <w:r>
               <w:rPr>
@@ -2827,7 +2903,7 @@
               <w:noProof/>
             </w:rPr>
           </w:pPr>
-          <w:hyperlink w:anchor="_Toc13393708" w:history="1">
+          <w:hyperlink w:anchor="_Toc13395783" w:history="1">
             <w:r>
               <w:rPr>
                 <w:rStyle w:val="Hipervnculo"/>
@@ -2868,7 +2944,7 @@
                 <w:noProof/>
                 <w:webHidden/>
               </w:rPr>
-              <w:instrText xml:space="preserve"> PAGEREF _Toc13393708 \h </w:instrText>
+              <w:instrText xml:space="preserve"> PAGEREF _Toc13395783 \h </w:instrText>
             </w:r>
             <w:r>
               <w:rPr>
@@ -2888,7 +2964,7 @@
                 <w:noProof/>
                 <w:webHidden/>
               </w:rPr>
-              <w:t>22</w:t>
+              <w:t>24</w:t>
             </w:r>
             <w:r>
               <w:rPr>
@@ -2911,7 +2987,7 @@
               <w:noProof/>
             </w:rPr>
           </w:pPr>
-          <w:hyperlink w:anchor="_Toc13393709" w:history="1">
+          <w:hyperlink w:anchor="_Toc13395784" w:history="1">
             <w:r>
               <w:rPr>
                 <w:rStyle w:val="Hipervnculo"/>
@@ -2952,7 +3028,7 @@
                 <w:noProof/>
                 <w:webHidden/>
               </w:rPr>
-              <w:instrText xml:space="preserve"> PAGEREF _Toc13393709 \h </w:instrText>
+              <w:instrText xml:space="preserve"> PAGEREF _Toc13395784 \h </w:instrText>
             </w:r>
             <w:r>
               <w:rPr>
@@ -2972,7 +3048,7 @@
                 <w:noProof/>
                 <w:webHidden/>
               </w:rPr>
-              <w:t>24</w:t>
+              <w:t>25</w:t>
             </w:r>
             <w:r>
               <w:rPr>
@@ -2995,7 +3071,7 @@
               <w:noProof/>
             </w:rPr>
           </w:pPr>
-          <w:hyperlink w:anchor="_Toc13393710" w:history="1">
+          <w:hyperlink w:anchor="_Toc13395785" w:history="1">
             <w:r>
               <w:rPr>
                 <w:rStyle w:val="Hipervnculo"/>
@@ -3036,7 +3112,7 @@
                 <w:noProof/>
                 <w:webHidden/>
               </w:rPr>
-              <w:instrText xml:space="preserve"> PAGEREF _Toc13393710 \h </w:instrText>
+              <w:instrText xml:space="preserve"> PAGEREF _Toc13395785 \h </w:instrText>
             </w:r>
             <w:r>
               <w:rPr>
@@ -3056,7 +3132,7 @@
                 <w:noProof/>
                 <w:webHidden/>
               </w:rPr>
-              <w:t>24</w:t>
+              <w:t>25</w:t>
             </w:r>
             <w:r>
               <w:rPr>
@@ -3079,7 +3155,7 @@
               <w:noProof/>
             </w:rPr>
           </w:pPr>
-          <w:hyperlink w:anchor="_Toc13393711" w:history="1">
+          <w:hyperlink w:anchor="_Toc13395786" w:history="1">
             <w:r>
               <w:rPr>
                 <w:rStyle w:val="Hipervnculo"/>
@@ -3120,7 +3196,7 @@
                 <w:noProof/>
                 <w:webHidden/>
               </w:rPr>
-              <w:instrText xml:space="preserve"> PAGEREF _Toc13393711 \h </w:instrText>
+              <w:instrText xml:space="preserve"> PAGEREF _Toc13395786 \h </w:instrText>
             </w:r>
             <w:r>
               <w:rPr>
@@ -3140,7 +3216,7 @@
                 <w:noProof/>
                 <w:webHidden/>
               </w:rPr>
-              <w:t>24</w:t>
+              <w:t>25</w:t>
             </w:r>
             <w:r>
               <w:rPr>
@@ -3171,7 +3247,7 @@
           <w:szCs w:val="24"/>
         </w:rPr>
       </w:pPr>
-      <w:bookmarkStart w:id="0" w:name="_Toc13393680"/>
+      <w:bookmarkStart w:id="0" w:name="_Toc13395754"/>
       <w:r>
         <w:rPr>
           <w:rFonts w:cs="Times New Roman"/>
@@ -3186,7 +3262,7 @@
       <w:pPr>
         <w:pStyle w:val="Titulo2"/>
       </w:pPr>
-      <w:bookmarkStart w:id="1" w:name="_Toc13393681"/>
+      <w:bookmarkStart w:id="1" w:name="_Toc13395755"/>
       <w:r>
         <w:t>Introducción:</w:t>
       </w:r>
@@ -3305,7 +3381,7 @@
           <w:szCs w:val="24"/>
         </w:rPr>
       </w:pPr>
-      <w:bookmarkStart w:id="2" w:name="_Toc13393682"/>
+      <w:bookmarkStart w:id="2" w:name="_Toc13395756"/>
       <w:r>
         <w:rPr>
           <w:rFonts w:cs="Times New Roman"/>
@@ -3947,7 +4023,7 @@
           <w:szCs w:val="24"/>
         </w:rPr>
       </w:pPr>
-      <w:bookmarkStart w:id="3" w:name="_Toc13393683"/>
+      <w:bookmarkStart w:id="3" w:name="_Toc13395757"/>
       <w:r>
         <w:rPr>
           <w:rFonts w:cs="Times New Roman"/>
@@ -3968,7 +4044,7 @@
       <w:pPr>
         <w:pStyle w:val="Titulo2"/>
       </w:pPr>
-      <w:bookmarkStart w:id="4" w:name="_Toc13393684"/>
+      <w:bookmarkStart w:id="4" w:name="_Toc13395758"/>
       <w:r>
         <w:t>Descripción de la empresa</w:t>
       </w:r>
@@ -3978,7 +4054,7 @@
       <w:pPr>
         <w:pStyle w:val="Titulo3"/>
       </w:pPr>
-      <w:bookmarkStart w:id="5" w:name="_Toc13393685"/>
+      <w:bookmarkStart w:id="5" w:name="_Toc13395759"/>
       <w:r>
         <w:t>Razón Social</w:t>
       </w:r>
@@ -4009,7 +4085,7 @@
           <w:u w:val="none"/>
         </w:rPr>
       </w:pPr>
-      <w:bookmarkStart w:id="6" w:name="_Toc13393686"/>
+      <w:bookmarkStart w:id="6" w:name="_Toc13395760"/>
       <w:r>
         <w:t>La Organización</w:t>
       </w:r>
@@ -4051,7 +4127,7 @@
           <w:u w:val="none"/>
         </w:rPr>
       </w:pPr>
-      <w:bookmarkStart w:id="7" w:name="_Toc13393687"/>
+      <w:bookmarkStart w:id="7" w:name="_Toc13395761"/>
       <w:r>
         <w:t>Misión</w:t>
       </w:r>
@@ -4092,7 +4168,7 @@
           <w:u w:val="none"/>
         </w:rPr>
       </w:pPr>
-      <w:bookmarkStart w:id="8" w:name="_Toc13393688"/>
+      <w:bookmarkStart w:id="8" w:name="_Toc13395762"/>
       <w:r>
         <w:t>Visión</w:t>
       </w:r>
@@ -4130,7 +4206,7 @@
       <w:pPr>
         <w:pStyle w:val="Titulo2"/>
       </w:pPr>
-      <w:bookmarkStart w:id="9" w:name="_Toc13393689"/>
+      <w:bookmarkStart w:id="9" w:name="_Toc13395763"/>
       <w:r>
         <w:t>Descripción de la aplicación</w:t>
       </w:r>
@@ -4140,7 +4216,7 @@
       <w:pPr>
         <w:pStyle w:val="Titulo3"/>
       </w:pPr>
-      <w:bookmarkStart w:id="10" w:name="_Toc13393690"/>
+      <w:bookmarkStart w:id="10" w:name="_Toc13395764"/>
       <w:r>
         <w:t>Nombre de la aplicación</w:t>
       </w:r>
@@ -4168,7 +4244,7 @@
       <w:pPr>
         <w:pStyle w:val="Titulo3"/>
       </w:pPr>
-      <w:bookmarkStart w:id="11" w:name="_Toc13393691"/>
+      <w:bookmarkStart w:id="11" w:name="_Toc13395765"/>
       <w:r>
         <w:t>Problema:</w:t>
       </w:r>
@@ -4228,7 +4304,7 @@
       <w:pPr>
         <w:pStyle w:val="Titulo3"/>
       </w:pPr>
-      <w:bookmarkStart w:id="12" w:name="_Toc13393692"/>
+      <w:bookmarkStart w:id="12" w:name="_Toc13395766"/>
       <w:r>
         <w:t>La Aplicación</w:t>
       </w:r>
@@ -4256,7 +4332,7 @@
       <w:pPr>
         <w:pStyle w:val="Titulo3"/>
       </w:pPr>
-      <w:bookmarkStart w:id="13" w:name="_Toc13393693"/>
+      <w:bookmarkStart w:id="13" w:name="_Toc13395767"/>
       <w:r>
         <w:t>Motivación:</w:t>
       </w:r>
@@ -4316,7 +4392,7 @@
       <w:pPr>
         <w:pStyle w:val="Titulo3"/>
       </w:pPr>
-      <w:bookmarkStart w:id="14" w:name="_Toc13393694"/>
+      <w:bookmarkStart w:id="14" w:name="_Toc13395768"/>
       <w:proofErr w:type="spellStart"/>
       <w:r>
         <w:t>Challenge</w:t>
@@ -4350,7 +4426,7 @@
           <w:szCs w:val="24"/>
         </w:rPr>
       </w:pPr>
-      <w:bookmarkStart w:id="15" w:name="_Toc13393695"/>
+      <w:bookmarkStart w:id="15" w:name="_Toc13395769"/>
       <w:r>
         <w:rPr>
           <w:rFonts w:cs="Times New Roman"/>
@@ -4365,7 +4441,7 @@
       <w:pPr>
         <w:pStyle w:val="Titulo2"/>
       </w:pPr>
-      <w:bookmarkStart w:id="16" w:name="_Toc13393696"/>
+      <w:bookmarkStart w:id="16" w:name="_Toc13395770"/>
       <w:r>
         <w:t>Proceso de Reserva de cancha:</w:t>
       </w:r>
@@ -4477,7 +4553,7 @@
       <w:pPr>
         <w:pStyle w:val="Titulo2"/>
       </w:pPr>
-      <w:bookmarkStart w:id="17" w:name="_Toc13393697"/>
+      <w:bookmarkStart w:id="17" w:name="_Toc13395771"/>
       <w:r>
         <w:t>Proceso de Facturación:</w:t>
       </w:r>
@@ -4571,7 +4647,7 @@
           <w:szCs w:val="24"/>
         </w:rPr>
       </w:pPr>
-      <w:bookmarkStart w:id="18" w:name="_Toc13393698"/>
+      <w:bookmarkStart w:id="18" w:name="_Toc13395772"/>
       <w:r>
         <w:rPr>
           <w:rFonts w:cs="Times New Roman"/>
@@ -4592,7 +4668,7 @@
       <w:pPr>
         <w:pStyle w:val="Titulo2"/>
       </w:pPr>
-      <w:bookmarkStart w:id="19" w:name="_Toc13393699"/>
+      <w:bookmarkStart w:id="19" w:name="_Toc13395773"/>
       <w:r>
         <w:t>Requisitos</w:t>
       </w:r>
@@ -5606,7 +5682,7 @@
       <w:pPr>
         <w:pStyle w:val="Titulo2"/>
       </w:pPr>
-      <w:bookmarkStart w:id="20" w:name="_Toc13393700"/>
+      <w:bookmarkStart w:id="20" w:name="_Toc13395774"/>
       <w:r>
         <w:t>Artefactos de Marco Ágil:</w:t>
       </w:r>
@@ -5616,7 +5692,7 @@
       <w:pPr>
         <w:pStyle w:val="Titulo3"/>
       </w:pPr>
-      <w:bookmarkStart w:id="21" w:name="_Toc13393701"/>
+      <w:bookmarkStart w:id="21" w:name="_Toc13395775"/>
       <w:proofErr w:type="spellStart"/>
       <w:r>
         <w:t>Product</w:t>
@@ -12788,7 +12864,7 @@
       <w:pPr>
         <w:pStyle w:val="Titulo3"/>
       </w:pPr>
-      <w:bookmarkStart w:id="22" w:name="_Toc13393702"/>
+      <w:bookmarkStart w:id="22" w:name="_Toc13395776"/>
       <w:r>
         <w:t>Sprint 1:</w:t>
       </w:r>
@@ -13322,7 +13398,7 @@
       <w:pPr>
         <w:pStyle w:val="Titulo3"/>
       </w:pPr>
-      <w:bookmarkStart w:id="23" w:name="_Toc13393703"/>
+      <w:bookmarkStart w:id="23" w:name="_Toc13395777"/>
       <w:r>
         <w:t>Sprint 2:</w:t>
       </w:r>
@@ -13887,7 +13963,7 @@
       <w:pPr>
         <w:pStyle w:val="Titulo3"/>
       </w:pPr>
-      <w:bookmarkStart w:id="24" w:name="_Toc13393704"/>
+      <w:bookmarkStart w:id="24" w:name="_Toc13395778"/>
       <w:r>
         <w:t>Sprint 3:</w:t>
       </w:r>
@@ -14460,7 +14536,7 @@
       <w:pPr>
         <w:pStyle w:val="Titulo2"/>
       </w:pPr>
-      <w:bookmarkStart w:id="25" w:name="_Toc13393705"/>
+      <w:bookmarkStart w:id="25" w:name="_Toc13395779"/>
       <w:r>
         <w:t>Historias de Usuario Detallada</w:t>
       </w:r>
@@ -27485,7 +27561,7 @@
           <w:szCs w:val="24"/>
         </w:rPr>
       </w:pPr>
-      <w:bookmarkStart w:id="26" w:name="_Toc13393706"/>
+      <w:bookmarkStart w:id="26" w:name="_Toc13395780"/>
       <w:r>
         <w:rPr>
           <w:rFonts w:eastAsia="Calibri" w:cs="Times New Roman"/>
@@ -28178,7 +28254,9 @@
           <w:szCs w:val="24"/>
         </w:rPr>
       </w:pPr>
-      <w:bookmarkStart w:id="27" w:name="_Toc13393708"/>
+      <w:bookmarkStart w:id="27" w:name="_Toc13395781"/>
+      <w:bookmarkStart w:id="28" w:name="_GoBack"/>
+      <w:bookmarkEnd w:id="28"/>
       <w:r>
         <w:rPr>
           <w:rFonts w:cs="Times New Roman"/>
@@ -28211,6 +28289,7 @@
         </w:rPr>
         <w:t>Frontend</w:t>
       </w:r>
+      <w:bookmarkEnd w:id="27"/>
       <w:proofErr w:type="spellEnd"/>
     </w:p>
     <w:p>
@@ -28226,6 +28305,7 @@
           <w:szCs w:val="24"/>
         </w:rPr>
       </w:pPr>
+      <w:bookmarkStart w:id="29" w:name="_Toc13395782"/>
       <w:r>
         <w:rPr>
           <w:rFonts w:cs="Times New Roman"/>
@@ -28233,55 +28313,365 @@
           <w:szCs w:val="24"/>
         </w:rPr>
         <mc:AlternateContent>
-          <mc:Choice Requires="wps">
+          <mc:Choice Requires="wpg">
             <w:drawing>
-              <wp:anchor distT="0" distB="0" distL="114300" distR="114300" simplePos="0" relativeHeight="251665408" behindDoc="0" locked="0" layoutInCell="1" allowOverlap="1" wp14:anchorId="5DE3F3D7" wp14:editId="2192AF54">
+              <wp:anchor distT="0" distB="0" distL="114300" distR="114300" simplePos="0" relativeHeight="251671552" behindDoc="0" locked="0" layoutInCell="1" allowOverlap="1" wp14:anchorId="4547B789" wp14:editId="54EAC694">
                 <wp:simplePos x="0" y="0"/>
                 <wp:positionH relativeFrom="column">
-                  <wp:posOffset>1714500</wp:posOffset>
+                  <wp:posOffset>647700</wp:posOffset>
                 </wp:positionH>
                 <wp:positionV relativeFrom="paragraph">
-                  <wp:posOffset>1444626</wp:posOffset>
+                  <wp:posOffset>362585</wp:posOffset>
                 </wp:positionV>
-                <wp:extent cx="312420" cy="449580"/>
-                <wp:effectExtent l="57150" t="19050" r="68580" b="102870"/>
+                <wp:extent cx="4545330" cy="3314700"/>
+                <wp:effectExtent l="0" t="0" r="83820" b="95250"/>
                 <wp:wrapNone/>
-                <wp:docPr id="28" name="Flecha: hacia abajo 28"/>
+                <wp:docPr id="34" name="Grupo 34"/>
                 <wp:cNvGraphicFramePr/>
                 <a:graphic xmlns:a="http://schemas.openxmlformats.org/drawingml/2006/main">
-                  <a:graphicData uri="http://schemas.microsoft.com/office/word/2010/wordprocessingShape">
-                    <wps:wsp>
-                      <wps:cNvSpPr/>
-                      <wps:spPr>
+                  <a:graphicData uri="http://schemas.microsoft.com/office/word/2010/wordprocessingGroup">
+                    <wpg:wgp>
+                      <wpg:cNvGrpSpPr/>
+                      <wpg:grpSpPr>
                         <a:xfrm>
                           <a:off x="0" y="0"/>
-                          <a:ext cx="312420" cy="449580"/>
+                          <a:ext cx="4545330" cy="3314700"/>
+                          <a:chOff x="0" y="0"/>
+                          <a:chExt cx="4545330" cy="3314700"/>
                         </a:xfrm>
-                        <a:prstGeom prst="downArrow">
-                          <a:avLst/>
-                        </a:prstGeom>
-                      </wps:spPr>
-                      <wps:style>
-                        <a:lnRef idx="1">
-                          <a:schemeClr val="dk1"/>
-                        </a:lnRef>
-                        <a:fillRef idx="3">
-                          <a:schemeClr val="dk1"/>
-                        </a:fillRef>
-                        <a:effectRef idx="2">
-                          <a:schemeClr val="dk1"/>
-                        </a:effectRef>
-                        <a:fontRef idx="minor">
-                          <a:schemeClr val="lt1"/>
-                        </a:fontRef>
-                      </wps:style>
-                      <wps:bodyPr rot="0" spcFirstLastPara="0" vertOverflow="overflow" horzOverflow="overflow" vert="horz" wrap="square" lIns="91440" tIns="45720" rIns="91440" bIns="45720" numCol="1" spcCol="0" rtlCol="0" fromWordArt="0" anchor="ctr" anchorCtr="0" forceAA="0" compatLnSpc="1">
-                        <a:prstTxWarp prst="textNoShape">
-                          <a:avLst/>
-                        </a:prstTxWarp>
-                        <a:noAutofit/>
-                      </wps:bodyPr>
-                    </wps:wsp>
+                      </wpg:grpSpPr>
+                      <wps:wsp>
+                        <wps:cNvPr id="12" name="Rectángulo: esquinas redondeadas 12"/>
+                        <wps:cNvSpPr/>
+                        <wps:spPr>
+                          <a:xfrm>
+                            <a:off x="148590" y="476250"/>
+                            <a:ext cx="4389120" cy="521970"/>
+                          </a:xfrm>
+                          <a:prstGeom prst="roundRect">
+                            <a:avLst/>
+                          </a:prstGeom>
+                        </wps:spPr>
+                        <wps:style>
+                          <a:lnRef idx="1">
+                            <a:schemeClr val="accent6"/>
+                          </a:lnRef>
+                          <a:fillRef idx="3">
+                            <a:schemeClr val="accent6"/>
+                          </a:fillRef>
+                          <a:effectRef idx="2">
+                            <a:schemeClr val="accent6"/>
+                          </a:effectRef>
+                          <a:fontRef idx="minor">
+                            <a:schemeClr val="lt1"/>
+                          </a:fontRef>
+                        </wps:style>
+                        <wps:txbx>
+                          <w:txbxContent>
+                            <w:p>
+                              <w:pPr>
+                                <w:jc w:val="center"/>
+                                <w:rPr>
+                                  <w:lang w:val="es-419"/>
+                                </w:rPr>
+                              </w:pPr>
+                              <w:r>
+                                <w:rPr>
+                                  <w:lang w:val="es-419"/>
+                                </w:rPr>
+                                <w:t>BASE DE DATOS (MSSQL SERVER)</w:t>
+                              </w:r>
+                            </w:p>
+                          </w:txbxContent>
+                        </wps:txbx>
+                        <wps:bodyPr rot="0" spcFirstLastPara="0" vertOverflow="overflow" horzOverflow="overflow" vert="horz" wrap="square" lIns="91440" tIns="45720" rIns="91440" bIns="45720" numCol="1" spcCol="0" rtlCol="0" fromWordArt="0" anchor="ctr" anchorCtr="0" forceAA="0" compatLnSpc="1">
+                          <a:prstTxWarp prst="textNoShape">
+                            <a:avLst/>
+                          </a:prstTxWarp>
+                          <a:noAutofit/>
+                        </wps:bodyPr>
+                      </wps:wsp>
+                      <wps:wsp>
+                        <wps:cNvPr id="15" name="Rectángulo: esquinas redondeadas 15"/>
+                        <wps:cNvSpPr/>
+                        <wps:spPr>
+                          <a:xfrm>
+                            <a:off x="148590" y="1604010"/>
+                            <a:ext cx="4389120" cy="521970"/>
+                          </a:xfrm>
+                          <a:prstGeom prst="roundRect">
+                            <a:avLst/>
+                          </a:prstGeom>
+                        </wps:spPr>
+                        <wps:style>
+                          <a:lnRef idx="1">
+                            <a:schemeClr val="accent1"/>
+                          </a:lnRef>
+                          <a:fillRef idx="3">
+                            <a:schemeClr val="accent1"/>
+                          </a:fillRef>
+                          <a:effectRef idx="2">
+                            <a:schemeClr val="accent1"/>
+                          </a:effectRef>
+                          <a:fontRef idx="minor">
+                            <a:schemeClr val="lt1"/>
+                          </a:fontRef>
+                        </wps:style>
+                        <wps:txbx>
+                          <w:txbxContent>
+                            <w:p>
+                              <w:pPr>
+                                <w:jc w:val="center"/>
+                                <w:rPr>
+                                  <w:lang w:val="es-419"/>
+                                </w:rPr>
+                              </w:pPr>
+                              <w:r>
+                                <w:rPr>
+                                  <w:lang w:val="es-419"/>
+                                </w:rPr>
+                                <w:t>BACKEND (.NET CORE)</w:t>
+                              </w:r>
+                            </w:p>
+                          </w:txbxContent>
+                        </wps:txbx>
+                        <wps:bodyPr rot="0" spcFirstLastPara="0" vertOverflow="overflow" horzOverflow="overflow" vert="horz" wrap="square" lIns="91440" tIns="45720" rIns="91440" bIns="45720" numCol="1" spcCol="0" rtlCol="0" fromWordArt="0" anchor="ctr" anchorCtr="0" forceAA="0" compatLnSpc="1">
+                          <a:prstTxWarp prst="textNoShape">
+                            <a:avLst/>
+                          </a:prstTxWarp>
+                          <a:noAutofit/>
+                        </wps:bodyPr>
+                      </wps:wsp>
+                      <wps:wsp>
+                        <wps:cNvPr id="26" name="Rectángulo: esquinas redondeadas 26"/>
+                        <wps:cNvSpPr/>
+                        <wps:spPr>
+                          <a:xfrm>
+                            <a:off x="156210" y="2792730"/>
+                            <a:ext cx="4389120" cy="521970"/>
+                          </a:xfrm>
+                          <a:prstGeom prst="roundRect">
+                            <a:avLst/>
+                          </a:prstGeom>
+                        </wps:spPr>
+                        <wps:style>
+                          <a:lnRef idx="1">
+                            <a:schemeClr val="accent5"/>
+                          </a:lnRef>
+                          <a:fillRef idx="3">
+                            <a:schemeClr val="accent5"/>
+                          </a:fillRef>
+                          <a:effectRef idx="2">
+                            <a:schemeClr val="accent5"/>
+                          </a:effectRef>
+                          <a:fontRef idx="minor">
+                            <a:schemeClr val="lt1"/>
+                          </a:fontRef>
+                        </wps:style>
+                        <wps:txbx>
+                          <w:txbxContent>
+                            <w:p>
+                              <w:pPr>
+                                <w:jc w:val="center"/>
+                                <w:rPr>
+                                  <w:lang w:val="es-419"/>
+                                </w:rPr>
+                              </w:pPr>
+                              <w:r>
+                                <w:rPr>
+                                  <w:lang w:val="es-419"/>
+                                </w:rPr>
+                                <w:t>FRONTEND (FRAMEWORK VUE CON LIBERÍA VUETIFY)</w:t>
+                              </w:r>
+                            </w:p>
+                          </w:txbxContent>
+                        </wps:txbx>
+                        <wps:bodyPr rot="0" spcFirstLastPara="0" vertOverflow="overflow" horzOverflow="overflow" vert="horz" wrap="square" lIns="91440" tIns="45720" rIns="91440" bIns="45720" numCol="1" spcCol="0" rtlCol="0" fromWordArt="0" anchor="ctr" anchorCtr="0" forceAA="0" compatLnSpc="1">
+                          <a:prstTxWarp prst="textNoShape">
+                            <a:avLst/>
+                          </a:prstTxWarp>
+                          <a:noAutofit/>
+                        </wps:bodyPr>
+                      </wps:wsp>
+                      <wps:wsp>
+                        <wps:cNvPr id="27" name="Cuadro de texto 27"/>
+                        <wps:cNvSpPr txBox="1"/>
+                        <wps:spPr>
+                          <a:xfrm>
+                            <a:off x="0" y="0"/>
+                            <a:ext cx="1744980" cy="289560"/>
+                          </a:xfrm>
+                          <a:prstGeom prst="rect">
+                            <a:avLst/>
+                          </a:prstGeom>
+                          <a:noFill/>
+                          <a:ln w="6350">
+                            <a:noFill/>
+                          </a:ln>
+                        </wps:spPr>
+                        <wps:txbx>
+                          <w:txbxContent>
+                            <w:p>
+                              <w:pPr>
+                                <w:rPr>
+                                  <w:color w:val="FFFFFF" w:themeColor="background1"/>
+                                  <w:sz w:val="32"/>
+                                  <w:szCs w:val="32"/>
+                                  <w:lang w:val="es-419"/>
+                                </w:rPr>
+                              </w:pPr>
+                              <w:r>
+                                <w:rPr>
+                                  <w:color w:val="FFFFFF" w:themeColor="background1"/>
+                                  <w:sz w:val="32"/>
+                                  <w:szCs w:val="32"/>
+                                  <w:lang w:val="es-419"/>
+                                </w:rPr>
+                                <w:t>Servidor</w:t>
+                              </w:r>
+                            </w:p>
+                          </w:txbxContent>
+                        </wps:txbx>
+                        <wps:bodyPr rot="0" spcFirstLastPara="0" vertOverflow="overflow" horzOverflow="overflow" vert="horz" wrap="square" lIns="91440" tIns="45720" rIns="91440" bIns="45720" numCol="1" spcCol="0" rtlCol="0" fromWordArt="0" anchor="t" anchorCtr="0" forceAA="0" compatLnSpc="1">
+                          <a:prstTxWarp prst="textNoShape">
+                            <a:avLst/>
+                          </a:prstTxWarp>
+                          <a:noAutofit/>
+                        </wps:bodyPr>
+                      </wps:wsp>
+                      <wps:wsp>
+                        <wps:cNvPr id="28" name="Flecha: hacia abajo 28"/>
+                        <wps:cNvSpPr/>
+                        <wps:spPr>
+                          <a:xfrm>
+                            <a:off x="1070610" y="1085850"/>
+                            <a:ext cx="312420" cy="449580"/>
+                          </a:xfrm>
+                          <a:prstGeom prst="downArrow">
+                            <a:avLst/>
+                          </a:prstGeom>
+                        </wps:spPr>
+                        <wps:style>
+                          <a:lnRef idx="1">
+                            <a:schemeClr val="dk1"/>
+                          </a:lnRef>
+                          <a:fillRef idx="3">
+                            <a:schemeClr val="dk1"/>
+                          </a:fillRef>
+                          <a:effectRef idx="2">
+                            <a:schemeClr val="dk1"/>
+                          </a:effectRef>
+                          <a:fontRef idx="minor">
+                            <a:schemeClr val="lt1"/>
+                          </a:fontRef>
+                        </wps:style>
+                        <wps:bodyPr rot="0" spcFirstLastPara="0" vertOverflow="overflow" horzOverflow="overflow" vert="horz" wrap="square" lIns="91440" tIns="45720" rIns="91440" bIns="45720" numCol="1" spcCol="0" rtlCol="0" fromWordArt="0" anchor="ctr" anchorCtr="0" forceAA="0" compatLnSpc="1">
+                          <a:prstTxWarp prst="textNoShape">
+                            <a:avLst/>
+                          </a:prstTxWarp>
+                          <a:noAutofit/>
+                        </wps:bodyPr>
+                      </wps:wsp>
+                      <wps:wsp>
+                        <wps:cNvPr id="29" name="Flecha: hacia abajo 29"/>
+                        <wps:cNvSpPr/>
+                        <wps:spPr>
+                          <a:xfrm>
+                            <a:off x="1078230" y="2259330"/>
+                            <a:ext cx="312420" cy="449580"/>
+                          </a:xfrm>
+                          <a:prstGeom prst="downArrow">
+                            <a:avLst/>
+                          </a:prstGeom>
+                        </wps:spPr>
+                        <wps:style>
+                          <a:lnRef idx="1">
+                            <a:schemeClr val="dk1"/>
+                          </a:lnRef>
+                          <a:fillRef idx="3">
+                            <a:schemeClr val="dk1"/>
+                          </a:fillRef>
+                          <a:effectRef idx="2">
+                            <a:schemeClr val="dk1"/>
+                          </a:effectRef>
+                          <a:fontRef idx="minor">
+                            <a:schemeClr val="lt1"/>
+                          </a:fontRef>
+                        </wps:style>
+                        <wps:bodyPr rot="0" spcFirstLastPara="0" vertOverflow="overflow" horzOverflow="overflow" vert="horz" wrap="square" lIns="91440" tIns="45720" rIns="91440" bIns="45720" numCol="1" spcCol="0" rtlCol="0" fromWordArt="0" anchor="ctr" anchorCtr="0" forceAA="0" compatLnSpc="1">
+                          <a:prstTxWarp prst="textNoShape">
+                            <a:avLst/>
+                          </a:prstTxWarp>
+                          <a:noAutofit/>
+                        </wps:bodyPr>
+                      </wps:wsp>
+                      <wps:wsp>
+                        <wps:cNvPr id="30" name="Flecha: hacia abajo 30"/>
+                        <wps:cNvSpPr/>
+                        <wps:spPr>
+                          <a:xfrm rot="10800000">
+                            <a:off x="3143250" y="2240280"/>
+                            <a:ext cx="312420" cy="449580"/>
+                          </a:xfrm>
+                          <a:prstGeom prst="downArrow">
+                            <a:avLst/>
+                          </a:prstGeom>
+                        </wps:spPr>
+                        <wps:style>
+                          <a:lnRef idx="1">
+                            <a:schemeClr val="dk1"/>
+                          </a:lnRef>
+                          <a:fillRef idx="3">
+                            <a:schemeClr val="dk1"/>
+                          </a:fillRef>
+                          <a:effectRef idx="2">
+                            <a:schemeClr val="dk1"/>
+                          </a:effectRef>
+                          <a:fontRef idx="minor">
+                            <a:schemeClr val="lt1"/>
+                          </a:fontRef>
+                        </wps:style>
+                        <wps:bodyPr rot="0" spcFirstLastPara="0" vertOverflow="overflow" horzOverflow="overflow" vert="horz" wrap="square" lIns="91440" tIns="45720" rIns="91440" bIns="45720" numCol="1" spcCol="0" rtlCol="0" fromWordArt="0" anchor="ctr" anchorCtr="0" forceAA="0" compatLnSpc="1">
+                          <a:prstTxWarp prst="textNoShape">
+                            <a:avLst/>
+                          </a:prstTxWarp>
+                          <a:noAutofit/>
+                        </wps:bodyPr>
+                      </wps:wsp>
+                      <wps:wsp>
+                        <wps:cNvPr id="31" name="Flecha: hacia abajo 31"/>
+                        <wps:cNvSpPr/>
+                        <wps:spPr>
+                          <a:xfrm rot="10800000">
+                            <a:off x="3158490" y="1082040"/>
+                            <a:ext cx="312420" cy="449580"/>
+                          </a:xfrm>
+                          <a:prstGeom prst="downArrow">
+                            <a:avLst/>
+                          </a:prstGeom>
+                        </wps:spPr>
+                        <wps:style>
+                          <a:lnRef idx="1">
+                            <a:schemeClr val="dk1"/>
+                          </a:lnRef>
+                          <a:fillRef idx="3">
+                            <a:schemeClr val="dk1"/>
+                          </a:fillRef>
+                          <a:effectRef idx="2">
+                            <a:schemeClr val="dk1"/>
+                          </a:effectRef>
+                          <a:fontRef idx="minor">
+                            <a:schemeClr val="lt1"/>
+                          </a:fontRef>
+                        </wps:style>
+                        <wps:bodyPr rot="0" spcFirstLastPara="0" vertOverflow="overflow" horzOverflow="overflow" vert="horz" wrap="square" lIns="91440" tIns="45720" rIns="91440" bIns="45720" numCol="1" spcCol="0" rtlCol="0" fromWordArt="0" anchor="ctr" anchorCtr="0" forceAA="0" compatLnSpc="1">
+                          <a:prstTxWarp prst="textNoShape">
+                            <a:avLst/>
+                          </a:prstTxWarp>
+                          <a:noAutofit/>
+                        </wps:bodyPr>
+                      </wps:wsp>
+                    </wpg:wgp>
                   </a:graphicData>
                 </a:graphic>
               </wp:anchor>
@@ -28289,28 +28679,149 @@
           </mc:Choice>
           <mc:Fallback>
             <w:pict>
-              <v:shapetype w14:anchorId="321BA7BF" id="_x0000_t67" coordsize="21600,21600" o:spt="67" adj="16200,5400" path="m0@0l@1@0@1,0@2,0@2@0,21600@0,10800,21600xe">
-                <v:stroke joinstyle="miter"/>
-                <v:formulas>
-                  <v:f eqn="val #0"/>
-                  <v:f eqn="val #1"/>
-                  <v:f eqn="sum height 0 #1"/>
-                  <v:f eqn="sum 10800 0 #1"/>
-                  <v:f eqn="sum width 0 #0"/>
-                  <v:f eqn="prod @4 @3 10800"/>
-                  <v:f eqn="sum width 0 @5"/>
-                </v:formulas>
-                <v:path o:connecttype="custom" o:connectlocs="10800,0;0,@0;10800,21600;21600,@0" o:connectangles="270,180,90,0" textboxrect="@1,0,@2,@6"/>
-                <v:handles>
-                  <v:h position="#1,#0" xrange="0,10800" yrange="0,21600"/>
-                </v:handles>
-              </v:shapetype>
-              <v:shape id="Flecha: hacia abajo 28" o:spid="_x0000_s1026" type="#_x0000_t67" style="position:absolute;margin-left:135pt;margin-top:113.75pt;width:24.6pt;height:35.4pt;z-index:251665408;visibility:visible;mso-wrap-style:square;mso-wrap-distance-left:9pt;mso-wrap-distance-top:0;mso-wrap-distance-right:9pt;mso-wrap-distance-bottom:0;mso-position-horizontal:absolute;mso-position-horizontal-relative:text;mso-position-vertical:absolute;mso-position-vertical-relative:text;v-text-anchor:middle" o:gfxdata="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" adj="14095" fillcolor="black [3200]" strokecolor="black [3040]">
-                <v:fill color2="gray [1616]" rotate="t" angle="180" focus="100%" type="gradient">
-                  <o:fill v:ext="view" type="gradientUnscaled"/>
-                </v:fill>
-                <v:shadow on="t" color="black" opacity="22937f" origin=",.5" offset="0,.63889mm"/>
-              </v:shape>
+              <v:group w14:anchorId="4547B789" id="Grupo 34" o:spid="_x0000_s1026" style="position:absolute;left:0;text-align:left;margin-left:51pt;margin-top:28.55pt;width:357.9pt;height:261pt;z-index:251671552" coordsize="45453,33147" o:gfxdata="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">
+                <v:roundrect id="Rectángulo: esquinas redondeadas 12" o:spid="_x0000_s1027" style="position:absolute;left:1485;top:4762;width:43892;height:5220;visibility:visible;mso-wrap-style:square;v-text-anchor:middle" arcsize="10923f" o:gfxdata="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" fillcolor="#f79646 [3209]" strokecolor="#f68c36 [3049]">
+                  <v:fill color2="#fbcaa2 [1625]" rotate="t" angle="180" focus="100%" type="gradient">
+                    <o:fill v:ext="view" type="gradientUnscaled"/>
+                  </v:fill>
+                  <v:shadow on="t" color="black" opacity="22937f" origin=",.5" offset="0,.63889mm"/>
+                  <v:textbox>
+                    <w:txbxContent>
+                      <w:p>
+                        <w:pPr>
+                          <w:jc w:val="center"/>
+                          <w:rPr>
+                            <w:lang w:val="es-419"/>
+                          </w:rPr>
+                        </w:pPr>
+                        <w:r>
+                          <w:rPr>
+                            <w:lang w:val="es-419"/>
+                          </w:rPr>
+                          <w:t>BASE DE DATOS (MSSQL SERVER)</w:t>
+                        </w:r>
+                      </w:p>
+                    </w:txbxContent>
+                  </v:textbox>
+                </v:roundrect>
+                <v:roundrect id="Rectángulo: esquinas redondeadas 15" o:spid="_x0000_s1028" style="position:absolute;left:1485;top:16040;width:43892;height:5219;visibility:visible;mso-wrap-style:square;v-text-anchor:middle" arcsize="10923f" o:gfxdata="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" fillcolor="#4f81bd [3204]" strokecolor="#4579b8 [3044]">
+                  <v:fill color2="#a7bfde [1620]" rotate="t" angle="180" focus="100%" type="gradient">
+                    <o:fill v:ext="view" type="gradientUnscaled"/>
+                  </v:fill>
+                  <v:shadow on="t" color="black" opacity="22937f" origin=",.5" offset="0,.63889mm"/>
+                  <v:textbox>
+                    <w:txbxContent>
+                      <w:p>
+                        <w:pPr>
+                          <w:jc w:val="center"/>
+                          <w:rPr>
+                            <w:lang w:val="es-419"/>
+                          </w:rPr>
+                        </w:pPr>
+                        <w:r>
+                          <w:rPr>
+                            <w:lang w:val="es-419"/>
+                          </w:rPr>
+                          <w:t>BACKEND (.NET CORE)</w:t>
+                        </w:r>
+                      </w:p>
+                    </w:txbxContent>
+                  </v:textbox>
+                </v:roundrect>
+                <v:roundrect id="Rectángulo: esquinas redondeadas 26" o:spid="_x0000_s1029" style="position:absolute;left:1562;top:27927;width:43891;height:5220;visibility:visible;mso-wrap-style:square;v-text-anchor:middle" arcsize="10923f" o:gfxdata="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" fillcolor="#4bacc6 [3208]" strokecolor="#40a7c2 [3048]">
+                  <v:fill color2="#a5d5e2 [1624]" rotate="t" angle="180" focus="100%" type="gradient">
+                    <o:fill v:ext="view" type="gradientUnscaled"/>
+                  </v:fill>
+                  <v:shadow on="t" color="black" opacity="22937f" origin=",.5" offset="0,.63889mm"/>
+                  <v:textbox>
+                    <w:txbxContent>
+                      <w:p>
+                        <w:pPr>
+                          <w:jc w:val="center"/>
+                          <w:rPr>
+                            <w:lang w:val="es-419"/>
+                          </w:rPr>
+                        </w:pPr>
+                        <w:r>
+                          <w:rPr>
+                            <w:lang w:val="es-419"/>
+                          </w:rPr>
+                          <w:t>FRONTEND (FRAMEWORK VUE CON LIBERÍA VUETIFY)</w:t>
+                        </w:r>
+                      </w:p>
+                    </w:txbxContent>
+                  </v:textbox>
+                </v:roundrect>
+                <v:shapetype id="_x0000_t202" coordsize="21600,21600" o:spt="202" path="m,l,21600r21600,l21600,xe">
+                  <v:stroke joinstyle="miter"/>
+                  <v:path gradientshapeok="t" o:connecttype="rect"/>
+                </v:shapetype>
+                <v:shape id="Cuadro de texto 27" o:spid="_x0000_s1030" type="#_x0000_t202" style="position:absolute;width:17449;height:2895;visibility:visible;mso-wrap-style:square;v-text-anchor:top" o:gfxdata="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" filled="f" stroked="f" strokeweight=".5pt">
+                  <v:textbox>
+                    <w:txbxContent>
+                      <w:p>
+                        <w:pPr>
+                          <w:rPr>
+                            <w:color w:val="FFFFFF" w:themeColor="background1"/>
+                            <w:sz w:val="32"/>
+                            <w:szCs w:val="32"/>
+                            <w:lang w:val="es-419"/>
+                          </w:rPr>
+                        </w:pPr>
+                        <w:r>
+                          <w:rPr>
+                            <w:color w:val="FFFFFF" w:themeColor="background1"/>
+                            <w:sz w:val="32"/>
+                            <w:szCs w:val="32"/>
+                            <w:lang w:val="es-419"/>
+                          </w:rPr>
+                          <w:t>Servidor</w:t>
+                        </w:r>
+                      </w:p>
+                    </w:txbxContent>
+                  </v:textbox>
+                </v:shape>
+                <v:shapetype id="_x0000_t67" coordsize="21600,21600" o:spt="67" adj="16200,5400" path="m0@0l@1@0@1,0@2,0@2@0,21600@0,10800,21600xe">
+                  <v:stroke joinstyle="miter"/>
+                  <v:formulas>
+                    <v:f eqn="val #0"/>
+                    <v:f eqn="val #1"/>
+                    <v:f eqn="sum height 0 #1"/>
+                    <v:f eqn="sum 10800 0 #1"/>
+                    <v:f eqn="sum width 0 #0"/>
+                    <v:f eqn="prod @4 @3 10800"/>
+                    <v:f eqn="sum width 0 @5"/>
+                  </v:formulas>
+                  <v:path o:connecttype="custom" o:connectlocs="10800,0;0,@0;10800,21600;21600,@0" o:connectangles="270,180,90,0" textboxrect="@1,0,@2,@6"/>
+                  <v:handles>
+                    <v:h position="#1,#0" xrange="0,10800" yrange="0,21600"/>
+                  </v:handles>
+                </v:shapetype>
+                <v:shape id="Flecha: hacia abajo 28" o:spid="_x0000_s1031" type="#_x0000_t67" style="position:absolute;left:10706;top:10858;width:3124;height:4496;visibility:visible;mso-wrap-style:square;v-text-anchor:middle" o:gfxdata="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" adj="14095" fillcolor="black [3200]" strokecolor="black [3040]">
+                  <v:fill color2="gray [1616]" rotate="t" angle="180" focus="100%" type="gradient">
+                    <o:fill v:ext="view" type="gradientUnscaled"/>
+                  </v:fill>
+                  <v:shadow on="t" color="black" opacity="22937f" origin=",.5" offset="0,.63889mm"/>
+                </v:shape>
+                <v:shape id="Flecha: hacia abajo 29" o:spid="_x0000_s1032" type="#_x0000_t67" style="position:absolute;left:10782;top:22593;width:3124;height:4496;visibility:visible;mso-wrap-style:square;v-text-anchor:middle" o:gfxdata="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" adj="14095" fillcolor="black [3200]" strokecolor="black [3040]">
+                  <v:fill color2="gray [1616]" rotate="t" angle="180" focus="100%" type="gradient">
+                    <o:fill v:ext="view" type="gradientUnscaled"/>
+                  </v:fill>
+                  <v:shadow on="t" color="black" opacity="22937f" origin=",.5" offset="0,.63889mm"/>
+                </v:shape>
+                <v:shape id="Flecha: hacia abajo 30" o:spid="_x0000_s1033" type="#_x0000_t67" style="position:absolute;left:31432;top:22402;width:3124;height:4496;rotation:180;visibility:visible;mso-wrap-style:square;v-text-anchor:middle" o:gfxdata="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" adj="14095" fillcolor="black [3200]" strokecolor="black [3040]">
+                  <v:fill color2="gray [1616]" rotate="t" angle="180" focus="100%" type="gradient">
+                    <o:fill v:ext="view" type="gradientUnscaled"/>
+                  </v:fill>
+                  <v:shadow on="t" color="black" opacity="22937f" origin=",.5" offset="0,.63889mm"/>
+                </v:shape>
+                <v:shape id="Flecha: hacia abajo 31" o:spid="_x0000_s1034" type="#_x0000_t67" style="position:absolute;left:31584;top:10820;width:3125;height:4496;rotation:180;visibility:visible;mso-wrap-style:square;v-text-anchor:middle" o:gfxdata="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" adj="14095" fillcolor="black [3200]" strokecolor="black [3040]">
+                  <v:fill color2="gray [1616]" rotate="t" angle="180" focus="100%" type="gradient">
+                    <o:fill v:ext="view" type="gradientUnscaled"/>
+                  </v:fill>
+                  <v:shadow on="t" color="black" opacity="22937f" origin=",.5" offset="0,.63889mm"/>
+                </v:shape>
+              </v:group>
             </w:pict>
           </mc:Fallback>
         </mc:AlternateContent>
@@ -28324,671 +28835,7 @@
         <mc:AlternateContent>
           <mc:Choice Requires="wps">
             <w:drawing>
-              <wp:anchor distT="0" distB="0" distL="114300" distR="114300" simplePos="0" relativeHeight="251667456" behindDoc="0" locked="0" layoutInCell="1" allowOverlap="1" wp14:anchorId="762E6839" wp14:editId="21026F80">
-                <wp:simplePos x="0" y="0"/>
-                <wp:positionH relativeFrom="column">
-                  <wp:posOffset>1725930</wp:posOffset>
-                </wp:positionH>
-                <wp:positionV relativeFrom="paragraph">
-                  <wp:posOffset>2621915</wp:posOffset>
-                </wp:positionV>
-                <wp:extent cx="312420" cy="449580"/>
-                <wp:effectExtent l="57150" t="19050" r="68580" b="102870"/>
-                <wp:wrapNone/>
-                <wp:docPr id="29" name="Flecha: hacia abajo 29"/>
-                <wp:cNvGraphicFramePr/>
-                <a:graphic xmlns:a="http://schemas.openxmlformats.org/drawingml/2006/main">
-                  <a:graphicData uri="http://schemas.microsoft.com/office/word/2010/wordprocessingShape">
-                    <wps:wsp>
-                      <wps:cNvSpPr/>
-                      <wps:spPr>
-                        <a:xfrm>
-                          <a:off x="0" y="0"/>
-                          <a:ext cx="312420" cy="449580"/>
-                        </a:xfrm>
-                        <a:prstGeom prst="downArrow">
-                          <a:avLst/>
-                        </a:prstGeom>
-                      </wps:spPr>
-                      <wps:style>
-                        <a:lnRef idx="1">
-                          <a:schemeClr val="dk1"/>
-                        </a:lnRef>
-                        <a:fillRef idx="3">
-                          <a:schemeClr val="dk1"/>
-                        </a:fillRef>
-                        <a:effectRef idx="2">
-                          <a:schemeClr val="dk1"/>
-                        </a:effectRef>
-                        <a:fontRef idx="minor">
-                          <a:schemeClr val="lt1"/>
-                        </a:fontRef>
-                      </wps:style>
-                      <wps:bodyPr rot="0" spcFirstLastPara="0" vertOverflow="overflow" horzOverflow="overflow" vert="horz" wrap="square" lIns="91440" tIns="45720" rIns="91440" bIns="45720" numCol="1" spcCol="0" rtlCol="0" fromWordArt="0" anchor="ctr" anchorCtr="0" forceAA="0" compatLnSpc="1">
-                        <a:prstTxWarp prst="textNoShape">
-                          <a:avLst/>
-                        </a:prstTxWarp>
-                        <a:noAutofit/>
-                      </wps:bodyPr>
-                    </wps:wsp>
-                  </a:graphicData>
-                </a:graphic>
-              </wp:anchor>
-            </w:drawing>
-          </mc:Choice>
-          <mc:Fallback>
-            <w:pict>
-              <v:shape w14:anchorId="6FD3EB4D" id="Flecha: hacia abajo 29" o:spid="_x0000_s1026" type="#_x0000_t67" style="position:absolute;margin-left:135.9pt;margin-top:206.45pt;width:24.6pt;height:35.4pt;z-index:251667456;visibility:visible;mso-wrap-style:square;mso-wrap-distance-left:9pt;mso-wrap-distance-top:0;mso-wrap-distance-right:9pt;mso-wrap-distance-bottom:0;mso-position-horizontal:absolute;mso-position-horizontal-relative:text;mso-position-vertical:absolute;mso-position-vertical-relative:text;v-text-anchor:middle" o:gfxdata="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" adj="14095" fillcolor="black [3200]" strokecolor="black [3040]">
-                <v:fill color2="gray [1616]" rotate="t" angle="180" focus="100%" type="gradient">
-                  <o:fill v:ext="view" type="gradientUnscaled"/>
-                </v:fill>
-                <v:shadow on="t" color="black" opacity="22937f" origin=",.5" offset="0,.63889mm"/>
-              </v:shape>
-            </w:pict>
-          </mc:Fallback>
-        </mc:AlternateContent>
-      </w:r>
-      <w:r>
-        <w:rPr>
-          <w:rFonts w:cs="Times New Roman"/>
-          <w:noProof/>
-          <w:szCs w:val="24"/>
-        </w:rPr>
-        <mc:AlternateContent>
-          <mc:Choice Requires="wps">
-            <w:drawing>
-              <wp:anchor distT="0" distB="0" distL="114300" distR="114300" simplePos="0" relativeHeight="251671552" behindDoc="0" locked="0" layoutInCell="1" allowOverlap="1" wp14:anchorId="6F9A59A1" wp14:editId="16D09749">
-                <wp:simplePos x="0" y="0"/>
-                <wp:positionH relativeFrom="column">
-                  <wp:posOffset>3806190</wp:posOffset>
-                </wp:positionH>
-                <wp:positionV relativeFrom="paragraph">
-                  <wp:posOffset>1444625</wp:posOffset>
-                </wp:positionV>
-                <wp:extent cx="312420" cy="449580"/>
-                <wp:effectExtent l="57150" t="38100" r="30480" b="102870"/>
-                <wp:wrapNone/>
-                <wp:docPr id="31" name="Flecha: hacia abajo 31"/>
-                <wp:cNvGraphicFramePr/>
-                <a:graphic xmlns:a="http://schemas.openxmlformats.org/drawingml/2006/main">
-                  <a:graphicData uri="http://schemas.microsoft.com/office/word/2010/wordprocessingShape">
-                    <wps:wsp>
-                      <wps:cNvSpPr/>
-                      <wps:spPr>
-                        <a:xfrm rot="10800000">
-                          <a:off x="0" y="0"/>
-                          <a:ext cx="312420" cy="449580"/>
-                        </a:xfrm>
-                        <a:prstGeom prst="downArrow">
-                          <a:avLst/>
-                        </a:prstGeom>
-                      </wps:spPr>
-                      <wps:style>
-                        <a:lnRef idx="1">
-                          <a:schemeClr val="dk1"/>
-                        </a:lnRef>
-                        <a:fillRef idx="3">
-                          <a:schemeClr val="dk1"/>
-                        </a:fillRef>
-                        <a:effectRef idx="2">
-                          <a:schemeClr val="dk1"/>
-                        </a:effectRef>
-                        <a:fontRef idx="minor">
-                          <a:schemeClr val="lt1"/>
-                        </a:fontRef>
-                      </wps:style>
-                      <wps:bodyPr rot="0" spcFirstLastPara="0" vertOverflow="overflow" horzOverflow="overflow" vert="horz" wrap="square" lIns="91440" tIns="45720" rIns="91440" bIns="45720" numCol="1" spcCol="0" rtlCol="0" fromWordArt="0" anchor="ctr" anchorCtr="0" forceAA="0" compatLnSpc="1">
-                        <a:prstTxWarp prst="textNoShape">
-                          <a:avLst/>
-                        </a:prstTxWarp>
-                        <a:noAutofit/>
-                      </wps:bodyPr>
-                    </wps:wsp>
-                  </a:graphicData>
-                </a:graphic>
-              </wp:anchor>
-            </w:drawing>
-          </mc:Choice>
-          <mc:Fallback>
-            <w:pict>
-              <v:shape w14:anchorId="698C0D1C" id="Flecha: hacia abajo 31" o:spid="_x0000_s1026" type="#_x0000_t67" style="position:absolute;margin-left:299.7pt;margin-top:113.75pt;width:24.6pt;height:35.4pt;rotation:180;z-index:251671552;visibility:visible;mso-wrap-style:square;mso-wrap-distance-left:9pt;mso-wrap-distance-top:0;mso-wrap-distance-right:9pt;mso-wrap-distance-bottom:0;mso-position-horizontal:absolute;mso-position-horizontal-relative:text;mso-position-vertical:absolute;mso-position-vertical-relative:text;v-text-anchor:middle" o:gfxdata="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" adj="14095" fillcolor="black [3200]" strokecolor="black [3040]">
-                <v:fill color2="gray [1616]" rotate="t" angle="180" focus="100%" type="gradient">
-                  <o:fill v:ext="view" type="gradientUnscaled"/>
-                </v:fill>
-                <v:shadow on="t" color="black" opacity="22937f" origin=",.5" offset="0,.63889mm"/>
-              </v:shape>
-            </w:pict>
-          </mc:Fallback>
-        </mc:AlternateContent>
-      </w:r>
-      <w:r>
-        <w:rPr>
-          <w:rFonts w:cs="Times New Roman"/>
-          <w:noProof/>
-          <w:szCs w:val="24"/>
-        </w:rPr>
-        <mc:AlternateContent>
-          <mc:Choice Requires="wps">
-            <w:drawing>
-              <wp:anchor distT="0" distB="0" distL="114300" distR="114300" simplePos="0" relativeHeight="251669504" behindDoc="0" locked="0" layoutInCell="1" allowOverlap="1" wp14:anchorId="06B26983" wp14:editId="5E709AF6">
-                <wp:simplePos x="0" y="0"/>
-                <wp:positionH relativeFrom="column">
-                  <wp:posOffset>3790950</wp:posOffset>
-                </wp:positionH>
-                <wp:positionV relativeFrom="paragraph">
-                  <wp:posOffset>2599055</wp:posOffset>
-                </wp:positionV>
-                <wp:extent cx="312420" cy="449580"/>
-                <wp:effectExtent l="57150" t="38100" r="30480" b="102870"/>
-                <wp:wrapNone/>
-                <wp:docPr id="30" name="Flecha: hacia abajo 30"/>
-                <wp:cNvGraphicFramePr/>
-                <a:graphic xmlns:a="http://schemas.openxmlformats.org/drawingml/2006/main">
-                  <a:graphicData uri="http://schemas.microsoft.com/office/word/2010/wordprocessingShape">
-                    <wps:wsp>
-                      <wps:cNvSpPr/>
-                      <wps:spPr>
-                        <a:xfrm rot="10800000">
-                          <a:off x="0" y="0"/>
-                          <a:ext cx="312420" cy="449580"/>
-                        </a:xfrm>
-                        <a:prstGeom prst="downArrow">
-                          <a:avLst/>
-                        </a:prstGeom>
-                      </wps:spPr>
-                      <wps:style>
-                        <a:lnRef idx="1">
-                          <a:schemeClr val="dk1"/>
-                        </a:lnRef>
-                        <a:fillRef idx="3">
-                          <a:schemeClr val="dk1"/>
-                        </a:fillRef>
-                        <a:effectRef idx="2">
-                          <a:schemeClr val="dk1"/>
-                        </a:effectRef>
-                        <a:fontRef idx="minor">
-                          <a:schemeClr val="lt1"/>
-                        </a:fontRef>
-                      </wps:style>
-                      <wps:bodyPr rot="0" spcFirstLastPara="0" vertOverflow="overflow" horzOverflow="overflow" vert="horz" wrap="square" lIns="91440" tIns="45720" rIns="91440" bIns="45720" numCol="1" spcCol="0" rtlCol="0" fromWordArt="0" anchor="ctr" anchorCtr="0" forceAA="0" compatLnSpc="1">
-                        <a:prstTxWarp prst="textNoShape">
-                          <a:avLst/>
-                        </a:prstTxWarp>
-                        <a:noAutofit/>
-                      </wps:bodyPr>
-                    </wps:wsp>
-                  </a:graphicData>
-                </a:graphic>
-              </wp:anchor>
-            </w:drawing>
-          </mc:Choice>
-          <mc:Fallback>
-            <w:pict>
-              <v:shape w14:anchorId="7C30DA21" id="Flecha: hacia abajo 30" o:spid="_x0000_s1026" type="#_x0000_t67" style="position:absolute;margin-left:298.5pt;margin-top:204.65pt;width:24.6pt;height:35.4pt;rotation:180;z-index:251669504;visibility:visible;mso-wrap-style:square;mso-wrap-distance-left:9pt;mso-wrap-distance-top:0;mso-wrap-distance-right:9pt;mso-wrap-distance-bottom:0;mso-position-horizontal:absolute;mso-position-horizontal-relative:text;mso-position-vertical:absolute;mso-position-vertical-relative:text;v-text-anchor:middle" o:gfxdata="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" adj="14095" fillcolor="black [3200]" strokecolor="black [3040]">
-                <v:fill color2="gray [1616]" rotate="t" angle="180" focus="100%" type="gradient">
-                  <o:fill v:ext="view" type="gradientUnscaled"/>
-                </v:fill>
-                <v:shadow on="t" color="black" opacity="22937f" origin=",.5" offset="0,.63889mm"/>
-              </v:shape>
-            </w:pict>
-          </mc:Fallback>
-        </mc:AlternateContent>
-      </w:r>
-      <w:r>
-        <w:rPr>
-          <w:rFonts w:cs="Times New Roman"/>
-          <w:noProof/>
-          <w:szCs w:val="24"/>
-        </w:rPr>
-        <mc:AlternateContent>
-          <mc:Choice Requires="wps">
-            <w:drawing>
-              <wp:anchor distT="0" distB="0" distL="114300" distR="114300" simplePos="0" relativeHeight="251663360" behindDoc="0" locked="0" layoutInCell="1" allowOverlap="1" wp14:anchorId="5D74F1D7" wp14:editId="5DE4DF8C">
-                <wp:simplePos x="0" y="0"/>
-                <wp:positionH relativeFrom="column">
-                  <wp:posOffset>800100</wp:posOffset>
-                </wp:positionH>
-                <wp:positionV relativeFrom="paragraph">
-                  <wp:posOffset>3151505</wp:posOffset>
-                </wp:positionV>
-                <wp:extent cx="4389120" cy="521970"/>
-                <wp:effectExtent l="57150" t="19050" r="68580" b="87630"/>
-                <wp:wrapNone/>
-                <wp:docPr id="26" name="Rectángulo: esquinas redondeadas 26"/>
-                <wp:cNvGraphicFramePr/>
-                <a:graphic xmlns:a="http://schemas.openxmlformats.org/drawingml/2006/main">
-                  <a:graphicData uri="http://schemas.microsoft.com/office/word/2010/wordprocessingShape">
-                    <wps:wsp>
-                      <wps:cNvSpPr/>
-                      <wps:spPr>
-                        <a:xfrm>
-                          <a:off x="0" y="0"/>
-                          <a:ext cx="4389120" cy="521970"/>
-                        </a:xfrm>
-                        <a:prstGeom prst="roundRect">
-                          <a:avLst/>
-                        </a:prstGeom>
-                      </wps:spPr>
-                      <wps:style>
-                        <a:lnRef idx="1">
-                          <a:schemeClr val="accent5"/>
-                        </a:lnRef>
-                        <a:fillRef idx="3">
-                          <a:schemeClr val="accent5"/>
-                        </a:fillRef>
-                        <a:effectRef idx="2">
-                          <a:schemeClr val="accent5"/>
-                        </a:effectRef>
-                        <a:fontRef idx="minor">
-                          <a:schemeClr val="lt1"/>
-                        </a:fontRef>
-                      </wps:style>
-                      <wps:txbx>
-                        <w:txbxContent>
-                          <w:p>
-                            <w:pPr>
-                              <w:jc w:val="center"/>
-                              <w:rPr>
-                                <w:lang w:val="es-419"/>
-                              </w:rPr>
-                            </w:pPr>
-                            <w:r>
-                              <w:rPr>
-                                <w:lang w:val="es-419"/>
-                              </w:rPr>
-                              <w:t>FRONTEND (FRAMEWORK VUE CON LIBERÍA VUETIFY)</w:t>
-                            </w:r>
-                          </w:p>
-                        </w:txbxContent>
-                      </wps:txbx>
-                      <wps:bodyPr rot="0" spcFirstLastPara="0" vertOverflow="overflow" horzOverflow="overflow" vert="horz" wrap="square" lIns="91440" tIns="45720" rIns="91440" bIns="45720" numCol="1" spcCol="0" rtlCol="0" fromWordArt="0" anchor="ctr" anchorCtr="0" forceAA="0" compatLnSpc="1">
-                        <a:prstTxWarp prst="textNoShape">
-                          <a:avLst/>
-                        </a:prstTxWarp>
-                        <a:noAutofit/>
-                      </wps:bodyPr>
-                    </wps:wsp>
-                  </a:graphicData>
-                </a:graphic>
-                <wp14:sizeRelV relativeFrom="margin">
-                  <wp14:pctHeight>0</wp14:pctHeight>
-                </wp14:sizeRelV>
-              </wp:anchor>
-            </w:drawing>
-          </mc:Choice>
-          <mc:Fallback>
-            <w:pict>
-              <v:roundrect w14:anchorId="5D74F1D7" id="Rectángulo: esquinas redondeadas 26" o:spid="_x0000_s1026" style="position:absolute;left:0;text-align:left;margin-left:63pt;margin-top:248.15pt;width:345.6pt;height:41.1pt;z-index:251663360;visibility:visible;mso-wrap-style:square;mso-height-percent:0;mso-wrap-distance-left:9pt;mso-wrap-distance-top:0;mso-wrap-distance-right:9pt;mso-wrap-distance-bottom:0;mso-position-horizontal:absolute;mso-position-horizontal-relative:text;mso-position-vertical:absolute;mso-position-vertical-relative:text;mso-height-percent:0;mso-height-relative:margin;v-text-anchor:middle" arcsize="10923f" o:gfxdata="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" fillcolor="#4bacc6 [3208]" strokecolor="#40a7c2 [3048]">
-                <v:fill color2="#a5d5e2 [1624]" rotate="t" angle="180" focus="100%" type="gradient">
-                  <o:fill v:ext="view" type="gradientUnscaled"/>
-                </v:fill>
-                <v:shadow on="t" color="black" opacity="22937f" origin=",.5" offset="0,.63889mm"/>
-                <v:textbox>
-                  <w:txbxContent>
-                    <w:p>
-                      <w:pPr>
-                        <w:jc w:val="center"/>
-                        <w:rPr>
-                          <w:lang w:val="es-419"/>
-                        </w:rPr>
-                      </w:pPr>
-                      <w:r>
-                        <w:rPr>
-                          <w:lang w:val="es-419"/>
-                        </w:rPr>
-                        <w:t>FRONTEND (FRAMEWORK VUE CON LIBERÍA VUETIFY)</w:t>
-                      </w:r>
-                    </w:p>
-                  </w:txbxContent>
-                </v:textbox>
-              </v:roundrect>
-            </w:pict>
-          </mc:Fallback>
-        </mc:AlternateContent>
-      </w:r>
-      <w:r>
-        <w:rPr>
-          <w:rFonts w:cs="Times New Roman"/>
-          <w:noProof/>
-          <w:szCs w:val="24"/>
-        </w:rPr>
-        <mc:AlternateContent>
-          <mc:Choice Requires="wps">
-            <w:drawing>
-              <wp:anchor distT="0" distB="0" distL="114300" distR="114300" simplePos="0" relativeHeight="251661312" behindDoc="0" locked="0" layoutInCell="1" allowOverlap="1" wp14:anchorId="6BC8790E" wp14:editId="086CA932">
-                <wp:simplePos x="0" y="0"/>
-                <wp:positionH relativeFrom="column">
-                  <wp:posOffset>796290</wp:posOffset>
-                </wp:positionH>
-                <wp:positionV relativeFrom="paragraph">
-                  <wp:posOffset>1966595</wp:posOffset>
-                </wp:positionV>
-                <wp:extent cx="4389120" cy="521970"/>
-                <wp:effectExtent l="57150" t="19050" r="68580" b="87630"/>
-                <wp:wrapNone/>
-                <wp:docPr id="15" name="Rectángulo: esquinas redondeadas 15"/>
-                <wp:cNvGraphicFramePr/>
-                <a:graphic xmlns:a="http://schemas.openxmlformats.org/drawingml/2006/main">
-                  <a:graphicData uri="http://schemas.microsoft.com/office/word/2010/wordprocessingShape">
-                    <wps:wsp>
-                      <wps:cNvSpPr/>
-                      <wps:spPr>
-                        <a:xfrm>
-                          <a:off x="0" y="0"/>
-                          <a:ext cx="4389120" cy="521970"/>
-                        </a:xfrm>
-                        <a:prstGeom prst="roundRect">
-                          <a:avLst/>
-                        </a:prstGeom>
-                      </wps:spPr>
-                      <wps:style>
-                        <a:lnRef idx="1">
-                          <a:schemeClr val="accent1"/>
-                        </a:lnRef>
-                        <a:fillRef idx="3">
-                          <a:schemeClr val="accent1"/>
-                        </a:fillRef>
-                        <a:effectRef idx="2">
-                          <a:schemeClr val="accent1"/>
-                        </a:effectRef>
-                        <a:fontRef idx="minor">
-                          <a:schemeClr val="lt1"/>
-                        </a:fontRef>
-                      </wps:style>
-                      <wps:txbx>
-                        <w:txbxContent>
-                          <w:p>
-                            <w:pPr>
-                              <w:jc w:val="center"/>
-                              <w:rPr>
-                                <w:lang w:val="es-419"/>
-                              </w:rPr>
-                            </w:pPr>
-                            <w:r>
-                              <w:rPr>
-                                <w:lang w:val="es-419"/>
-                              </w:rPr>
-                              <w:t>BACKEND (.NET CORE)</w:t>
-                            </w:r>
-                          </w:p>
-                        </w:txbxContent>
-                      </wps:txbx>
-                      <wps:bodyPr rot="0" spcFirstLastPara="0" vertOverflow="overflow" horzOverflow="overflow" vert="horz" wrap="square" lIns="91440" tIns="45720" rIns="91440" bIns="45720" numCol="1" spcCol="0" rtlCol="0" fromWordArt="0" anchor="ctr" anchorCtr="0" forceAA="0" compatLnSpc="1">
-                        <a:prstTxWarp prst="textNoShape">
-                          <a:avLst/>
-                        </a:prstTxWarp>
-                        <a:noAutofit/>
-                      </wps:bodyPr>
-                    </wps:wsp>
-                  </a:graphicData>
-                </a:graphic>
-                <wp14:sizeRelV relativeFrom="margin">
-                  <wp14:pctHeight>0</wp14:pctHeight>
-                </wp14:sizeRelV>
-              </wp:anchor>
-            </w:drawing>
-          </mc:Choice>
-          <mc:Fallback>
-            <w:pict>
-              <v:roundrect w14:anchorId="6BC8790E" id="Rectángulo: esquinas redondeadas 15" o:spid="_x0000_s1027" style="position:absolute;left:0;text-align:left;margin-left:62.7pt;margin-top:154.85pt;width:345.6pt;height:41.1pt;z-index:251661312;visibility:visible;mso-wrap-style:square;mso-height-percent:0;mso-wrap-distance-left:9pt;mso-wrap-distance-top:0;mso-wrap-distance-right:9pt;mso-wrap-distance-bottom:0;mso-position-horizontal:absolute;mso-position-horizontal-relative:text;mso-position-vertical:absolute;mso-position-vertical-relative:text;mso-height-percent:0;mso-height-relative:margin;v-text-anchor:middle" arcsize="10923f" o:gfxdata="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" fillcolor="#4f81bd [3204]" strokecolor="#4579b8 [3044]">
-                <v:fill color2="#a7bfde [1620]" rotate="t" angle="180" focus="100%" type="gradient">
-                  <o:fill v:ext="view" type="gradientUnscaled"/>
-                </v:fill>
-                <v:shadow on="t" color="black" opacity="22937f" origin=",.5" offset="0,.63889mm"/>
-                <v:textbox>
-                  <w:txbxContent>
-                    <w:p>
-                      <w:pPr>
-                        <w:jc w:val="center"/>
-                        <w:rPr>
-                          <w:lang w:val="es-419"/>
-                        </w:rPr>
-                      </w:pPr>
-                      <w:r>
-                        <w:rPr>
-                          <w:lang w:val="es-419"/>
-                        </w:rPr>
-                        <w:t>BACKEND (.NET CORE)</w:t>
-                      </w:r>
-                    </w:p>
-                  </w:txbxContent>
-                </v:textbox>
-              </v:roundrect>
-            </w:pict>
-          </mc:Fallback>
-        </mc:AlternateContent>
-      </w:r>
-      <w:r>
-        <w:rPr>
-          <w:rFonts w:cs="Times New Roman"/>
-          <w:noProof/>
-          <w:szCs w:val="24"/>
-        </w:rPr>
-        <mc:AlternateContent>
-          <mc:Choice Requires="wps">
-            <w:drawing>
-              <wp:anchor distT="0" distB="0" distL="114300" distR="114300" simplePos="0" relativeHeight="251664384" behindDoc="0" locked="0" layoutInCell="1" allowOverlap="1" wp14:anchorId="5CA21688" wp14:editId="6F1BD503">
-                <wp:simplePos x="0" y="0"/>
-                <wp:positionH relativeFrom="column">
-                  <wp:posOffset>647700</wp:posOffset>
-                </wp:positionH>
-                <wp:positionV relativeFrom="paragraph">
-                  <wp:posOffset>362585</wp:posOffset>
-                </wp:positionV>
-                <wp:extent cx="1744980" cy="289560"/>
-                <wp:effectExtent l="0" t="0" r="0" b="0"/>
-                <wp:wrapNone/>
-                <wp:docPr id="27" name="Cuadro de texto 27"/>
-                <wp:cNvGraphicFramePr/>
-                <a:graphic xmlns:a="http://schemas.openxmlformats.org/drawingml/2006/main">
-                  <a:graphicData uri="http://schemas.microsoft.com/office/word/2010/wordprocessingShape">
-                    <wps:wsp>
-                      <wps:cNvSpPr txBox="1"/>
-                      <wps:spPr>
-                        <a:xfrm>
-                          <a:off x="0" y="0"/>
-                          <a:ext cx="1744980" cy="289560"/>
-                        </a:xfrm>
-                        <a:prstGeom prst="rect">
-                          <a:avLst/>
-                        </a:prstGeom>
-                        <a:noFill/>
-                        <a:ln w="6350">
-                          <a:noFill/>
-                        </a:ln>
-                      </wps:spPr>
-                      <wps:txbx>
-                        <w:txbxContent>
-                          <w:p>
-                            <w:pPr>
-                              <w:rPr>
-                                <w:color w:val="FFFFFF" w:themeColor="background1"/>
-                                <w:sz w:val="32"/>
-                                <w:szCs w:val="32"/>
-                                <w:lang w:val="es-419"/>
-                              </w:rPr>
-                            </w:pPr>
-                            <w:r>
-                              <w:rPr>
-                                <w:color w:val="FFFFFF" w:themeColor="background1"/>
-                                <w:sz w:val="32"/>
-                                <w:szCs w:val="32"/>
-                                <w:lang w:val="es-419"/>
-                              </w:rPr>
-                              <w:t>Servidor</w:t>
-                            </w:r>
-                          </w:p>
-                        </w:txbxContent>
-                      </wps:txbx>
-                      <wps:bodyPr rot="0" spcFirstLastPara="0" vertOverflow="overflow" horzOverflow="overflow" vert="horz" wrap="square" lIns="91440" tIns="45720" rIns="91440" bIns="45720" numCol="1" spcCol="0" rtlCol="0" fromWordArt="0" anchor="t" anchorCtr="0" forceAA="0" compatLnSpc="1">
-                        <a:prstTxWarp prst="textNoShape">
-                          <a:avLst/>
-                        </a:prstTxWarp>
-                        <a:noAutofit/>
-                      </wps:bodyPr>
-                    </wps:wsp>
-                  </a:graphicData>
-                </a:graphic>
-              </wp:anchor>
-            </w:drawing>
-          </mc:Choice>
-          <mc:Fallback>
-            <w:pict>
-              <v:shapetype w14:anchorId="5CA21688" id="_x0000_t202" coordsize="21600,21600" o:spt="202" path="m,l,21600r21600,l21600,xe">
-                <v:stroke joinstyle="miter"/>
-                <v:path gradientshapeok="t" o:connecttype="rect"/>
-              </v:shapetype>
-              <v:shape id="Cuadro de texto 27" o:spid="_x0000_s1028" type="#_x0000_t202" style="position:absolute;left:0;text-align:left;margin-left:51pt;margin-top:28.55pt;width:137.4pt;height:22.8pt;z-index:251664384;visibility:visible;mso-wrap-style:square;mso-wrap-distance-left:9pt;mso-wrap-distance-top:0;mso-wrap-distance-right:9pt;mso-wrap-distance-bottom:0;mso-position-horizontal:absolute;mso-position-horizontal-relative:text;mso-position-vertical:absolute;mso-position-vertical-relative:text;v-text-anchor:top" o:gfxdata="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" filled="f" stroked="f" strokeweight=".5pt">
-                <v:textbox>
-                  <w:txbxContent>
-                    <w:p>
-                      <w:pPr>
-                        <w:rPr>
-                          <w:color w:val="FFFFFF" w:themeColor="background1"/>
-                          <w:sz w:val="32"/>
-                          <w:szCs w:val="32"/>
-                          <w:lang w:val="es-419"/>
-                        </w:rPr>
-                      </w:pPr>
-                      <w:r>
-                        <w:rPr>
-                          <w:color w:val="FFFFFF" w:themeColor="background1"/>
-                          <w:sz w:val="32"/>
-                          <w:szCs w:val="32"/>
-                          <w:lang w:val="es-419"/>
-                        </w:rPr>
-                        <w:t>Servidor</w:t>
-                      </w:r>
-                    </w:p>
-                  </w:txbxContent>
-                </v:textbox>
-              </v:shape>
-            </w:pict>
-          </mc:Fallback>
-        </mc:AlternateContent>
-      </w:r>
-      <w:r>
-        <w:rPr>
-          <w:rFonts w:cs="Times New Roman"/>
-          <w:noProof/>
-          <w:szCs w:val="24"/>
-        </w:rPr>
-        <mc:AlternateContent>
-          <mc:Choice Requires="wps">
-            <w:drawing>
-              <wp:anchor distT="0" distB="0" distL="114300" distR="114300" simplePos="0" relativeHeight="251659264" behindDoc="0" locked="0" layoutInCell="1" allowOverlap="1" wp14:anchorId="481060F9" wp14:editId="1FAE39BD">
-                <wp:simplePos x="0" y="0"/>
-                <wp:positionH relativeFrom="column">
-                  <wp:posOffset>796290</wp:posOffset>
-                </wp:positionH>
-                <wp:positionV relativeFrom="paragraph">
-                  <wp:posOffset>838835</wp:posOffset>
-                </wp:positionV>
-                <wp:extent cx="4389120" cy="521970"/>
-                <wp:effectExtent l="57150" t="19050" r="68580" b="87630"/>
-                <wp:wrapNone/>
-                <wp:docPr id="12" name="Rectángulo: esquinas redondeadas 12"/>
-                <wp:cNvGraphicFramePr/>
-                <a:graphic xmlns:a="http://schemas.openxmlformats.org/drawingml/2006/main">
-                  <a:graphicData uri="http://schemas.microsoft.com/office/word/2010/wordprocessingShape">
-                    <wps:wsp>
-                      <wps:cNvSpPr/>
-                      <wps:spPr>
-                        <a:xfrm>
-                          <a:off x="0" y="0"/>
-                          <a:ext cx="4389120" cy="521970"/>
-                        </a:xfrm>
-                        <a:prstGeom prst="roundRect">
-                          <a:avLst/>
-                        </a:prstGeom>
-                      </wps:spPr>
-                      <wps:style>
-                        <a:lnRef idx="1">
-                          <a:schemeClr val="accent6"/>
-                        </a:lnRef>
-                        <a:fillRef idx="3">
-                          <a:schemeClr val="accent6"/>
-                        </a:fillRef>
-                        <a:effectRef idx="2">
-                          <a:schemeClr val="accent6"/>
-                        </a:effectRef>
-                        <a:fontRef idx="minor">
-                          <a:schemeClr val="lt1"/>
-                        </a:fontRef>
-                      </wps:style>
-                      <wps:txbx>
-                        <w:txbxContent>
-                          <w:p>
-                            <w:pPr>
-                              <w:jc w:val="center"/>
-                              <w:rPr>
-                                <w:lang w:val="es-419"/>
-                              </w:rPr>
-                            </w:pPr>
-                            <w:r>
-                              <w:rPr>
-                                <w:lang w:val="es-419"/>
-                              </w:rPr>
-                              <w:t>BASE DE DATOS (MSSQL SERVER)</w:t>
-                            </w:r>
-                          </w:p>
-                        </w:txbxContent>
-                      </wps:txbx>
-                      <wps:bodyPr rot="0" spcFirstLastPara="0" vertOverflow="overflow" horzOverflow="overflow" vert="horz" wrap="square" lIns="91440" tIns="45720" rIns="91440" bIns="45720" numCol="1" spcCol="0" rtlCol="0" fromWordArt="0" anchor="ctr" anchorCtr="0" forceAA="0" compatLnSpc="1">
-                        <a:prstTxWarp prst="textNoShape">
-                          <a:avLst/>
-                        </a:prstTxWarp>
-                        <a:noAutofit/>
-                      </wps:bodyPr>
-                    </wps:wsp>
-                  </a:graphicData>
-                </a:graphic>
-                <wp14:sizeRelV relativeFrom="margin">
-                  <wp14:pctHeight>0</wp14:pctHeight>
-                </wp14:sizeRelV>
-              </wp:anchor>
-            </w:drawing>
-          </mc:Choice>
-          <mc:Fallback>
-            <w:pict>
-              <v:roundrect w14:anchorId="481060F9" id="Rectángulo: esquinas redondeadas 12" o:spid="_x0000_s1029" style="position:absolute;left:0;text-align:left;margin-left:62.7pt;margin-top:66.05pt;width:345.6pt;height:41.1pt;z-index:251659264;visibility:visible;mso-wrap-style:square;mso-height-percent:0;mso-wrap-distance-left:9pt;mso-wrap-distance-top:0;mso-wrap-distance-right:9pt;mso-wrap-distance-bottom:0;mso-position-horizontal:absolute;mso-position-horizontal-relative:text;mso-position-vertical:absolute;mso-position-vertical-relative:text;mso-height-percent:0;mso-height-relative:margin;v-text-anchor:middle" arcsize="10923f" o:gfxdata="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" fillcolor="#f79646 [3209]" strokecolor="#f68c36 [3049]">
-                <v:fill color2="#fbcaa2 [1625]" rotate="t" angle="180" focus="100%" type="gradient">
-                  <o:fill v:ext="view" type="gradientUnscaled"/>
-                </v:fill>
-                <v:shadow on="t" color="black" opacity="22937f" origin=",.5" offset="0,.63889mm"/>
-                <v:textbox>
-                  <w:txbxContent>
-                    <w:p>
-                      <w:pPr>
-                        <w:jc w:val="center"/>
-                        <w:rPr>
-                          <w:lang w:val="es-419"/>
-                        </w:rPr>
-                      </w:pPr>
-                      <w:r>
-                        <w:rPr>
-                          <w:lang w:val="es-419"/>
-                        </w:rPr>
-                        <w:t>BASE DE DATOS (MSSQL SERVER)</w:t>
-                      </w:r>
-                    </w:p>
-                  </w:txbxContent>
-                </v:textbox>
-              </v:roundrect>
-            </w:pict>
-          </mc:Fallback>
-        </mc:AlternateContent>
-      </w:r>
-      <w:r>
-        <w:rPr>
-          <w:rFonts w:cs="Times New Roman"/>
-          <w:noProof/>
-          <w:szCs w:val="24"/>
-        </w:rPr>
-        <mc:AlternateContent>
-          <mc:Choice Requires="wps">
-            <w:drawing>
-              <wp:inline distT="0" distB="0" distL="0" distR="0" wp14:anchorId="4D4B7BF5" wp14:editId="5F390CE9">
+              <wp:inline distT="0" distB="0" distL="0" distR="0" wp14:anchorId="4D4B7BF5" wp14:editId="0DC80638">
                 <wp:extent cx="4945380" cy="3996690"/>
                 <wp:effectExtent l="0" t="0" r="26670" b="22860"/>
                 <wp:docPr id="8" name="Rectángulo 8"/>
@@ -29036,13 +28883,14 @@
           </mc:Choice>
           <mc:Fallback>
             <w:pict>
-              <v:rect w14:anchorId="4FC98607" id="Rectángulo 8" o:spid="_x0000_s1026" style="width:389.4pt;height:314.7pt;visibility:visible;mso-wrap-style:square;mso-left-percent:-10001;mso-top-percent:-10001;mso-position-horizontal:absolute;mso-position-horizontal-relative:char;mso-position-vertical:absolute;mso-position-vertical-relative:line;mso-left-percent:-10001;mso-top-percent:-10001;v-text-anchor:middle" o:gfxdata="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" fillcolor="#4bacc6 [3208]" strokecolor="#205867 [1608]" strokeweight="2pt">
+              <v:rect w14:anchorId="58AA78C2" id="Rectángulo 8" o:spid="_x0000_s1026" style="width:389.4pt;height:314.7pt;visibility:visible;mso-wrap-style:square;mso-left-percent:-10001;mso-top-percent:-10001;mso-position-horizontal:absolute;mso-position-horizontal-relative:char;mso-position-vertical:absolute;mso-position-vertical-relative:line;mso-left-percent:-10001;mso-top-percent:-10001;v-text-anchor:middle" o:gfxdata="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" fillcolor="#4bacc6 [3208]" strokecolor="#205867 [1608]" strokeweight="2pt">
                 <w10:anchorlock/>
               </v:rect>
             </w:pict>
           </mc:Fallback>
         </mc:AlternateContent>
       </w:r>
+      <w:bookmarkEnd w:id="29"/>
     </w:p>
     <w:p>
       <w:pPr>
@@ -29442,8 +29290,6 @@
           <w:szCs w:val="24"/>
         </w:rPr>
       </w:pPr>
-      <w:bookmarkStart w:id="28" w:name="_GoBack"/>
-      <w:bookmarkEnd w:id="28"/>
     </w:p>
     <w:p>
       <w:pPr>
@@ -29453,6 +29299,7 @@
           <w:szCs w:val="24"/>
         </w:rPr>
       </w:pPr>
+      <w:bookmarkStart w:id="30" w:name="_Toc13395783"/>
       <w:r>
         <w:rPr>
           <w:rFonts w:cs="Times New Roman"/>
@@ -29461,7 +29308,7 @@
         <w:lastRenderedPageBreak/>
         <w:t>Modelo inicial de la Base de Datos</w:t>
       </w:r>
-      <w:bookmarkEnd w:id="27"/>
+      <w:bookmarkEnd w:id="30"/>
     </w:p>
     <w:p>
       <w:pPr>
@@ -29543,7 +29390,7 @@
           <w:szCs w:val="24"/>
         </w:rPr>
       </w:pPr>
-      <w:bookmarkStart w:id="29" w:name="_Toc13393709"/>
+      <w:bookmarkStart w:id="31" w:name="_Toc13395784"/>
       <w:r>
         <w:rPr>
           <w:rFonts w:cs="Times New Roman"/>
@@ -29552,7 +29399,7 @@
         <w:lastRenderedPageBreak/>
         <w:t>Conclusiones</w:t>
       </w:r>
-      <w:bookmarkEnd w:id="29"/>
+      <w:bookmarkEnd w:id="31"/>
     </w:p>
     <w:p>
       <w:pPr>
@@ -29708,7 +29555,7 @@
           <w:szCs w:val="24"/>
         </w:rPr>
       </w:pPr>
-      <w:bookmarkStart w:id="30" w:name="_Toc13393710"/>
+      <w:bookmarkStart w:id="32" w:name="_Toc13395785"/>
       <w:r>
         <w:rPr>
           <w:rFonts w:cs="Times New Roman"/>
@@ -29716,13 +29563,13 @@
         </w:rPr>
         <w:t>Links</w:t>
       </w:r>
-      <w:bookmarkEnd w:id="30"/>
+      <w:bookmarkEnd w:id="32"/>
     </w:p>
     <w:p>
       <w:pPr>
         <w:pStyle w:val="Titulo2"/>
       </w:pPr>
-      <w:bookmarkStart w:id="31" w:name="_Toc13393711"/>
+      <w:bookmarkStart w:id="33" w:name="_Toc13395786"/>
       <w:proofErr w:type="spellStart"/>
       <w:r>
         <w:t>Github</w:t>
@@ -29731,7 +29578,7 @@
       <w:r>
         <w:t>:</w:t>
       </w:r>
-      <w:bookmarkEnd w:id="31"/>
+      <w:bookmarkEnd w:id="33"/>
     </w:p>
     <w:p>
       <w:pPr>
@@ -33138,7 +32985,7 @@
 </file>
 
 <file path=customXml/itemProps1.xml><?xml version="1.0" encoding="utf-8"?>
-<ds:datastoreItem xmlns:ds="http://schemas.openxmlformats.org/officeDocument/2006/customXml" ds:itemID="{D9AA12FA-B6ED-4076-BFEA-8A7DDCF65430}">
+<ds:datastoreItem xmlns:ds="http://schemas.openxmlformats.org/officeDocument/2006/customXml" ds:itemID="{7493CCE5-F17C-4056-8CDF-42E1C25CAF2C}">
   <ds:schemaRefs>
     <ds:schemaRef ds:uri="http://schemas.openxmlformats.org/officeDocument/2006/bibliography"/>
   </ds:schemaRefs>

</xml_diff>